<commit_message>
The books that I have read: 1. “Creative Character Design” by Bryan Tillman
</commit_message>
<xml_diff>
--- a/resume_english.docx
+++ b/resume_english.docx
@@ -239,7 +239,7 @@
                         <a:effectLst/>
                         <a:extLst>
                           <a:ext uri="{C572A759-6A51-4108-AA02-DFA0A04FC94B}">
-                            <ma14:wrappingTextBoxFlag xmlns:ma14="http://schemas.microsoft.com/office/mac/drawingml/2011/main" xmlns:w="http://schemas.openxmlformats.org/wordprocessingml/2006/main" xmlns:w10="urn:schemas-microsoft-com:office:word" xmlns:v="urn:schemas-microsoft-com:vml" xmlns:o="urn:schemas-microsoft-com:office:office" xmlns:mv="urn:schemas-microsoft-com:mac:vml" xmlns:mo="http://schemas.microsoft.com/office/mac/office/2008/main" xmlns="" val="1"/>
+                            <ma14:wrappingTextBoxFlag xmlns="" xmlns:mo="http://schemas.microsoft.com/office/mac/office/2008/main" xmlns:mv="urn:schemas-microsoft-com:mac:vml" xmlns:o="urn:schemas-microsoft-com:office:office" xmlns:v="urn:schemas-microsoft-com:vml" xmlns:w10="urn:schemas-microsoft-com:office:word" xmlns:w="http://schemas.openxmlformats.org/wordprocessingml/2006/main" xmlns:ma14="http://schemas.microsoft.com/office/mac/drawingml/2011/main" val="1"/>
                           </a:ext>
                         </a:extLst>
                       </wps:spPr>
@@ -438,7 +438,7 @@
                         <a:effectLst/>
                         <a:extLst>
                           <a:ext uri="{C572A759-6A51-4108-AA02-DFA0A04FC94B}">
-                            <ma14:wrappingTextBoxFlag xmlns:ma14="http://schemas.microsoft.com/office/mac/drawingml/2011/main" xmlns:w="http://schemas.openxmlformats.org/wordprocessingml/2006/main" xmlns:w10="urn:schemas-microsoft-com:office:word" xmlns:v="urn:schemas-microsoft-com:vml" xmlns:o="urn:schemas-microsoft-com:office:office" xmlns:mv="urn:schemas-microsoft-com:mac:vml" xmlns:mo="http://schemas.microsoft.com/office/mac/office/2008/main" xmlns="" val="1"/>
+                            <ma14:wrappingTextBoxFlag xmlns="" xmlns:mo="http://schemas.microsoft.com/office/mac/office/2008/main" xmlns:mv="urn:schemas-microsoft-com:mac:vml" xmlns:o="urn:schemas-microsoft-com:office:office" xmlns:v="urn:schemas-microsoft-com:vml" xmlns:w10="urn:schemas-microsoft-com:office:word" xmlns:w="http://schemas.openxmlformats.org/wordprocessingml/2006/main" xmlns:ma14="http://schemas.microsoft.com/office/mac/drawingml/2011/main" val="1"/>
                           </a:ext>
                         </a:extLst>
                       </wps:spPr>
@@ -589,7 +589,7 @@
                         <a:effectLst/>
                         <a:extLst>
                           <a:ext uri="{C572A759-6A51-4108-AA02-DFA0A04FC94B}">
-                            <ma14:wrappingTextBoxFlag xmlns:ma14="http://schemas.microsoft.com/office/mac/drawingml/2011/main" xmlns:w="http://schemas.openxmlformats.org/wordprocessingml/2006/main" xmlns:w10="urn:schemas-microsoft-com:office:word" xmlns:v="urn:schemas-microsoft-com:vml" xmlns:o="urn:schemas-microsoft-com:office:office" xmlns:mv="urn:schemas-microsoft-com:mac:vml" xmlns:mo="http://schemas.microsoft.com/office/mac/office/2008/main" xmlns="" val="1"/>
+                            <ma14:wrappingTextBoxFlag xmlns="" xmlns:mo="http://schemas.microsoft.com/office/mac/office/2008/main" xmlns:mv="urn:schemas-microsoft-com:mac:vml" xmlns:o="urn:schemas-microsoft-com:office:office" xmlns:v="urn:schemas-microsoft-com:vml" xmlns:w10="urn:schemas-microsoft-com:office:word" xmlns:w="http://schemas.openxmlformats.org/wordprocessingml/2006/main" xmlns:ma14="http://schemas.microsoft.com/office/mac/drawingml/2011/main" val="1"/>
                           </a:ext>
                         </a:extLst>
                       </wps:spPr>
@@ -883,7 +883,7 @@
                         <a:effectLst/>
                         <a:extLst>
                           <a:ext uri="{C572A759-6A51-4108-AA02-DFA0A04FC94B}">
-                            <ma14:wrappingTextBoxFlag xmlns:ma14="http://schemas.microsoft.com/office/mac/drawingml/2011/main" xmlns:w="http://schemas.openxmlformats.org/wordprocessingml/2006/main" xmlns:w10="urn:schemas-microsoft-com:office:word" xmlns:v="urn:schemas-microsoft-com:vml" xmlns:o="urn:schemas-microsoft-com:office:office" xmlns:mv="urn:schemas-microsoft-com:mac:vml" xmlns:mo="http://schemas.microsoft.com/office/mac/office/2008/main" xmlns="" val="1"/>
+                            <ma14:wrappingTextBoxFlag xmlns="" xmlns:mo="http://schemas.microsoft.com/office/mac/office/2008/main" xmlns:mv="urn:schemas-microsoft-com:mac:vml" xmlns:o="urn:schemas-microsoft-com:office:office" xmlns:v="urn:schemas-microsoft-com:vml" xmlns:w10="urn:schemas-microsoft-com:office:word" xmlns:w="http://schemas.openxmlformats.org/wordprocessingml/2006/main" xmlns:ma14="http://schemas.microsoft.com/office/mac/drawingml/2011/main" val="1"/>
                           </a:ext>
                         </a:extLst>
                       </wps:spPr>
@@ -1329,7 +1329,7 @@
                         <a:effectLst/>
                         <a:extLst>
                           <a:ext uri="{C572A759-6A51-4108-AA02-DFA0A04FC94B}">
-                            <ma14:wrappingTextBoxFlag xmlns:ma14="http://schemas.microsoft.com/office/mac/drawingml/2011/main" xmlns:w="http://schemas.openxmlformats.org/wordprocessingml/2006/main" xmlns:w10="urn:schemas-microsoft-com:office:word" xmlns:v="urn:schemas-microsoft-com:vml" xmlns:o="urn:schemas-microsoft-com:office:office" xmlns:mv="urn:schemas-microsoft-com:mac:vml" xmlns:mo="http://schemas.microsoft.com/office/mac/office/2008/main" xmlns="" val="1"/>
+                            <ma14:wrappingTextBoxFlag xmlns="" xmlns:mo="http://schemas.microsoft.com/office/mac/office/2008/main" xmlns:mv="urn:schemas-microsoft-com:mac:vml" xmlns:o="urn:schemas-microsoft-com:office:office" xmlns:v="urn:schemas-microsoft-com:vml" xmlns:w10="urn:schemas-microsoft-com:office:word" xmlns:w="http://schemas.openxmlformats.org/wordprocessingml/2006/main" xmlns:ma14="http://schemas.microsoft.com/office/mac/drawingml/2011/main" val="1"/>
                           </a:ext>
                         </a:extLst>
                       </wps:spPr>
@@ -2342,7 +2342,7 @@
                         <a:effectLst/>
                         <a:extLst>
                           <a:ext uri="{C572A759-6A51-4108-AA02-DFA0A04FC94B}">
-                            <ma14:wrappingTextBoxFlag xmlns:ma14="http://schemas.microsoft.com/office/mac/drawingml/2011/main" xmlns:w="http://schemas.openxmlformats.org/wordprocessingml/2006/main" xmlns:w10="urn:schemas-microsoft-com:office:word" xmlns:v="urn:schemas-microsoft-com:vml" xmlns:o="urn:schemas-microsoft-com:office:office" xmlns:mv="urn:schemas-microsoft-com:mac:vml" xmlns:mo="http://schemas.microsoft.com/office/mac/office/2008/main" xmlns="" val="1"/>
+                            <ma14:wrappingTextBoxFlag xmlns="" xmlns:mo="http://schemas.microsoft.com/office/mac/office/2008/main" xmlns:mv="urn:schemas-microsoft-com:mac:vml" xmlns:o="urn:schemas-microsoft-com:office:office" xmlns:v="urn:schemas-microsoft-com:vml" xmlns:w10="urn:schemas-microsoft-com:office:word" xmlns:w="http://schemas.openxmlformats.org/wordprocessingml/2006/main" xmlns:ma14="http://schemas.microsoft.com/office/mac/drawingml/2011/main" val="1"/>
                           </a:ext>
                         </a:extLst>
                       </wps:spPr>
@@ -2463,7 +2463,7 @@
                         <a:effectLst/>
                         <a:extLst>
                           <a:ext uri="{C572A759-6A51-4108-AA02-DFA0A04FC94B}">
-                            <ma14:wrappingTextBoxFlag xmlns:ma14="http://schemas.microsoft.com/office/mac/drawingml/2011/main" xmlns:w="http://schemas.openxmlformats.org/wordprocessingml/2006/main" xmlns:w10="urn:schemas-microsoft-com:office:word" xmlns:v="urn:schemas-microsoft-com:vml" xmlns:o="urn:schemas-microsoft-com:office:office" xmlns:mv="urn:schemas-microsoft-com:mac:vml" xmlns:mo="http://schemas.microsoft.com/office/mac/office/2008/main" xmlns="" val="1"/>
+                            <ma14:wrappingTextBoxFlag xmlns="" xmlns:mo="http://schemas.microsoft.com/office/mac/office/2008/main" xmlns:mv="urn:schemas-microsoft-com:mac:vml" xmlns:o="urn:schemas-microsoft-com:office:office" xmlns:v="urn:schemas-microsoft-com:vml" xmlns:w10="urn:schemas-microsoft-com:office:word" xmlns:w="http://schemas.openxmlformats.org/wordprocessingml/2006/main" xmlns:ma14="http://schemas.microsoft.com/office/mac/drawingml/2011/main" val="1"/>
                           </a:ext>
                         </a:extLst>
                       </wps:spPr>
@@ -2580,7 +2580,7 @@
                         <a:effectLst/>
                         <a:extLst>
                           <a:ext uri="{C572A759-6A51-4108-AA02-DFA0A04FC94B}">
-                            <ma14:wrappingTextBoxFlag xmlns:ma14="http://schemas.microsoft.com/office/mac/drawingml/2011/main" xmlns:w="http://schemas.openxmlformats.org/wordprocessingml/2006/main" xmlns:w10="urn:schemas-microsoft-com:office:word" xmlns:v="urn:schemas-microsoft-com:vml" xmlns:o="urn:schemas-microsoft-com:office:office" xmlns:mv="urn:schemas-microsoft-com:mac:vml" xmlns:mo="http://schemas.microsoft.com/office/mac/office/2008/main" xmlns="" val="1"/>
+                            <ma14:wrappingTextBoxFlag xmlns="" xmlns:mo="http://schemas.microsoft.com/office/mac/office/2008/main" xmlns:mv="urn:schemas-microsoft-com:mac:vml" xmlns:o="urn:schemas-microsoft-com:office:office" xmlns:v="urn:schemas-microsoft-com:vml" xmlns:w10="urn:schemas-microsoft-com:office:word" xmlns:w="http://schemas.openxmlformats.org/wordprocessingml/2006/main" xmlns:ma14="http://schemas.microsoft.com/office/mac/drawingml/2011/main" val="1"/>
                           </a:ext>
                         </a:extLst>
                       </wps:spPr>
@@ -2798,8 +2798,6 @@
                               </w:rPr>
                               <w:t xml:space="preserve">Would like </w:t>
                             </w:r>
-                            <w:bookmarkStart w:id="0" w:name="_GoBack"/>
-                            <w:bookmarkEnd w:id="0"/>
                             <w:r>
                               <w:rPr>
                                 <w:rFonts w:cs="Raleway"/>
@@ -4245,7 +4243,7 @@
                         <a:effectLst/>
                         <a:extLst>
                           <a:ext uri="{C572A759-6A51-4108-AA02-DFA0A04FC94B}">
-                            <ma14:wrappingTextBoxFlag xmlns:ma14="http://schemas.microsoft.com/office/mac/drawingml/2011/main" xmlns:w="http://schemas.openxmlformats.org/wordprocessingml/2006/main" xmlns:w10="urn:schemas-microsoft-com:office:word" xmlns:v="urn:schemas-microsoft-com:vml" xmlns:o="urn:schemas-microsoft-com:office:office" xmlns:mv="urn:schemas-microsoft-com:mac:vml" xmlns:mo="http://schemas.microsoft.com/office/mac/office/2008/main" xmlns="" val="1"/>
+                            <ma14:wrappingTextBoxFlag xmlns="" xmlns:mo="http://schemas.microsoft.com/office/mac/office/2008/main" xmlns:mv="urn:schemas-microsoft-com:mac:vml" xmlns:o="urn:schemas-microsoft-com:office:office" xmlns:v="urn:schemas-microsoft-com:vml" xmlns:w10="urn:schemas-microsoft-com:office:word" xmlns:w="http://schemas.openxmlformats.org/wordprocessingml/2006/main" xmlns:ma14="http://schemas.microsoft.com/office/mac/drawingml/2011/main" val="1"/>
                           </a:ext>
                         </a:extLst>
                       </wps:spPr>
@@ -4408,7 +4406,7 @@
                         <a:effectLst/>
                         <a:extLst>
                           <a:ext uri="{C572A759-6A51-4108-AA02-DFA0A04FC94B}">
-                            <ma14:wrappingTextBoxFlag xmlns:ma14="http://schemas.microsoft.com/office/mac/drawingml/2011/main" xmlns:w="http://schemas.openxmlformats.org/wordprocessingml/2006/main" xmlns:w10="urn:schemas-microsoft-com:office:word" xmlns:v="urn:schemas-microsoft-com:vml" xmlns:o="urn:schemas-microsoft-com:office:office" xmlns:mv="urn:schemas-microsoft-com:mac:vml" xmlns:mo="http://schemas.microsoft.com/office/mac/office/2008/main" xmlns="" val="1"/>
+                            <ma14:wrappingTextBoxFlag xmlns="" xmlns:mo="http://schemas.microsoft.com/office/mac/office/2008/main" xmlns:mv="urn:schemas-microsoft-com:mac:vml" xmlns:o="urn:schemas-microsoft-com:office:office" xmlns:v="urn:schemas-microsoft-com:vml" xmlns:w10="urn:schemas-microsoft-com:office:word" xmlns:w="http://schemas.openxmlformats.org/wordprocessingml/2006/main" xmlns:ma14="http://schemas.microsoft.com/office/mac/drawingml/2011/main" val="1"/>
                           </a:ext>
                         </a:extLst>
                       </wps:spPr>
@@ -4607,7 +4605,7 @@
                         <a:effectLst/>
                         <a:extLst>
                           <a:ext uri="{C572A759-6A51-4108-AA02-DFA0A04FC94B}">
-                            <ma14:wrappingTextBoxFlag xmlns:ma14="http://schemas.microsoft.com/office/mac/drawingml/2011/main" xmlns:w="http://schemas.openxmlformats.org/wordprocessingml/2006/main" xmlns:w10="urn:schemas-microsoft-com:office:word" xmlns:v="urn:schemas-microsoft-com:vml" xmlns:o="urn:schemas-microsoft-com:office:office" xmlns:mv="urn:schemas-microsoft-com:mac:vml" xmlns:mo="http://schemas.microsoft.com/office/mac/office/2008/main" xmlns="" val="1"/>
+                            <ma14:wrappingTextBoxFlag xmlns="" xmlns:mo="http://schemas.microsoft.com/office/mac/office/2008/main" xmlns:mv="urn:schemas-microsoft-com:mac:vml" xmlns:o="urn:schemas-microsoft-com:office:office" xmlns:v="urn:schemas-microsoft-com:vml" xmlns:w10="urn:schemas-microsoft-com:office:word" xmlns:w="http://schemas.openxmlformats.org/wordprocessingml/2006/main" xmlns:ma14="http://schemas.microsoft.com/office/mac/drawingml/2011/main" val="1"/>
                           </a:ext>
                         </a:extLst>
                       </wps:spPr>
@@ -4805,7 +4803,7 @@
                         <a:effectLst/>
                         <a:extLst>
                           <a:ext uri="{C572A759-6A51-4108-AA02-DFA0A04FC94B}">
-                            <ma14:wrappingTextBoxFlag xmlns:ma14="http://schemas.microsoft.com/office/mac/drawingml/2011/main" xmlns:w="http://schemas.openxmlformats.org/wordprocessingml/2006/main" xmlns:w10="urn:schemas-microsoft-com:office:word" xmlns:v="urn:schemas-microsoft-com:vml" xmlns:o="urn:schemas-microsoft-com:office:office" xmlns:mv="urn:schemas-microsoft-com:mac:vml" xmlns:mo="http://schemas.microsoft.com/office/mac/office/2008/main" xmlns="" val="1"/>
+                            <ma14:wrappingTextBoxFlag xmlns="" xmlns:mo="http://schemas.microsoft.com/office/mac/office/2008/main" xmlns:mv="urn:schemas-microsoft-com:mac:vml" xmlns:o="urn:schemas-microsoft-com:office:office" xmlns:v="urn:schemas-microsoft-com:vml" xmlns:w10="urn:schemas-microsoft-com:office:word" xmlns:w="http://schemas.openxmlformats.org/wordprocessingml/2006/main" xmlns:ma14="http://schemas.microsoft.com/office/mac/drawingml/2011/main" val="1"/>
                           </a:ext>
                         </a:extLst>
                       </wps:spPr>
@@ -5062,7 +5060,7 @@
                         <a:effectLst/>
                         <a:extLst>
                           <a:ext uri="{C572A759-6A51-4108-AA02-DFA0A04FC94B}">
-                            <ma14:wrappingTextBoxFlag xmlns:ma14="http://schemas.microsoft.com/office/mac/drawingml/2011/main" xmlns:w="http://schemas.openxmlformats.org/wordprocessingml/2006/main" xmlns:w10="urn:schemas-microsoft-com:office:word" xmlns:v="urn:schemas-microsoft-com:vml" xmlns:o="urn:schemas-microsoft-com:office:office" xmlns:mv="urn:schemas-microsoft-com:mac:vml" xmlns:mo="http://schemas.microsoft.com/office/mac/office/2008/main" xmlns="" val="1"/>
+                            <ma14:wrappingTextBoxFlag xmlns="" xmlns:mo="http://schemas.microsoft.com/office/mac/office/2008/main" xmlns:mv="urn:schemas-microsoft-com:mac:vml" xmlns:o="urn:schemas-microsoft-com:office:office" xmlns:v="urn:schemas-microsoft-com:vml" xmlns:w10="urn:schemas-microsoft-com:office:word" xmlns:w="http://schemas.openxmlformats.org/wordprocessingml/2006/main" xmlns:ma14="http://schemas.microsoft.com/office/mac/drawingml/2011/main" val="1"/>
                           </a:ext>
                         </a:extLst>
                       </wps:spPr>
@@ -5217,7 +5215,7 @@
                         <a:effectLst/>
                         <a:extLst>
                           <a:ext uri="{C572A759-6A51-4108-AA02-DFA0A04FC94B}">
-                            <ma14:wrappingTextBoxFlag xmlns:ma14="http://schemas.microsoft.com/office/mac/drawingml/2011/main" xmlns:w="http://schemas.openxmlformats.org/wordprocessingml/2006/main" xmlns:w10="urn:schemas-microsoft-com:office:word" xmlns:v="urn:schemas-microsoft-com:vml" xmlns:o="urn:schemas-microsoft-com:office:office" xmlns:mv="urn:schemas-microsoft-com:mac:vml" xmlns:mo="http://schemas.microsoft.com/office/mac/office/2008/main" xmlns="" val="1"/>
+                            <ma14:wrappingTextBoxFlag xmlns="" xmlns:mo="http://schemas.microsoft.com/office/mac/office/2008/main" xmlns:mv="urn:schemas-microsoft-com:mac:vml" xmlns:o="urn:schemas-microsoft-com:office:office" xmlns:v="urn:schemas-microsoft-com:vml" xmlns:w10="urn:schemas-microsoft-com:office:word" xmlns:w="http://schemas.openxmlformats.org/wordprocessingml/2006/main" xmlns:ma14="http://schemas.microsoft.com/office/mac/drawingml/2011/main" val="1"/>
                           </a:ext>
                         </a:extLst>
                       </wps:spPr>
@@ -5511,7 +5509,7 @@
                         <a:effectLst/>
                         <a:extLst>
                           <a:ext uri="{C572A759-6A51-4108-AA02-DFA0A04FC94B}">
-                            <ma14:wrappingTextBoxFlag xmlns:ma14="http://schemas.microsoft.com/office/mac/drawingml/2011/main" xmlns:w="http://schemas.openxmlformats.org/wordprocessingml/2006/main" xmlns:w10="urn:schemas-microsoft-com:office:word" xmlns:v="urn:schemas-microsoft-com:vml" xmlns:o="urn:schemas-microsoft-com:office:office" xmlns:mv="urn:schemas-microsoft-com:mac:vml" xmlns:mo="http://schemas.microsoft.com/office/mac/office/2008/main" xmlns="" val="1"/>
+                            <ma14:wrappingTextBoxFlag xmlns="" xmlns:mo="http://schemas.microsoft.com/office/mac/office/2008/main" xmlns:mv="urn:schemas-microsoft-com:mac:vml" xmlns:o="urn:schemas-microsoft-com:office:office" xmlns:v="urn:schemas-microsoft-com:vml" xmlns:w10="urn:schemas-microsoft-com:office:word" xmlns:w="http://schemas.openxmlformats.org/wordprocessingml/2006/main" xmlns:ma14="http://schemas.microsoft.com/office/mac/drawingml/2011/main" val="1"/>
                           </a:ext>
                         </a:extLst>
                       </wps:spPr>
@@ -5724,7 +5722,7 @@
                         <a:effectLst/>
                         <a:extLst>
                           <a:ext uri="{C572A759-6A51-4108-AA02-DFA0A04FC94B}">
-                            <ma14:wrappingTextBoxFlag xmlns:ma14="http://schemas.microsoft.com/office/mac/drawingml/2011/main" xmlns:w="http://schemas.openxmlformats.org/wordprocessingml/2006/main" xmlns:w10="urn:schemas-microsoft-com:office:word" xmlns:v="urn:schemas-microsoft-com:vml" xmlns:o="urn:schemas-microsoft-com:office:office" xmlns:mv="urn:schemas-microsoft-com:mac:vml" xmlns:mo="http://schemas.microsoft.com/office/mac/office/2008/main" xmlns="" val="1"/>
+                            <ma14:wrappingTextBoxFlag xmlns="" xmlns:mo="http://schemas.microsoft.com/office/mac/office/2008/main" xmlns:mv="urn:schemas-microsoft-com:mac:vml" xmlns:o="urn:schemas-microsoft-com:office:office" xmlns:v="urn:schemas-microsoft-com:vml" xmlns:w10="urn:schemas-microsoft-com:office:word" xmlns:w="http://schemas.openxmlformats.org/wordprocessingml/2006/main" xmlns:ma14="http://schemas.microsoft.com/office/mac/drawingml/2011/main" val="1"/>
                           </a:ext>
                         </a:extLst>
                       </wps:spPr>
@@ -5879,7 +5877,7 @@
                         <a:effectLst/>
                         <a:extLst>
                           <a:ext uri="{C572A759-6A51-4108-AA02-DFA0A04FC94B}">
-                            <ma14:wrappingTextBoxFlag xmlns:ma14="http://schemas.microsoft.com/office/mac/drawingml/2011/main" xmlns:w="http://schemas.openxmlformats.org/wordprocessingml/2006/main" xmlns:w10="urn:schemas-microsoft-com:office:word" xmlns:v="urn:schemas-microsoft-com:vml" xmlns:o="urn:schemas-microsoft-com:office:office" xmlns:mv="urn:schemas-microsoft-com:mac:vml" xmlns:mo="http://schemas.microsoft.com/office/mac/office/2008/main" xmlns="" val="1"/>
+                            <ma14:wrappingTextBoxFlag xmlns="" xmlns:mo="http://schemas.microsoft.com/office/mac/office/2008/main" xmlns:mv="urn:schemas-microsoft-com:mac:vml" xmlns:o="urn:schemas-microsoft-com:office:office" xmlns:v="urn:schemas-microsoft-com:vml" xmlns:w10="urn:schemas-microsoft-com:office:word" xmlns:w="http://schemas.openxmlformats.org/wordprocessingml/2006/main" xmlns:ma14="http://schemas.microsoft.com/office/mac/drawingml/2011/main" val="1"/>
                           </a:ext>
                         </a:extLst>
                       </wps:spPr>
@@ -6530,7 +6528,7 @@
                         <a:effectLst/>
                         <a:extLst>
                           <a:ext uri="{C572A759-6A51-4108-AA02-DFA0A04FC94B}">
-                            <ma14:wrappingTextBoxFlag xmlns:ma14="http://schemas.microsoft.com/office/mac/drawingml/2011/main" xmlns:w="http://schemas.openxmlformats.org/wordprocessingml/2006/main" xmlns:w10="urn:schemas-microsoft-com:office:word" xmlns:v="urn:schemas-microsoft-com:vml" xmlns:o="urn:schemas-microsoft-com:office:office" xmlns:mv="urn:schemas-microsoft-com:mac:vml" xmlns:mo="http://schemas.microsoft.com/office/mac/office/2008/main" xmlns="" val="1"/>
+                            <ma14:wrappingTextBoxFlag xmlns="" xmlns:mo="http://schemas.microsoft.com/office/mac/office/2008/main" xmlns:mv="urn:schemas-microsoft-com:mac:vml" xmlns:o="urn:schemas-microsoft-com:office:office" xmlns:v="urn:schemas-microsoft-com:vml" xmlns:w10="urn:schemas-microsoft-com:office:word" xmlns:w="http://schemas.openxmlformats.org/wordprocessingml/2006/main" xmlns:ma14="http://schemas.microsoft.com/office/mac/drawingml/2011/main" val="1"/>
                           </a:ext>
                         </a:extLst>
                       </wps:spPr>
@@ -7144,7 +7142,7 @@
                         <a:effectLst/>
                         <a:extLst>
                           <a:ext uri="{C572A759-6A51-4108-AA02-DFA0A04FC94B}">
-                            <ma14:wrappingTextBoxFlag xmlns:ma14="http://schemas.microsoft.com/office/mac/drawingml/2011/main" xmlns:w="http://schemas.openxmlformats.org/wordprocessingml/2006/main" xmlns:w10="urn:schemas-microsoft-com:office:word" xmlns:v="urn:schemas-microsoft-com:vml" xmlns:o="urn:schemas-microsoft-com:office:office" xmlns:mv="urn:schemas-microsoft-com:mac:vml" xmlns:mo="http://schemas.microsoft.com/office/mac/office/2008/main" xmlns="" val="1"/>
+                            <ma14:wrappingTextBoxFlag xmlns="" xmlns:mo="http://schemas.microsoft.com/office/mac/office/2008/main" xmlns:mv="urn:schemas-microsoft-com:mac:vml" xmlns:o="urn:schemas-microsoft-com:office:office" xmlns:v="urn:schemas-microsoft-com:vml" xmlns:w10="urn:schemas-microsoft-com:office:word" xmlns:w="http://schemas.openxmlformats.org/wordprocessingml/2006/main" xmlns:ma14="http://schemas.microsoft.com/office/mac/drawingml/2011/main" val="1"/>
                           </a:ext>
                         </a:extLst>
                       </wps:spPr>
@@ -7267,7 +7265,7 @@
                         <a:effectLst/>
                         <a:extLst>
                           <a:ext uri="{C572A759-6A51-4108-AA02-DFA0A04FC94B}">
-                            <ma14:wrappingTextBoxFlag xmlns:ma14="http://schemas.microsoft.com/office/mac/drawingml/2011/main" xmlns:w="http://schemas.openxmlformats.org/wordprocessingml/2006/main" xmlns:w10="urn:schemas-microsoft-com:office:word" xmlns:v="urn:schemas-microsoft-com:vml" xmlns:o="urn:schemas-microsoft-com:office:office" xmlns:mv="urn:schemas-microsoft-com:mac:vml" xmlns:mo="http://schemas.microsoft.com/office/mac/office/2008/main" xmlns="" val="1"/>
+                            <ma14:wrappingTextBoxFlag xmlns="" xmlns:mo="http://schemas.microsoft.com/office/mac/office/2008/main" xmlns:mv="urn:schemas-microsoft-com:mac:vml" xmlns:o="urn:schemas-microsoft-com:office:office" xmlns:v="urn:schemas-microsoft-com:vml" xmlns:w10="urn:schemas-microsoft-com:office:word" xmlns:w="http://schemas.openxmlformats.org/wordprocessingml/2006/main" xmlns:ma14="http://schemas.microsoft.com/office/mac/drawingml/2011/main" val="1"/>
                           </a:ext>
                         </a:extLst>
                       </wps:spPr>
@@ -7555,7 +7553,7 @@
                         <a:effectLst/>
                         <a:extLst>
                           <a:ext uri="{C572A759-6A51-4108-AA02-DFA0A04FC94B}">
-                            <ma14:wrappingTextBoxFlag xmlns:ma14="http://schemas.microsoft.com/office/mac/drawingml/2011/main" xmlns:w="http://schemas.openxmlformats.org/wordprocessingml/2006/main" xmlns:w10="urn:schemas-microsoft-com:office:word" xmlns:v="urn:schemas-microsoft-com:vml" xmlns:o="urn:schemas-microsoft-com:office:office" xmlns:mv="urn:schemas-microsoft-com:mac:vml" xmlns:mo="http://schemas.microsoft.com/office/mac/office/2008/main" xmlns="" val="1"/>
+                            <ma14:wrappingTextBoxFlag xmlns="" xmlns:mo="http://schemas.microsoft.com/office/mac/office/2008/main" xmlns:mv="urn:schemas-microsoft-com:mac:vml" xmlns:o="urn:schemas-microsoft-com:office:office" xmlns:v="urn:schemas-microsoft-com:vml" xmlns:w10="urn:schemas-microsoft-com:office:word" xmlns:w="http://schemas.openxmlformats.org/wordprocessingml/2006/main" xmlns:ma14="http://schemas.microsoft.com/office/mac/drawingml/2011/main" val="1"/>
                           </a:ext>
                         </a:extLst>
                       </wps:spPr>
@@ -7870,7 +7868,7 @@
                         <a:effectLst/>
                         <a:extLst>
                           <a:ext uri="{C572A759-6A51-4108-AA02-DFA0A04FC94B}">
-                            <ma14:wrappingTextBoxFlag xmlns:ma14="http://schemas.microsoft.com/office/mac/drawingml/2011/main" xmlns:w="http://schemas.openxmlformats.org/wordprocessingml/2006/main" xmlns:w10="urn:schemas-microsoft-com:office:word" xmlns:v="urn:schemas-microsoft-com:vml" xmlns:o="urn:schemas-microsoft-com:office:office" xmlns:mv="urn:schemas-microsoft-com:mac:vml" xmlns:mo="http://schemas.microsoft.com/office/mac/office/2008/main" xmlns="" val="1"/>
+                            <ma14:wrappingTextBoxFlag xmlns="" xmlns:mo="http://schemas.microsoft.com/office/mac/office/2008/main" xmlns:mv="urn:schemas-microsoft-com:mac:vml" xmlns:o="urn:schemas-microsoft-com:office:office" xmlns:v="urn:schemas-microsoft-com:vml" xmlns:w10="urn:schemas-microsoft-com:office:word" xmlns:w="http://schemas.openxmlformats.org/wordprocessingml/2006/main" xmlns:ma14="http://schemas.microsoft.com/office/mac/drawingml/2011/main" val="1"/>
                           </a:ext>
                         </a:extLst>
                       </wps:spPr>
@@ -7991,7 +7989,7 @@
                         <a:effectLst/>
                         <a:extLst>
                           <a:ext uri="{C572A759-6A51-4108-AA02-DFA0A04FC94B}">
-                            <ma14:wrappingTextBoxFlag xmlns:ma14="http://schemas.microsoft.com/office/mac/drawingml/2011/main" xmlns:w="http://schemas.openxmlformats.org/wordprocessingml/2006/main" xmlns:w10="urn:schemas-microsoft-com:office:word" xmlns:v="urn:schemas-microsoft-com:vml" xmlns:o="urn:schemas-microsoft-com:office:office" xmlns:mv="urn:schemas-microsoft-com:mac:vml" xmlns:mo="http://schemas.microsoft.com/office/mac/office/2008/main" xmlns="" val="1"/>
+                            <ma14:wrappingTextBoxFlag xmlns="" xmlns:mo="http://schemas.microsoft.com/office/mac/office/2008/main" xmlns:mv="urn:schemas-microsoft-com:mac:vml" xmlns:o="urn:schemas-microsoft-com:office:office" xmlns:v="urn:schemas-microsoft-com:vml" xmlns:w10="urn:schemas-microsoft-com:office:word" xmlns:w="http://schemas.openxmlformats.org/wordprocessingml/2006/main" xmlns:ma14="http://schemas.microsoft.com/office/mac/drawingml/2011/main" val="1"/>
                           </a:ext>
                         </a:extLst>
                       </wps:spPr>
@@ -8148,7 +8146,7 @@
                         <a:effectLst/>
                         <a:extLst>
                           <a:ext uri="{C572A759-6A51-4108-AA02-DFA0A04FC94B}">
-                            <ma14:wrappingTextBoxFlag xmlns:ma14="http://schemas.microsoft.com/office/mac/drawingml/2011/main" xmlns:w="http://schemas.openxmlformats.org/wordprocessingml/2006/main" xmlns:w10="urn:schemas-microsoft-com:office:word" xmlns:v="urn:schemas-microsoft-com:vml" xmlns:o="urn:schemas-microsoft-com:office:office" xmlns:mv="urn:schemas-microsoft-com:mac:vml" xmlns:mo="http://schemas.microsoft.com/office/mac/office/2008/main" xmlns="" val="1"/>
+                            <ma14:wrappingTextBoxFlag xmlns="" xmlns:mo="http://schemas.microsoft.com/office/mac/office/2008/main" xmlns:mv="urn:schemas-microsoft-com:mac:vml" xmlns:o="urn:schemas-microsoft-com:office:office" xmlns:v="urn:schemas-microsoft-com:vml" xmlns:w10="urn:schemas-microsoft-com:office:word" xmlns:w="http://schemas.openxmlformats.org/wordprocessingml/2006/main" xmlns:ma14="http://schemas.microsoft.com/office/mac/drawingml/2011/main" val="1"/>
                           </a:ext>
                         </a:extLst>
                       </wps:spPr>
@@ -8296,7 +8294,7 @@
                         <a:effectLst/>
                         <a:extLst>
                           <a:ext uri="{C572A759-6A51-4108-AA02-DFA0A04FC94B}">
-                            <ma14:wrappingTextBoxFlag xmlns:ma14="http://schemas.microsoft.com/office/mac/drawingml/2011/main" xmlns:w="http://schemas.openxmlformats.org/wordprocessingml/2006/main" xmlns:w10="urn:schemas-microsoft-com:office:word" xmlns:v="urn:schemas-microsoft-com:vml" xmlns:o="urn:schemas-microsoft-com:office:office" xmlns:mv="urn:schemas-microsoft-com:mac:vml" xmlns:mo="http://schemas.microsoft.com/office/mac/office/2008/main" xmlns="" val="1"/>
+                            <ma14:wrappingTextBoxFlag xmlns="" xmlns:mo="http://schemas.microsoft.com/office/mac/office/2008/main" xmlns:mv="urn:schemas-microsoft-com:mac:vml" xmlns:o="urn:schemas-microsoft-com:office:office" xmlns:v="urn:schemas-microsoft-com:vml" xmlns:w10="urn:schemas-microsoft-com:office:word" xmlns:w="http://schemas.openxmlformats.org/wordprocessingml/2006/main" xmlns:ma14="http://schemas.microsoft.com/office/mac/drawingml/2011/main" val="1"/>
                           </a:ext>
                         </a:extLst>
                       </wps:spPr>
@@ -8407,6 +8405,547 @@
           <w:lang w:val="uk-UA" w:eastAsia="uk-UA"/>
         </w:rPr>
         <w:lastRenderedPageBreak/>
+        <mc:AlternateContent>
+          <mc:Choice Requires="wps">
+            <w:drawing>
+              <wp:anchor distT="0" distB="0" distL="114300" distR="114300" simplePos="0" relativeHeight="251776512" behindDoc="0" locked="0" layoutInCell="1" allowOverlap="1" wp14:anchorId="719948D1" wp14:editId="00134F21">
+                <wp:simplePos x="0" y="0"/>
+                <wp:positionH relativeFrom="margin">
+                  <wp:align>left</wp:align>
+                </wp:positionH>
+                <wp:positionV relativeFrom="page">
+                  <wp:posOffset>948055</wp:posOffset>
+                </wp:positionV>
+                <wp:extent cx="2999105" cy="5629275"/>
+                <wp:effectExtent l="0" t="0" r="10795" b="9525"/>
+                <wp:wrapNone/>
+                <wp:docPr id="1" name="Text Box 3"/>
+                <wp:cNvGraphicFramePr/>
+                <a:graphic xmlns:a="http://schemas.openxmlformats.org/drawingml/2006/main">
+                  <a:graphicData uri="http://schemas.microsoft.com/office/word/2010/wordprocessingShape">
+                    <wps:wsp>
+                      <wps:cNvSpPr txBox="1"/>
+                      <wps:spPr>
+                        <a:xfrm>
+                          <a:off x="0" y="0"/>
+                          <a:ext cx="2999105" cy="5629275"/>
+                        </a:xfrm>
+                        <a:prstGeom prst="rect">
+                          <a:avLst/>
+                        </a:prstGeom>
+                        <a:noFill/>
+                        <a:ln>
+                          <a:noFill/>
+                        </a:ln>
+                        <a:effectLst/>
+                        <a:extLst>
+                          <a:ext uri="{C572A759-6A51-4108-AA02-DFA0A04FC94B}">
+                            <ma14:wrappingTextBoxFlag xmlns="" xmlns:mo="http://schemas.microsoft.com/office/mac/office/2008/main" xmlns:mv="urn:schemas-microsoft-com:mac:vml" xmlns:o="urn:schemas-microsoft-com:office:office" xmlns:v="urn:schemas-microsoft-com:vml" xmlns:w10="urn:schemas-microsoft-com:office:word" xmlns:w="http://schemas.openxmlformats.org/wordprocessingml/2006/main" xmlns:ma14="http://schemas.microsoft.com/office/mac/drawingml/2011/main" val="1"/>
+                          </a:ext>
+                        </a:extLst>
+                      </wps:spPr>
+                      <wps:txbx>
+                        <w:txbxContent>
+                          <w:p>
+                            <w:pPr>
+                              <w:widowControl w:val="0"/>
+                              <w:suppressAutoHyphens/>
+                              <w:autoSpaceDE w:val="0"/>
+                              <w:autoSpaceDN w:val="0"/>
+                              <w:adjustRightInd w:val="0"/>
+                              <w:spacing w:line="276" w:lineRule="auto"/>
+                              <w:jc w:val="right"/>
+                              <w:textAlignment w:val="center"/>
+                              <w:rPr>
+                                <w:rFonts w:ascii="Raleway Bold" w:hAnsi="Raleway Bold" w:cs="Raleway"/>
+                                <w:color w:val="000000"/>
+                                <w:sz w:val="28"/>
+                                <w:szCs w:val="28"/>
+                                <w:lang w:val="uk-UA"/>
+                              </w:rPr>
+                            </w:pPr>
+                            <w:r>
+                              <w:rPr>
+                                <w:rFonts w:ascii="Raleway Bold" w:hAnsi="Raleway Bold" w:cs="Cambria"/>
+                                <w:color w:val="000000"/>
+                                <w:sz w:val="28"/>
+                                <w:szCs w:val="28"/>
+                                <w:lang w:val="uk-UA"/>
+                              </w:rPr>
+                              <w:t>The books that I have read</w:t>
+                            </w:r>
+                            <w:r>
+                              <w:rPr>
+                                <w:rFonts w:ascii="Raleway Bold" w:hAnsi="Raleway Bold" w:cs="Raleway"/>
+                                <w:color w:val="000000"/>
+                                <w:sz w:val="28"/>
+                                <w:szCs w:val="28"/>
+                                <w:lang w:val="uk-UA"/>
+                              </w:rPr>
+                              <w:t>:</w:t>
+                            </w:r>
+                          </w:p>
+                          <w:p>
+                            <w:pPr>
+                              <w:widowControl w:val="0"/>
+                              <w:suppressAutoHyphens/>
+                              <w:autoSpaceDE w:val="0"/>
+                              <w:autoSpaceDN w:val="0"/>
+                              <w:adjustRightInd w:val="0"/>
+                              <w:spacing w:line="276" w:lineRule="auto"/>
+                              <w:jc w:val="right"/>
+                              <w:textAlignment w:val="center"/>
+                              <w:rPr>
+                                <w:rFonts w:cs="Raleway"/>
+                                <w:color w:val="000000"/>
+                                <w:sz w:val="22"/>
+                                <w:szCs w:val="22"/>
+                              </w:rPr>
+                            </w:pPr>
+                            <w:r>
+                              <w:rPr>
+                                <w:rFonts w:cs="Raleway"/>
+                                <w:color w:val="000000"/>
+                                <w:sz w:val="22"/>
+                                <w:szCs w:val="22"/>
+                                <w:lang w:val="uk-UA"/>
+                              </w:rPr>
+                              <w:t>1.</w:t>
+                            </w:r>
+                            <w:r>
+                              <w:t xml:space="preserve"> </w:t>
+                            </w:r>
+                            <w:r>
+                              <w:t>“</w:t>
+                            </w:r>
+                            <w:r>
+                              <w:rPr>
+                                <w:rFonts w:cs="Raleway"/>
+                                <w:color w:val="000000"/>
+                                <w:sz w:val="22"/>
+                                <w:szCs w:val="22"/>
+                                <w:lang w:val="uk-UA"/>
+                              </w:rPr>
+                              <w:t>Creative Character Design</w:t>
+                            </w:r>
+                            <w:r>
+                              <w:rPr>
+                                <w:rFonts w:cs="Raleway"/>
+                                <w:color w:val="000000"/>
+                                <w:sz w:val="22"/>
+                                <w:szCs w:val="22"/>
+                              </w:rPr>
+                              <w:t xml:space="preserve">” by </w:t>
+                            </w:r>
+                            <w:r>
+                              <w:rPr>
+                                <w:rFonts w:cs="Raleway"/>
+                                <w:color w:val="000000"/>
+                                <w:sz w:val="22"/>
+                                <w:szCs w:val="22"/>
+                              </w:rPr>
+                              <w:t>Bryan Tillman</w:t>
+                            </w:r>
+                          </w:p>
+                          <w:p>
+                            <w:pPr>
+                              <w:pStyle w:val="a7"/>
+                              <w:widowControl w:val="0"/>
+                              <w:suppressAutoHyphens/>
+                              <w:autoSpaceDE w:val="0"/>
+                              <w:autoSpaceDN w:val="0"/>
+                              <w:adjustRightInd w:val="0"/>
+                              <w:spacing w:line="276" w:lineRule="auto"/>
+                              <w:ind w:left="1440"/>
+                              <w:jc w:val="right"/>
+                              <w:textAlignment w:val="center"/>
+                              <w:rPr>
+                                <w:rFonts w:cs="Raleway"/>
+                                <w:b/>
+                                <w:color w:val="000000"/>
+                                <w:sz w:val="28"/>
+                                <w:szCs w:val="28"/>
+                              </w:rPr>
+                            </w:pPr>
+                          </w:p>
+                          <w:p>
+                            <w:pPr>
+                              <w:pStyle w:val="a7"/>
+                              <w:widowControl w:val="0"/>
+                              <w:suppressAutoHyphens/>
+                              <w:autoSpaceDE w:val="0"/>
+                              <w:autoSpaceDN w:val="0"/>
+                              <w:adjustRightInd w:val="0"/>
+                              <w:spacing w:line="276" w:lineRule="auto"/>
+                              <w:ind w:left="1440"/>
+                              <w:jc w:val="right"/>
+                              <w:textAlignment w:val="center"/>
+                              <w:rPr>
+                                <w:rFonts w:cs="Raleway"/>
+                                <w:b/>
+                                <w:color w:val="000000"/>
+                                <w:sz w:val="28"/>
+                                <w:szCs w:val="28"/>
+                              </w:rPr>
+                            </w:pPr>
+                          </w:p>
+                          <w:p>
+                            <w:pPr>
+                              <w:pStyle w:val="a7"/>
+                              <w:widowControl w:val="0"/>
+                              <w:suppressAutoHyphens/>
+                              <w:autoSpaceDE w:val="0"/>
+                              <w:autoSpaceDN w:val="0"/>
+                              <w:adjustRightInd w:val="0"/>
+                              <w:spacing w:line="276" w:lineRule="auto"/>
+                              <w:ind w:left="1440"/>
+                              <w:jc w:val="right"/>
+                              <w:textAlignment w:val="center"/>
+                              <w:rPr>
+                                <w:rFonts w:cs="Raleway"/>
+                                <w:b/>
+                                <w:color w:val="000000"/>
+                                <w:sz w:val="28"/>
+                                <w:szCs w:val="28"/>
+                              </w:rPr>
+                            </w:pPr>
+                          </w:p>
+                          <w:p>
+                            <w:pPr>
+                              <w:pStyle w:val="a7"/>
+                              <w:widowControl w:val="0"/>
+                              <w:suppressAutoHyphens/>
+                              <w:autoSpaceDE w:val="0"/>
+                              <w:autoSpaceDN w:val="0"/>
+                              <w:adjustRightInd w:val="0"/>
+                              <w:spacing w:line="276" w:lineRule="auto"/>
+                              <w:ind w:left="1440"/>
+                              <w:jc w:val="right"/>
+                              <w:textAlignment w:val="center"/>
+                              <w:rPr>
+                                <w:rFonts w:cs="Raleway"/>
+                                <w:color w:val="000000"/>
+                                <w:sz w:val="28"/>
+                                <w:szCs w:val="28"/>
+                              </w:rPr>
+                            </w:pPr>
+                          </w:p>
+                          <w:p>
+                            <w:pPr>
+                              <w:widowControl w:val="0"/>
+                              <w:suppressAutoHyphens/>
+                              <w:autoSpaceDE w:val="0"/>
+                              <w:autoSpaceDN w:val="0"/>
+                              <w:adjustRightInd w:val="0"/>
+                              <w:spacing w:line="276" w:lineRule="auto"/>
+                              <w:jc w:val="right"/>
+                              <w:textAlignment w:val="center"/>
+                              <w:rPr>
+                                <w:rFonts w:ascii="Raleway Regular" w:hAnsi="Raleway Regular" w:cs="Raleway"/>
+                                <w:color w:val="000000"/>
+                                <w:sz w:val="28"/>
+                                <w:szCs w:val="28"/>
+                              </w:rPr>
+                            </w:pPr>
+                            <w:r>
+                              <w:rPr>
+                                <w:rFonts w:cs="Raleway"/>
+                                <w:color w:val="000000"/>
+                                <w:sz w:val="28"/>
+                                <w:szCs w:val="28"/>
+                              </w:rPr>
+                              <w:t xml:space="preserve">  </w:t>
+                            </w:r>
+                            <w:r>
+                              <w:rPr>
+                                <w:rFonts w:ascii="Raleway Regular" w:hAnsi="Raleway Regular" w:cs="Raleway"/>
+                                <w:color w:val="000000"/>
+                                <w:sz w:val="28"/>
+                                <w:szCs w:val="28"/>
+                              </w:rPr>
+                              <w:t xml:space="preserve"> </w:t>
+                            </w:r>
+                            <w:r>
+                              <w:rPr>
+                                <w:rFonts w:ascii="Raleway Regular" w:hAnsi="Raleway Regular" w:cs="Raleway"/>
+                                <w:color w:val="000000"/>
+                                <w:sz w:val="28"/>
+                                <w:szCs w:val="28"/>
+                              </w:rPr>
+                              <w:br/>
+                            </w:r>
+                          </w:p>
+                        </w:txbxContent>
+                      </wps:txbx>
+                      <wps:bodyPr rot="0" spcFirstLastPara="0" vertOverflow="overflow" horzOverflow="overflow" vert="horz" wrap="square" lIns="0" tIns="0" rIns="0" bIns="0" numCol="1" spcCol="0" rtlCol="0" fromWordArt="0" anchor="t" anchorCtr="0" forceAA="0" compatLnSpc="1">
+                        <a:prstTxWarp prst="textNoShape">
+                          <a:avLst/>
+                        </a:prstTxWarp>
+                        <a:noAutofit/>
+                      </wps:bodyPr>
+                    </wps:wsp>
+                  </a:graphicData>
+                </a:graphic>
+                <wp14:sizeRelH relativeFrom="margin">
+                  <wp14:pctWidth>0</wp14:pctWidth>
+                </wp14:sizeRelH>
+                <wp14:sizeRelV relativeFrom="margin">
+                  <wp14:pctHeight>0</wp14:pctHeight>
+                </wp14:sizeRelV>
+              </wp:anchor>
+            </w:drawing>
+          </mc:Choice>
+          <mc:Fallback>
+            <w:pict>
+              <v:shapetype w14:anchorId="719948D1" id="_x0000_t202" coordsize="21600,21600" o:spt="202" path="m,l,21600r21600,l21600,xe">
+                <v:stroke joinstyle="miter"/>
+                <v:path gradientshapeok="t" o:connecttype="rect"/>
+              </v:shapetype>
+              <v:shape id="_x0000_s1051" type="#_x0000_t202" style="position:absolute;margin-left:0;margin-top:74.65pt;width:236.15pt;height:443.25pt;z-index:251776512;visibility:visible;mso-wrap-style:square;mso-width-percent:0;mso-height-percent:0;mso-wrap-distance-left:9pt;mso-wrap-distance-top:0;mso-wrap-distance-right:9pt;mso-wrap-distance-bottom:0;mso-position-horizontal:left;mso-position-horizontal-relative:margin;mso-position-vertical:absolute;mso-position-vertical-relative:page;mso-width-percent:0;mso-height-percent:0;mso-width-relative:margin;mso-height-relative:margin;v-text-anchor:top" o:gfxdata="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" filled="f" stroked="f">
+                <v:textbox inset="0,0,0,0">
+                  <w:txbxContent>
+                    <w:p>
+                      <w:pPr>
+                        <w:widowControl w:val="0"/>
+                        <w:suppressAutoHyphens/>
+                        <w:autoSpaceDE w:val="0"/>
+                        <w:autoSpaceDN w:val="0"/>
+                        <w:adjustRightInd w:val="0"/>
+                        <w:spacing w:line="276" w:lineRule="auto"/>
+                        <w:jc w:val="right"/>
+                        <w:textAlignment w:val="center"/>
+                        <w:rPr>
+                          <w:rFonts w:ascii="Raleway Bold" w:hAnsi="Raleway Bold" w:cs="Raleway"/>
+                          <w:color w:val="000000"/>
+                          <w:sz w:val="28"/>
+                          <w:szCs w:val="28"/>
+                          <w:lang w:val="uk-UA"/>
+                        </w:rPr>
+                      </w:pPr>
+                      <w:r>
+                        <w:rPr>
+                          <w:rFonts w:ascii="Raleway Bold" w:hAnsi="Raleway Bold" w:cs="Cambria"/>
+                          <w:color w:val="000000"/>
+                          <w:sz w:val="28"/>
+                          <w:szCs w:val="28"/>
+                          <w:lang w:val="uk-UA"/>
+                        </w:rPr>
+                        <w:t>The books that I have read</w:t>
+                      </w:r>
+                      <w:r>
+                        <w:rPr>
+                          <w:rFonts w:ascii="Raleway Bold" w:hAnsi="Raleway Bold" w:cs="Raleway"/>
+                          <w:color w:val="000000"/>
+                          <w:sz w:val="28"/>
+                          <w:szCs w:val="28"/>
+                          <w:lang w:val="uk-UA"/>
+                        </w:rPr>
+                        <w:t>:</w:t>
+                      </w:r>
+                    </w:p>
+                    <w:p>
+                      <w:pPr>
+                        <w:widowControl w:val="0"/>
+                        <w:suppressAutoHyphens/>
+                        <w:autoSpaceDE w:val="0"/>
+                        <w:autoSpaceDN w:val="0"/>
+                        <w:adjustRightInd w:val="0"/>
+                        <w:spacing w:line="276" w:lineRule="auto"/>
+                        <w:jc w:val="right"/>
+                        <w:textAlignment w:val="center"/>
+                        <w:rPr>
+                          <w:rFonts w:cs="Raleway"/>
+                          <w:color w:val="000000"/>
+                          <w:sz w:val="22"/>
+                          <w:szCs w:val="22"/>
+                        </w:rPr>
+                      </w:pPr>
+                      <w:r>
+                        <w:rPr>
+                          <w:rFonts w:cs="Raleway"/>
+                          <w:color w:val="000000"/>
+                          <w:sz w:val="22"/>
+                          <w:szCs w:val="22"/>
+                          <w:lang w:val="uk-UA"/>
+                        </w:rPr>
+                        <w:t>1.</w:t>
+                      </w:r>
+                      <w:r>
+                        <w:t xml:space="preserve"> </w:t>
+                      </w:r>
+                      <w:r>
+                        <w:t>“</w:t>
+                      </w:r>
+                      <w:r>
+                        <w:rPr>
+                          <w:rFonts w:cs="Raleway"/>
+                          <w:color w:val="000000"/>
+                          <w:sz w:val="22"/>
+                          <w:szCs w:val="22"/>
+                          <w:lang w:val="uk-UA"/>
+                        </w:rPr>
+                        <w:t>Creative Character Design</w:t>
+                      </w:r>
+                      <w:r>
+                        <w:rPr>
+                          <w:rFonts w:cs="Raleway"/>
+                          <w:color w:val="000000"/>
+                          <w:sz w:val="22"/>
+                          <w:szCs w:val="22"/>
+                        </w:rPr>
+                        <w:t xml:space="preserve">” by </w:t>
+                      </w:r>
+                      <w:r>
+                        <w:rPr>
+                          <w:rFonts w:cs="Raleway"/>
+                          <w:color w:val="000000"/>
+                          <w:sz w:val="22"/>
+                          <w:szCs w:val="22"/>
+                        </w:rPr>
+                        <w:t>Bryan Tillman</w:t>
+                      </w:r>
+                    </w:p>
+                    <w:p>
+                      <w:pPr>
+                        <w:pStyle w:val="a7"/>
+                        <w:widowControl w:val="0"/>
+                        <w:suppressAutoHyphens/>
+                        <w:autoSpaceDE w:val="0"/>
+                        <w:autoSpaceDN w:val="0"/>
+                        <w:adjustRightInd w:val="0"/>
+                        <w:spacing w:line="276" w:lineRule="auto"/>
+                        <w:ind w:left="1440"/>
+                        <w:jc w:val="right"/>
+                        <w:textAlignment w:val="center"/>
+                        <w:rPr>
+                          <w:rFonts w:cs="Raleway"/>
+                          <w:b/>
+                          <w:color w:val="000000"/>
+                          <w:sz w:val="28"/>
+                          <w:szCs w:val="28"/>
+                        </w:rPr>
+                      </w:pPr>
+                    </w:p>
+                    <w:p>
+                      <w:pPr>
+                        <w:pStyle w:val="a7"/>
+                        <w:widowControl w:val="0"/>
+                        <w:suppressAutoHyphens/>
+                        <w:autoSpaceDE w:val="0"/>
+                        <w:autoSpaceDN w:val="0"/>
+                        <w:adjustRightInd w:val="0"/>
+                        <w:spacing w:line="276" w:lineRule="auto"/>
+                        <w:ind w:left="1440"/>
+                        <w:jc w:val="right"/>
+                        <w:textAlignment w:val="center"/>
+                        <w:rPr>
+                          <w:rFonts w:cs="Raleway"/>
+                          <w:b/>
+                          <w:color w:val="000000"/>
+                          <w:sz w:val="28"/>
+                          <w:szCs w:val="28"/>
+                        </w:rPr>
+                      </w:pPr>
+                    </w:p>
+                    <w:p>
+                      <w:pPr>
+                        <w:pStyle w:val="a7"/>
+                        <w:widowControl w:val="0"/>
+                        <w:suppressAutoHyphens/>
+                        <w:autoSpaceDE w:val="0"/>
+                        <w:autoSpaceDN w:val="0"/>
+                        <w:adjustRightInd w:val="0"/>
+                        <w:spacing w:line="276" w:lineRule="auto"/>
+                        <w:ind w:left="1440"/>
+                        <w:jc w:val="right"/>
+                        <w:textAlignment w:val="center"/>
+                        <w:rPr>
+                          <w:rFonts w:cs="Raleway"/>
+                          <w:b/>
+                          <w:color w:val="000000"/>
+                          <w:sz w:val="28"/>
+                          <w:szCs w:val="28"/>
+                        </w:rPr>
+                      </w:pPr>
+                    </w:p>
+                    <w:p>
+                      <w:pPr>
+                        <w:pStyle w:val="a7"/>
+                        <w:widowControl w:val="0"/>
+                        <w:suppressAutoHyphens/>
+                        <w:autoSpaceDE w:val="0"/>
+                        <w:autoSpaceDN w:val="0"/>
+                        <w:adjustRightInd w:val="0"/>
+                        <w:spacing w:line="276" w:lineRule="auto"/>
+                        <w:ind w:left="1440"/>
+                        <w:jc w:val="right"/>
+                        <w:textAlignment w:val="center"/>
+                        <w:rPr>
+                          <w:rFonts w:cs="Raleway"/>
+                          <w:color w:val="000000"/>
+                          <w:sz w:val="28"/>
+                          <w:szCs w:val="28"/>
+                        </w:rPr>
+                      </w:pPr>
+                    </w:p>
+                    <w:p>
+                      <w:pPr>
+                        <w:widowControl w:val="0"/>
+                        <w:suppressAutoHyphens/>
+                        <w:autoSpaceDE w:val="0"/>
+                        <w:autoSpaceDN w:val="0"/>
+                        <w:adjustRightInd w:val="0"/>
+                        <w:spacing w:line="276" w:lineRule="auto"/>
+                        <w:jc w:val="right"/>
+                        <w:textAlignment w:val="center"/>
+                        <w:rPr>
+                          <w:rFonts w:ascii="Raleway Regular" w:hAnsi="Raleway Regular" w:cs="Raleway"/>
+                          <w:color w:val="000000"/>
+                          <w:sz w:val="28"/>
+                          <w:szCs w:val="28"/>
+                        </w:rPr>
+                      </w:pPr>
+                      <w:r>
+                        <w:rPr>
+                          <w:rFonts w:cs="Raleway"/>
+                          <w:color w:val="000000"/>
+                          <w:sz w:val="28"/>
+                          <w:szCs w:val="28"/>
+                        </w:rPr>
+                        <w:t xml:space="preserve">  </w:t>
+                      </w:r>
+                      <w:r>
+                        <w:rPr>
+                          <w:rFonts w:ascii="Raleway Regular" w:hAnsi="Raleway Regular" w:cs="Raleway"/>
+                          <w:color w:val="000000"/>
+                          <w:sz w:val="28"/>
+                          <w:szCs w:val="28"/>
+                        </w:rPr>
+                        <w:t xml:space="preserve"> </w:t>
+                      </w:r>
+                      <w:r>
+                        <w:rPr>
+                          <w:rFonts w:ascii="Raleway Regular" w:hAnsi="Raleway Regular" w:cs="Raleway"/>
+                          <w:color w:val="000000"/>
+                          <w:sz w:val="28"/>
+                          <w:szCs w:val="28"/>
+                        </w:rPr>
+                        <w:br/>
+                      </w:r>
+                    </w:p>
+                  </w:txbxContent>
+                </v:textbox>
+                <w10:wrap anchorx="margin" anchory="page"/>
+              </v:shape>
+            </w:pict>
+          </mc:Fallback>
+        </mc:AlternateContent>
+      </w:r>
+      <w:r>
+        <w:rPr>
+          <w:noProof/>
+          <w:lang w:val="uk-UA" w:eastAsia="uk-UA"/>
+        </w:rPr>
         <mc:AlternateContent>
           <mc:Choice Requires="wps">
             <w:drawing>
@@ -8442,7 +8981,7 @@
                         <a:effectLst/>
                         <a:extLst>
                           <a:ext uri="{C572A759-6A51-4108-AA02-DFA0A04FC94B}">
-                            <ma14:wrappingTextBoxFlag xmlns:ma14="http://schemas.microsoft.com/office/mac/drawingml/2011/main" xmlns:w="http://schemas.openxmlformats.org/wordprocessingml/2006/main" xmlns:w10="urn:schemas-microsoft-com:office:word" xmlns:v="urn:schemas-microsoft-com:vml" xmlns:o="urn:schemas-microsoft-com:office:office" xmlns:mv="urn:schemas-microsoft-com:mac:vml" xmlns:mo="http://schemas.microsoft.com/office/mac/office/2008/main" xmlns="" val="1"/>
+                            <ma14:wrappingTextBoxFlag xmlns="" xmlns:mo="http://schemas.microsoft.com/office/mac/office/2008/main" xmlns:mv="urn:schemas-microsoft-com:mac:vml" xmlns:o="urn:schemas-microsoft-com:office:office" xmlns:v="urn:schemas-microsoft-com:vml" xmlns:w10="urn:schemas-microsoft-com:office:word" xmlns:w="http://schemas.openxmlformats.org/wordprocessingml/2006/main" xmlns:ma14="http://schemas.microsoft.com/office/mac/drawingml/2011/main" val="1"/>
                           </a:ext>
                         </a:extLst>
                       </wps:spPr>
@@ -8615,7 +9154,7 @@
                         <a:effectLst/>
                         <a:extLst>
                           <a:ext uri="{C572A759-6A51-4108-AA02-DFA0A04FC94B}">
-                            <ma14:wrappingTextBoxFlag xmlns:ma14="http://schemas.microsoft.com/office/mac/drawingml/2011/main" xmlns:w="http://schemas.openxmlformats.org/wordprocessingml/2006/main" xmlns:w10="urn:schemas-microsoft-com:office:word" xmlns:v="urn:schemas-microsoft-com:vml" xmlns:o="urn:schemas-microsoft-com:office:office" xmlns:mv="urn:schemas-microsoft-com:mac:vml" xmlns:mo="http://schemas.microsoft.com/office/mac/office/2008/main" xmlns="" val="1"/>
+                            <ma14:wrappingTextBoxFlag xmlns="" xmlns:mo="http://schemas.microsoft.com/office/mac/office/2008/main" xmlns:mv="urn:schemas-microsoft-com:mac:vml" xmlns:o="urn:schemas-microsoft-com:office:office" xmlns:v="urn:schemas-microsoft-com:vml" xmlns:w10="urn:schemas-microsoft-com:office:word" xmlns:w="http://schemas.openxmlformats.org/wordprocessingml/2006/main" xmlns:ma14="http://schemas.microsoft.com/office/mac/drawingml/2011/main" val="1"/>
                           </a:ext>
                         </a:extLst>
                       </wps:spPr>
@@ -8918,7 +9457,7 @@
                         <a:effectLst/>
                         <a:extLst>
                           <a:ext uri="{C572A759-6A51-4108-AA02-DFA0A04FC94B}">
-                            <ma14:wrappingTextBoxFlag xmlns:ma14="http://schemas.microsoft.com/office/mac/drawingml/2011/main" xmlns:w="http://schemas.openxmlformats.org/wordprocessingml/2006/main" xmlns:w10="urn:schemas-microsoft-com:office:word" xmlns:v="urn:schemas-microsoft-com:vml" xmlns:o="urn:schemas-microsoft-com:office:office" xmlns:mv="urn:schemas-microsoft-com:mac:vml" xmlns:mo="http://schemas.microsoft.com/office/mac/office/2008/main" xmlns="" val="1"/>
+                            <ma14:wrappingTextBoxFlag xmlns="" xmlns:mo="http://schemas.microsoft.com/office/mac/office/2008/main" xmlns:mv="urn:schemas-microsoft-com:mac:vml" xmlns:o="urn:schemas-microsoft-com:office:office" xmlns:v="urn:schemas-microsoft-com:vml" xmlns:w10="urn:schemas-microsoft-com:office:word" xmlns:w="http://schemas.openxmlformats.org/wordprocessingml/2006/main" xmlns:ma14="http://schemas.microsoft.com/office/mac/drawingml/2011/main" val="1"/>
                           </a:ext>
                         </a:extLst>
                       </wps:spPr>
@@ -8945,7 +9484,20 @@
                                 <w:szCs w:val="18"/>
                                 <w:lang w:val="en-US"/>
                               </w:rPr>
-                              <w:t>Blueprint Programming | UE4</w:t>
+                              <w:t>Blueprint Programm</w:t>
+                            </w:r>
+                            <w:bookmarkStart w:id="0" w:name="_GoBack"/>
+                            <w:bookmarkEnd w:id="0"/>
+                            <w:r>
+                              <w:rPr>
+                                <w:rFonts w:ascii="Cambria" w:hAnsi="Cambria" w:cs="Cambria"/>
+                                <w:b/>
+                                <w:bCs/>
+                                <w:sz w:val="18"/>
+                                <w:szCs w:val="18"/>
+                                <w:lang w:val="en-US"/>
+                              </w:rPr>
+                              <w:t>ing | UE4</w:t>
                             </w:r>
                           </w:p>
                           <w:p>
@@ -9091,7 +9643,7 @@
                         <a:effectLst/>
                         <a:extLst>
                           <a:ext uri="{C572A759-6A51-4108-AA02-DFA0A04FC94B}">
-                            <ma14:wrappingTextBoxFlag xmlns:ma14="http://schemas.microsoft.com/office/mac/drawingml/2011/main" xmlns:w="http://schemas.openxmlformats.org/wordprocessingml/2006/main" xmlns:w10="urn:schemas-microsoft-com:office:word" xmlns:v="urn:schemas-microsoft-com:vml" xmlns:o="urn:schemas-microsoft-com:office:office" xmlns:mv="urn:schemas-microsoft-com:mac:vml" xmlns:mo="http://schemas.microsoft.com/office/mac/office/2008/main" xmlns="" val="1"/>
+                            <ma14:wrappingTextBoxFlag xmlns="" xmlns:mo="http://schemas.microsoft.com/office/mac/office/2008/main" xmlns:mv="urn:schemas-microsoft-com:mac:vml" xmlns:o="urn:schemas-microsoft-com:office:office" xmlns:v="urn:schemas-microsoft-com:vml" xmlns:w10="urn:schemas-microsoft-com:office:word" xmlns:w="http://schemas.openxmlformats.org/wordprocessingml/2006/main" xmlns:ma14="http://schemas.microsoft.com/office/mac/drawingml/2011/main" val="1"/>
                           </a:ext>
                         </a:extLst>
                       </wps:spPr>
@@ -10651,7 +11203,7 @@
 </file>
 
 <file path=customXml/itemProps1.xml><?xml version="1.0" encoding="utf-8"?>
-<ds:datastoreItem xmlns:ds="http://schemas.openxmlformats.org/officeDocument/2006/customXml" ds:itemID="{F39CB35A-9F22-4F1A-9100-CA0FCB90FDC2}">
+<ds:datastoreItem xmlns:ds="http://schemas.openxmlformats.org/officeDocument/2006/customXml" ds:itemID="{D3600A55-9300-414B-B83D-552CCE8067B9}">
   <ds:schemaRefs>
     <ds:schemaRef ds:uri="http://schemas.openxmlformats.org/officeDocument/2006/bibliography"/>
   </ds:schemaRefs>

</xml_diff>

<commit_message>
book update (c++ 55)
</commit_message>
<xml_diff>
--- a/resume_english.docx
+++ b/resume_english.docx
@@ -1,6 +1,6 @@
 
 <file path=word/document.xml><?xml version="1.0" encoding="utf-8"?>
-<w:document xmlns:wpc="http://schemas.microsoft.com/office/word/2010/wordprocessingCanvas" xmlns:cx="http://schemas.microsoft.com/office/drawing/2014/chartex" xmlns:mc="http://schemas.openxmlformats.org/markup-compatibility/2006" xmlns:o="urn:schemas-microsoft-com:office:office" xmlns:r="http://schemas.openxmlformats.org/officeDocument/2006/relationships" xmlns:m="http://schemas.openxmlformats.org/officeDocument/2006/math" xmlns:v="urn:schemas-microsoft-com:vml" xmlns:wp14="http://schemas.microsoft.com/office/word/2010/wordprocessingDrawing" xmlns:wp="http://schemas.openxmlformats.org/drawingml/2006/wordprocessingDrawing" xmlns:w10="urn:schemas-microsoft-com:office:word" xmlns:w="http://schemas.openxmlformats.org/wordprocessingml/2006/main" xmlns:w14="http://schemas.microsoft.com/office/word/2010/wordml" xmlns:w15="http://schemas.microsoft.com/office/word/2012/wordml" xmlns:w16se="http://schemas.microsoft.com/office/word/2015/wordml/symex" xmlns:wpg="http://schemas.microsoft.com/office/word/2010/wordprocessingGroup" xmlns:wpi="http://schemas.microsoft.com/office/word/2010/wordprocessingInk" xmlns:wne="http://schemas.microsoft.com/office/word/2006/wordml" xmlns:wps="http://schemas.microsoft.com/office/word/2010/wordprocessingShape" mc:Ignorable="w14 w15 w16se wp14">
+<w:document xmlns:wpc="http://schemas.microsoft.com/office/word/2010/wordprocessingCanvas" xmlns:cx="http://schemas.microsoft.com/office/drawing/2014/chartex" xmlns:cx1="http://schemas.microsoft.com/office/drawing/2015/9/8/chartex" xmlns:cx2="http://schemas.microsoft.com/office/drawing/2015/10/21/chartex" xmlns:cx3="http://schemas.microsoft.com/office/drawing/2016/5/9/chartex" xmlns:cx4="http://schemas.microsoft.com/office/drawing/2016/5/10/chartex" xmlns:cx5="http://schemas.microsoft.com/office/drawing/2016/5/11/chartex" xmlns:cx6="http://schemas.microsoft.com/office/drawing/2016/5/12/chartex" xmlns:cx7="http://schemas.microsoft.com/office/drawing/2016/5/13/chartex" xmlns:cx8="http://schemas.microsoft.com/office/drawing/2016/5/14/chartex" xmlns:mc="http://schemas.openxmlformats.org/markup-compatibility/2006" xmlns:aink="http://schemas.microsoft.com/office/drawing/2016/ink" xmlns:am3d="http://schemas.microsoft.com/office/drawing/2017/model3d" xmlns:o="urn:schemas-microsoft-com:office:office" xmlns:r="http://schemas.openxmlformats.org/officeDocument/2006/relationships" xmlns:m="http://schemas.openxmlformats.org/officeDocument/2006/math" xmlns:v="urn:schemas-microsoft-com:vml" xmlns:wp14="http://schemas.microsoft.com/office/word/2010/wordprocessingDrawing" xmlns:wp="http://schemas.openxmlformats.org/drawingml/2006/wordprocessingDrawing" xmlns:w10="urn:schemas-microsoft-com:office:word" xmlns:w="http://schemas.openxmlformats.org/wordprocessingml/2006/main" xmlns:w14="http://schemas.microsoft.com/office/word/2010/wordml" xmlns:w15="http://schemas.microsoft.com/office/word/2012/wordml" xmlns:w16cid="http://schemas.microsoft.com/office/word/2016/wordml/cid" xmlns:w16se="http://schemas.microsoft.com/office/word/2015/wordml/symex" xmlns:wpg="http://schemas.microsoft.com/office/word/2010/wordprocessingGroup" xmlns:wpi="http://schemas.microsoft.com/office/word/2010/wordprocessingInk" xmlns:wne="http://schemas.microsoft.com/office/word/2006/wordml" xmlns:wps="http://schemas.microsoft.com/office/word/2010/wordprocessingShape" mc:Ignorable="w14 w15 w16se w16cid wp14">
   <w:body>
     <w:p/>
     <w:p/>
@@ -86,7 +86,7 @@
                         <a:effectLst/>
                         <a:extLst>
                           <a:ext uri="{C572A759-6A51-4108-AA02-DFA0A04FC94B}">
-                            <ma14:wrappingTextBoxFlag xmlns="" xmlns:mo="http://schemas.microsoft.com/office/mac/office/2008/main" xmlns:mv="urn:schemas-microsoft-com:mac:vml" xmlns:o="urn:schemas-microsoft-com:office:office" xmlns:v="urn:schemas-microsoft-com:vml" xmlns:w10="urn:schemas-microsoft-com:office:word" xmlns:w="http://schemas.openxmlformats.org/wordprocessingml/2006/main" xmlns:ma14="http://schemas.microsoft.com/office/mac/drawingml/2011/main" val="1"/>
+                            <ma14:wrappingTextBoxFlag xmlns:ma14="http://schemas.microsoft.com/office/mac/drawingml/2011/main" xmlns:w="http://schemas.openxmlformats.org/wordprocessingml/2006/main" xmlns:w10="urn:schemas-microsoft-com:office:word" xmlns:v="urn:schemas-microsoft-com:vml" xmlns:o="urn:schemas-microsoft-com:office:office" xmlns:mv="urn:schemas-microsoft-com:mac:vml" xmlns:mo="http://schemas.microsoft.com/office/mac/office/2008/main" xmlns="" val="1"/>
                           </a:ext>
                         </a:extLst>
                       </wps:spPr>
@@ -268,16 +268,16 @@
         <mc:AlternateContent>
           <mc:Choice Requires="wps">
             <w:drawing>
-              <wp:anchor distT="0" distB="0" distL="114300" distR="114300" simplePos="0" relativeHeight="251776512" behindDoc="0" locked="0" layoutInCell="1" allowOverlap="1" wp14:anchorId="719948D1" wp14:editId="64046D41">
+              <wp:anchor distT="0" distB="0" distL="114300" distR="114300" simplePos="0" relativeHeight="251776512" behindDoc="0" locked="0" layoutInCell="1" allowOverlap="1" wp14:anchorId="719948D1" wp14:editId="100B00F7">
                 <wp:simplePos x="0" y="0"/>
                 <wp:positionH relativeFrom="margin">
                   <wp:posOffset>-148590</wp:posOffset>
                 </wp:positionH>
                 <wp:positionV relativeFrom="page">
-                  <wp:posOffset>7715250</wp:posOffset>
+                  <wp:posOffset>7715249</wp:posOffset>
                 </wp:positionV>
-                <wp:extent cx="3256280" cy="1104900"/>
-                <wp:effectExtent l="0" t="0" r="1270" b="0"/>
+                <wp:extent cx="3276600" cy="1514475"/>
+                <wp:effectExtent l="0" t="0" r="0" b="9525"/>
                 <wp:wrapNone/>
                 <wp:docPr id="1" name="Text Box 3"/>
                 <wp:cNvGraphicFramePr/>
@@ -288,7 +288,7 @@
                       <wps:spPr>
                         <a:xfrm>
                           <a:off x="0" y="0"/>
-                          <a:ext cx="3256280" cy="1104900"/>
+                          <a:ext cx="3276600" cy="1514475"/>
                         </a:xfrm>
                         <a:prstGeom prst="rect">
                           <a:avLst/>
@@ -300,7 +300,7 @@
                         <a:effectLst/>
                         <a:extLst>
                           <a:ext uri="{C572A759-6A51-4108-AA02-DFA0A04FC94B}">
-                            <ma14:wrappingTextBoxFlag xmlns="" xmlns:mo="http://schemas.microsoft.com/office/mac/office/2008/main" xmlns:mv="urn:schemas-microsoft-com:mac:vml" xmlns:o="urn:schemas-microsoft-com:office:office" xmlns:v="urn:schemas-microsoft-com:vml" xmlns:w10="urn:schemas-microsoft-com:office:word" xmlns:w="http://schemas.openxmlformats.org/wordprocessingml/2006/main" xmlns:ma14="http://schemas.microsoft.com/office/mac/drawingml/2011/main" val="1"/>
+                            <ma14:wrappingTextBoxFlag xmlns:ma14="http://schemas.microsoft.com/office/mac/drawingml/2011/main" xmlns:w="http://schemas.openxmlformats.org/wordprocessingml/2006/main" xmlns:w10="urn:schemas-microsoft-com:office:word" xmlns:v="urn:schemas-microsoft-com:vml" xmlns:o="urn:schemas-microsoft-com:office:office" xmlns:mv="urn:schemas-microsoft-com:mac:vml" xmlns:mo="http://schemas.microsoft.com/office/mac/office/2008/main" xmlns="" val="1"/>
                           </a:ext>
                         </a:extLst>
                       </wps:spPr>
@@ -325,6 +325,7 @@
                                 <w:lang w:val="uk-UA"/>
                               </w:rPr>
                             </w:pPr>
+                            <w:proofErr w:type="spellStart"/>
                             <w:r>
                               <w:rPr>
                                 <w:rFonts w:asciiTheme="majorHAnsi" w:hAnsiTheme="majorHAnsi" w:cs="Cambria"/>
@@ -334,8 +335,105 @@
                                 <w:szCs w:val="22"/>
                                 <w:lang w:val="uk-UA"/>
                               </w:rPr>
-                              <w:t>The books that I have read</w:t>
-                            </w:r>
+                              <w:t>The</w:t>
+                            </w:r>
+                            <w:proofErr w:type="spellEnd"/>
+                            <w:r>
+                              <w:rPr>
+                                <w:rFonts w:asciiTheme="majorHAnsi" w:hAnsiTheme="majorHAnsi" w:cs="Cambria"/>
+                                <w:b/>
+                                <w:color w:val="000000"/>
+                                <w:sz w:val="22"/>
+                                <w:szCs w:val="22"/>
+                                <w:lang w:val="uk-UA"/>
+                              </w:rPr>
+                              <w:t xml:space="preserve"> </w:t>
+                            </w:r>
+                            <w:proofErr w:type="spellStart"/>
+                            <w:r>
+                              <w:rPr>
+                                <w:rFonts w:asciiTheme="majorHAnsi" w:hAnsiTheme="majorHAnsi" w:cs="Cambria"/>
+                                <w:b/>
+                                <w:color w:val="000000"/>
+                                <w:sz w:val="22"/>
+                                <w:szCs w:val="22"/>
+                                <w:lang w:val="uk-UA"/>
+                              </w:rPr>
+                              <w:t>books</w:t>
+                            </w:r>
+                            <w:proofErr w:type="spellEnd"/>
+                            <w:r>
+                              <w:rPr>
+                                <w:rFonts w:asciiTheme="majorHAnsi" w:hAnsiTheme="majorHAnsi" w:cs="Cambria"/>
+                                <w:b/>
+                                <w:color w:val="000000"/>
+                                <w:sz w:val="22"/>
+                                <w:szCs w:val="22"/>
+                                <w:lang w:val="uk-UA"/>
+                              </w:rPr>
+                              <w:t xml:space="preserve"> </w:t>
+                            </w:r>
+                            <w:proofErr w:type="spellStart"/>
+                            <w:r>
+                              <w:rPr>
+                                <w:rFonts w:asciiTheme="majorHAnsi" w:hAnsiTheme="majorHAnsi" w:cs="Cambria"/>
+                                <w:b/>
+                                <w:color w:val="000000"/>
+                                <w:sz w:val="22"/>
+                                <w:szCs w:val="22"/>
+                                <w:lang w:val="uk-UA"/>
+                              </w:rPr>
+                              <w:t>that</w:t>
+                            </w:r>
+                            <w:proofErr w:type="spellEnd"/>
+                            <w:r>
+                              <w:rPr>
+                                <w:rFonts w:asciiTheme="majorHAnsi" w:hAnsiTheme="majorHAnsi" w:cs="Cambria"/>
+                                <w:b/>
+                                <w:color w:val="000000"/>
+                                <w:sz w:val="22"/>
+                                <w:szCs w:val="22"/>
+                                <w:lang w:val="uk-UA"/>
+                              </w:rPr>
+                              <w:t xml:space="preserve"> I </w:t>
+                            </w:r>
+                            <w:proofErr w:type="spellStart"/>
+                            <w:r>
+                              <w:rPr>
+                                <w:rFonts w:asciiTheme="majorHAnsi" w:hAnsiTheme="majorHAnsi" w:cs="Cambria"/>
+                                <w:b/>
+                                <w:color w:val="000000"/>
+                                <w:sz w:val="22"/>
+                                <w:szCs w:val="22"/>
+                                <w:lang w:val="uk-UA"/>
+                              </w:rPr>
+                              <w:t>have</w:t>
+                            </w:r>
+                            <w:proofErr w:type="spellEnd"/>
+                            <w:r>
+                              <w:rPr>
+                                <w:rFonts w:asciiTheme="majorHAnsi" w:hAnsiTheme="majorHAnsi" w:cs="Cambria"/>
+                                <w:b/>
+                                <w:color w:val="000000"/>
+                                <w:sz w:val="22"/>
+                                <w:szCs w:val="22"/>
+                                <w:lang w:val="uk-UA"/>
+                              </w:rPr>
+                              <w:t xml:space="preserve"> </w:t>
+                            </w:r>
+                            <w:proofErr w:type="spellStart"/>
+                            <w:r>
+                              <w:rPr>
+                                <w:rFonts w:asciiTheme="majorHAnsi" w:hAnsiTheme="majorHAnsi" w:cs="Cambria"/>
+                                <w:b/>
+                                <w:color w:val="000000"/>
+                                <w:sz w:val="22"/>
+                                <w:szCs w:val="22"/>
+                                <w:lang w:val="uk-UA"/>
+                              </w:rPr>
+                              <w:t>read</w:t>
+                            </w:r>
+                            <w:proofErr w:type="spellEnd"/>
                             <w:r>
                               <w:rPr>
                                 <w:rFonts w:asciiTheme="majorHAnsi" w:hAnsiTheme="majorHAnsi" w:cs="Raleway"/>
@@ -350,7 +448,7 @@
                           </w:p>
                           <w:p>
                             <w:pPr>
-                              <w:pStyle w:val="a7"/>
+                              <w:pStyle w:val="ListParagraph"/>
                               <w:widowControl w:val="0"/>
                               <w:numPr>
                                 <w:ilvl w:val="0"/>
@@ -373,6 +471,7 @@
                             <w:r>
                               <w:t>“</w:t>
                             </w:r>
+                            <w:proofErr w:type="spellStart"/>
                             <w:r>
                               <w:rPr>
                                 <w:rFonts w:cs="Raleway"/>
@@ -381,21 +480,66 @@
                                 <w:szCs w:val="22"/>
                                 <w:lang w:val="uk-UA"/>
                               </w:rPr>
-                              <w:t>Creative Character Design</w:t>
-                            </w:r>
+                              <w:t>Creative</w:t>
+                            </w:r>
+                            <w:proofErr w:type="spellEnd"/>
                             <w:r>
                               <w:rPr>
                                 <w:rFonts w:cs="Raleway"/>
                                 <w:color w:val="000000"/>
                                 <w:sz w:val="22"/>
                                 <w:szCs w:val="22"/>
+                                <w:lang w:val="uk-UA"/>
+                              </w:rPr>
+                              <w:t xml:space="preserve"> </w:t>
+                            </w:r>
+                            <w:proofErr w:type="spellStart"/>
+                            <w:r>
+                              <w:rPr>
+                                <w:rFonts w:cs="Raleway"/>
+                                <w:color w:val="000000"/>
+                                <w:sz w:val="22"/>
+                                <w:szCs w:val="22"/>
+                                <w:lang w:val="uk-UA"/>
+                              </w:rPr>
+                              <w:t>Character</w:t>
+                            </w:r>
+                            <w:proofErr w:type="spellEnd"/>
+                            <w:r>
+                              <w:rPr>
+                                <w:rFonts w:cs="Raleway"/>
+                                <w:color w:val="000000"/>
+                                <w:sz w:val="22"/>
+                                <w:szCs w:val="22"/>
+                                <w:lang w:val="uk-UA"/>
+                              </w:rPr>
+                              <w:t xml:space="preserve"> </w:t>
+                            </w:r>
+                            <w:proofErr w:type="spellStart"/>
+                            <w:r>
+                              <w:rPr>
+                                <w:rFonts w:cs="Raleway"/>
+                                <w:color w:val="000000"/>
+                                <w:sz w:val="22"/>
+                                <w:szCs w:val="22"/>
+                                <w:lang w:val="uk-UA"/>
+                              </w:rPr>
+                              <w:t>Design</w:t>
+                            </w:r>
+                            <w:proofErr w:type="spellEnd"/>
+                            <w:r>
+                              <w:rPr>
+                                <w:rFonts w:cs="Raleway"/>
+                                <w:color w:val="000000"/>
+                                <w:sz w:val="22"/>
+                                <w:szCs w:val="22"/>
                               </w:rPr>
                               <w:t>” by Bryan Tillman</w:t>
                             </w:r>
                           </w:p>
                           <w:p>
                             <w:pPr>
-                              <w:pStyle w:val="a7"/>
+                              <w:pStyle w:val="ListParagraph"/>
                               <w:widowControl w:val="0"/>
                               <w:numPr>
                                 <w:ilvl w:val="0"/>
@@ -425,7 +569,17 @@
                                 <w:sz w:val="22"/>
                                 <w:szCs w:val="22"/>
                               </w:rPr>
-                              <w:t>Mastering Unity Scripting</w:t>
+                              <w:t xml:space="preserve">Mastering Unity </w:t>
+                            </w:r>
+                            <w:proofErr w:type="gramStart"/>
+                            <w:r>
+                              <w:rPr>
+                                <w:rFonts w:cs="Raleway"/>
+                                <w:color w:val="000000"/>
+                                <w:sz w:val="22"/>
+                                <w:szCs w:val="22"/>
+                              </w:rPr>
+                              <w:t>Scripting</w:t>
                             </w:r>
                             <w:r>
                               <w:t>“</w:t>
@@ -434,24 +588,237 @@
                               <w:rPr>
                                 <w:lang w:val="uk-UA"/>
                               </w:rPr>
-                              <w:t xml:space="preserve"> by </w:t>
-                            </w:r>
+                              <w:t xml:space="preserve"> </w:t>
+                            </w:r>
+                            <w:proofErr w:type="spellStart"/>
                             <w:r>
                               <w:rPr>
                                 <w:lang w:val="uk-UA"/>
                               </w:rPr>
-                              <w:t>Alan Thorn</w:t>
-                            </w:r>
+                              <w:t>by</w:t>
+                            </w:r>
+                            <w:proofErr w:type="spellEnd"/>
+                            <w:proofErr w:type="gramEnd"/>
                             <w:r>
                               <w:rPr>
                                 <w:lang w:val="uk-UA"/>
                               </w:rPr>
                               <w:t xml:space="preserve"> </w:t>
                             </w:r>
+                            <w:proofErr w:type="spellStart"/>
+                            <w:r>
+                              <w:rPr>
+                                <w:lang w:val="uk-UA"/>
+                              </w:rPr>
+                              <w:t>Alan</w:t>
+                            </w:r>
+                            <w:proofErr w:type="spellEnd"/>
+                            <w:r>
+                              <w:rPr>
+                                <w:lang w:val="uk-UA"/>
+                              </w:rPr>
+                              <w:t xml:space="preserve"> </w:t>
+                            </w:r>
+                            <w:proofErr w:type="spellStart"/>
+                            <w:r>
+                              <w:rPr>
+                                <w:lang w:val="uk-UA"/>
+                              </w:rPr>
+                              <w:t>Thorn</w:t>
+                            </w:r>
+                            <w:proofErr w:type="spellEnd"/>
                           </w:p>
                           <w:p>
                             <w:pPr>
-                              <w:pStyle w:val="a7"/>
+                              <w:pStyle w:val="ListParagraph"/>
+                              <w:widowControl w:val="0"/>
+                              <w:numPr>
+                                <w:ilvl w:val="0"/>
+                                <w:numId w:val="4"/>
+                              </w:numPr>
+                              <w:suppressAutoHyphens/>
+                              <w:autoSpaceDE w:val="0"/>
+                              <w:autoSpaceDN w:val="0"/>
+                              <w:adjustRightInd w:val="0"/>
+                              <w:spacing w:line="276" w:lineRule="auto"/>
+                              <w:jc w:val="right"/>
+                              <w:textAlignment w:val="center"/>
+                              <w:rPr>
+                                <w:rFonts w:cs="Raleway"/>
+                                <w:color w:val="000000"/>
+                                <w:sz w:val="22"/>
+                                <w:szCs w:val="22"/>
+                              </w:rPr>
+                            </w:pPr>
+                            <w:r>
+                              <w:t>“</w:t>
+                            </w:r>
+                            <w:proofErr w:type="spellStart"/>
+                            <w:r>
+                              <w:rPr>
+                                <w:lang w:val="uk-UA"/>
+                              </w:rPr>
+                              <w:t>Effective</w:t>
+                            </w:r>
+                            <w:proofErr w:type="spellEnd"/>
+                            <w:r>
+                              <w:rPr>
+                                <w:lang w:val="uk-UA"/>
+                              </w:rPr>
+                              <w:t xml:space="preserve"> C++, </w:t>
+                            </w:r>
+                            <w:proofErr w:type="spellStart"/>
+                            <w:r>
+                              <w:rPr>
+                                <w:lang w:val="uk-UA"/>
+                              </w:rPr>
+                              <w:t>Third</w:t>
+                            </w:r>
+                            <w:proofErr w:type="spellEnd"/>
+                            <w:r>
+                              <w:rPr>
+                                <w:lang w:val="uk-UA"/>
+                              </w:rPr>
+                              <w:t xml:space="preserve"> </w:t>
+                            </w:r>
+                            <w:proofErr w:type="spellStart"/>
+                            <w:r>
+                              <w:rPr>
+                                <w:lang w:val="uk-UA"/>
+                              </w:rPr>
+                              <w:t>Edition</w:t>
+                            </w:r>
+                            <w:proofErr w:type="spellEnd"/>
+                            <w:r>
+                              <w:rPr>
+                                <w:lang w:val="uk-UA"/>
+                              </w:rPr>
+                              <w:t xml:space="preserve">: 55 </w:t>
+                            </w:r>
+                            <w:proofErr w:type="spellStart"/>
+                            <w:r>
+                              <w:rPr>
+                                <w:lang w:val="uk-UA"/>
+                              </w:rPr>
+                              <w:t>Specific</w:t>
+                            </w:r>
+                            <w:proofErr w:type="spellEnd"/>
+                            <w:r>
+                              <w:rPr>
+                                <w:lang w:val="uk-UA"/>
+                              </w:rPr>
+                              <w:t xml:space="preserve"> </w:t>
+                            </w:r>
+                            <w:proofErr w:type="spellStart"/>
+                            <w:r>
+                              <w:rPr>
+                                <w:lang w:val="uk-UA"/>
+                              </w:rPr>
+                              <w:t>Ways</w:t>
+                            </w:r>
+                            <w:proofErr w:type="spellEnd"/>
+                            <w:r>
+                              <w:rPr>
+                                <w:lang w:val="uk-UA"/>
+                              </w:rPr>
+                              <w:t xml:space="preserve"> </w:t>
+                            </w:r>
+                            <w:proofErr w:type="spellStart"/>
+                            <w:r>
+                              <w:rPr>
+                                <w:lang w:val="uk-UA"/>
+                              </w:rPr>
+                              <w:t>to</w:t>
+                            </w:r>
+                            <w:proofErr w:type="spellEnd"/>
+                            <w:r>
+                              <w:rPr>
+                                <w:lang w:val="uk-UA"/>
+                              </w:rPr>
+                              <w:t xml:space="preserve"> </w:t>
+                            </w:r>
+                            <w:proofErr w:type="spellStart"/>
+                            <w:r>
+                              <w:rPr>
+                                <w:lang w:val="uk-UA"/>
+                              </w:rPr>
+                              <w:t>Improve</w:t>
+                            </w:r>
+                            <w:proofErr w:type="spellEnd"/>
+                            <w:r>
+                              <w:rPr>
+                                <w:lang w:val="uk-UA"/>
+                              </w:rPr>
+                              <w:t xml:space="preserve"> </w:t>
+                            </w:r>
+                            <w:proofErr w:type="spellStart"/>
+                            <w:r>
+                              <w:rPr>
+                                <w:lang w:val="uk-UA"/>
+                              </w:rPr>
+                              <w:t>Your</w:t>
+                            </w:r>
+                            <w:proofErr w:type="spellEnd"/>
+                            <w:r>
+                              <w:rPr>
+                                <w:lang w:val="uk-UA"/>
+                              </w:rPr>
+                              <w:t xml:space="preserve"> </w:t>
+                            </w:r>
+                            <w:proofErr w:type="spellStart"/>
+                            <w:r>
+                              <w:rPr>
+                                <w:lang w:val="uk-UA"/>
+                              </w:rPr>
+                              <w:t>Programs</w:t>
+                            </w:r>
+                            <w:proofErr w:type="spellEnd"/>
+                            <w:r>
+                              <w:rPr>
+                                <w:lang w:val="uk-UA"/>
+                              </w:rPr>
+                              <w:t xml:space="preserve"> </w:t>
+                            </w:r>
+                            <w:proofErr w:type="spellStart"/>
+                            <w:r>
+                              <w:rPr>
+                                <w:lang w:val="uk-UA"/>
+                              </w:rPr>
+                              <w:t>and</w:t>
+                            </w:r>
+                            <w:proofErr w:type="spellEnd"/>
+                            <w:r>
+                              <w:rPr>
+                                <w:lang w:val="uk-UA"/>
+                              </w:rPr>
+                              <w:t xml:space="preserve"> </w:t>
+                            </w:r>
+                            <w:proofErr w:type="spellStart"/>
+                            <w:r>
+                              <w:rPr>
+                                <w:lang w:val="uk-UA"/>
+                              </w:rPr>
+                              <w:t>Designs</w:t>
+                            </w:r>
+                            <w:proofErr w:type="spellEnd"/>
+                            <w:r>
+                              <w:t xml:space="preserve">” by </w:t>
+                            </w:r>
+                            <w:r>
+                              <w:t>Scott Meyers</w:t>
+                            </w:r>
+                            <w:bookmarkStart w:id="0" w:name="_GoBack"/>
+                            <w:bookmarkEnd w:id="0"/>
+                            <w:r>
+                              <w:rPr>
+                                <w:lang w:val="uk-UA"/>
+                              </w:rPr>
+                              <w:t xml:space="preserve"> </w:t>
+                            </w:r>
+                          </w:p>
+                          <w:p>
+                            <w:pPr>
+                              <w:pStyle w:val="ListParagraph"/>
                               <w:widowControl w:val="0"/>
                               <w:suppressAutoHyphens/>
                               <w:autoSpaceDE w:val="0"/>
@@ -472,7 +839,7 @@
                           </w:p>
                           <w:p>
                             <w:pPr>
-                              <w:pStyle w:val="a7"/>
+                              <w:pStyle w:val="ListParagraph"/>
                               <w:widowControl w:val="0"/>
                               <w:suppressAutoHyphens/>
                               <w:autoSpaceDE w:val="0"/>
@@ -493,7 +860,7 @@
                           </w:p>
                           <w:p>
                             <w:pPr>
-                              <w:pStyle w:val="a7"/>
+                              <w:pStyle w:val="ListParagraph"/>
                               <w:widowControl w:val="0"/>
                               <w:suppressAutoHyphens/>
                               <w:autoSpaceDE w:val="0"/>
@@ -514,7 +881,7 @@
                           </w:p>
                           <w:p>
                             <w:pPr>
-                              <w:pStyle w:val="a7"/>
+                              <w:pStyle w:val="ListParagraph"/>
                               <w:widowControl w:val="0"/>
                               <w:suppressAutoHyphens/>
                               <w:autoSpaceDE w:val="0"/>
@@ -599,7 +966,7 @@
           </mc:Choice>
           <mc:Fallback>
             <w:pict>
-              <v:shape w14:anchorId="719948D1" id="Text Box 3" o:spid="_x0000_s1027" type="#_x0000_t202" style="position:absolute;margin-left:-11.7pt;margin-top:607.5pt;width:256.4pt;height:87pt;z-index:251776512;visibility:visible;mso-wrap-style:square;mso-width-percent:0;mso-height-percent:0;mso-wrap-distance-left:9pt;mso-wrap-distance-top:0;mso-wrap-distance-right:9pt;mso-wrap-distance-bottom:0;mso-position-horizontal:absolute;mso-position-horizontal-relative:margin;mso-position-vertical:absolute;mso-position-vertical-relative:page;mso-width-percent:0;mso-height-percent:0;mso-width-relative:margin;mso-height-relative:margin;v-text-anchor:top" o:gfxdata="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" filled="f" stroked="f">
+              <v:shape w14:anchorId="719948D1" id="Text Box 3" o:spid="_x0000_s1027" type="#_x0000_t202" style="position:absolute;margin-left:-11.7pt;margin-top:607.5pt;width:258pt;height:119.25pt;z-index:251776512;visibility:visible;mso-wrap-style:square;mso-width-percent:0;mso-height-percent:0;mso-wrap-distance-left:9pt;mso-wrap-distance-top:0;mso-wrap-distance-right:9pt;mso-wrap-distance-bottom:0;mso-position-horizontal:absolute;mso-position-horizontal-relative:margin;mso-position-vertical:absolute;mso-position-vertical-relative:page;mso-width-percent:0;mso-height-percent:0;mso-width-relative:margin;mso-height-relative:margin;v-text-anchor:top" o:gfxdata="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" filled="f" stroked="f">
                 <v:textbox inset="0,0,0,0">
                   <w:txbxContent>
                     <w:p>
@@ -621,6 +988,7 @@
                           <w:lang w:val="uk-UA"/>
                         </w:rPr>
                       </w:pPr>
+                      <w:proofErr w:type="spellStart"/>
                       <w:r>
                         <w:rPr>
                           <w:rFonts w:asciiTheme="majorHAnsi" w:hAnsiTheme="majorHAnsi" w:cs="Cambria"/>
@@ -630,8 +998,105 @@
                           <w:szCs w:val="22"/>
                           <w:lang w:val="uk-UA"/>
                         </w:rPr>
-                        <w:t>The books that I have read</w:t>
-                      </w:r>
+                        <w:t>The</w:t>
+                      </w:r>
+                      <w:proofErr w:type="spellEnd"/>
+                      <w:r>
+                        <w:rPr>
+                          <w:rFonts w:asciiTheme="majorHAnsi" w:hAnsiTheme="majorHAnsi" w:cs="Cambria"/>
+                          <w:b/>
+                          <w:color w:val="000000"/>
+                          <w:sz w:val="22"/>
+                          <w:szCs w:val="22"/>
+                          <w:lang w:val="uk-UA"/>
+                        </w:rPr>
+                        <w:t xml:space="preserve"> </w:t>
+                      </w:r>
+                      <w:proofErr w:type="spellStart"/>
+                      <w:r>
+                        <w:rPr>
+                          <w:rFonts w:asciiTheme="majorHAnsi" w:hAnsiTheme="majorHAnsi" w:cs="Cambria"/>
+                          <w:b/>
+                          <w:color w:val="000000"/>
+                          <w:sz w:val="22"/>
+                          <w:szCs w:val="22"/>
+                          <w:lang w:val="uk-UA"/>
+                        </w:rPr>
+                        <w:t>books</w:t>
+                      </w:r>
+                      <w:proofErr w:type="spellEnd"/>
+                      <w:r>
+                        <w:rPr>
+                          <w:rFonts w:asciiTheme="majorHAnsi" w:hAnsiTheme="majorHAnsi" w:cs="Cambria"/>
+                          <w:b/>
+                          <w:color w:val="000000"/>
+                          <w:sz w:val="22"/>
+                          <w:szCs w:val="22"/>
+                          <w:lang w:val="uk-UA"/>
+                        </w:rPr>
+                        <w:t xml:space="preserve"> </w:t>
+                      </w:r>
+                      <w:proofErr w:type="spellStart"/>
+                      <w:r>
+                        <w:rPr>
+                          <w:rFonts w:asciiTheme="majorHAnsi" w:hAnsiTheme="majorHAnsi" w:cs="Cambria"/>
+                          <w:b/>
+                          <w:color w:val="000000"/>
+                          <w:sz w:val="22"/>
+                          <w:szCs w:val="22"/>
+                          <w:lang w:val="uk-UA"/>
+                        </w:rPr>
+                        <w:t>that</w:t>
+                      </w:r>
+                      <w:proofErr w:type="spellEnd"/>
+                      <w:r>
+                        <w:rPr>
+                          <w:rFonts w:asciiTheme="majorHAnsi" w:hAnsiTheme="majorHAnsi" w:cs="Cambria"/>
+                          <w:b/>
+                          <w:color w:val="000000"/>
+                          <w:sz w:val="22"/>
+                          <w:szCs w:val="22"/>
+                          <w:lang w:val="uk-UA"/>
+                        </w:rPr>
+                        <w:t xml:space="preserve"> I </w:t>
+                      </w:r>
+                      <w:proofErr w:type="spellStart"/>
+                      <w:r>
+                        <w:rPr>
+                          <w:rFonts w:asciiTheme="majorHAnsi" w:hAnsiTheme="majorHAnsi" w:cs="Cambria"/>
+                          <w:b/>
+                          <w:color w:val="000000"/>
+                          <w:sz w:val="22"/>
+                          <w:szCs w:val="22"/>
+                          <w:lang w:val="uk-UA"/>
+                        </w:rPr>
+                        <w:t>have</w:t>
+                      </w:r>
+                      <w:proofErr w:type="spellEnd"/>
+                      <w:r>
+                        <w:rPr>
+                          <w:rFonts w:asciiTheme="majorHAnsi" w:hAnsiTheme="majorHAnsi" w:cs="Cambria"/>
+                          <w:b/>
+                          <w:color w:val="000000"/>
+                          <w:sz w:val="22"/>
+                          <w:szCs w:val="22"/>
+                          <w:lang w:val="uk-UA"/>
+                        </w:rPr>
+                        <w:t xml:space="preserve"> </w:t>
+                      </w:r>
+                      <w:proofErr w:type="spellStart"/>
+                      <w:r>
+                        <w:rPr>
+                          <w:rFonts w:asciiTheme="majorHAnsi" w:hAnsiTheme="majorHAnsi" w:cs="Cambria"/>
+                          <w:b/>
+                          <w:color w:val="000000"/>
+                          <w:sz w:val="22"/>
+                          <w:szCs w:val="22"/>
+                          <w:lang w:val="uk-UA"/>
+                        </w:rPr>
+                        <w:t>read</w:t>
+                      </w:r>
+                      <w:proofErr w:type="spellEnd"/>
                       <w:r>
                         <w:rPr>
                           <w:rFonts w:asciiTheme="majorHAnsi" w:hAnsiTheme="majorHAnsi" w:cs="Raleway"/>
@@ -646,7 +1111,7 @@
                     </w:p>
                     <w:p>
                       <w:pPr>
-                        <w:pStyle w:val="a7"/>
+                        <w:pStyle w:val="ListParagraph"/>
                         <w:widowControl w:val="0"/>
                         <w:numPr>
                           <w:ilvl w:val="0"/>
@@ -669,6 +1134,7 @@
                       <w:r>
                         <w:t>“</w:t>
                       </w:r>
+                      <w:proofErr w:type="spellStart"/>
                       <w:r>
                         <w:rPr>
                           <w:rFonts w:cs="Raleway"/>
@@ -677,21 +1143,66 @@
                           <w:szCs w:val="22"/>
                           <w:lang w:val="uk-UA"/>
                         </w:rPr>
-                        <w:t>Creative Character Design</w:t>
-                      </w:r>
+                        <w:t>Creative</w:t>
+                      </w:r>
+                      <w:proofErr w:type="spellEnd"/>
                       <w:r>
                         <w:rPr>
                           <w:rFonts w:cs="Raleway"/>
                           <w:color w:val="000000"/>
                           <w:sz w:val="22"/>
                           <w:szCs w:val="22"/>
+                          <w:lang w:val="uk-UA"/>
+                        </w:rPr>
+                        <w:t xml:space="preserve"> </w:t>
+                      </w:r>
+                      <w:proofErr w:type="spellStart"/>
+                      <w:r>
+                        <w:rPr>
+                          <w:rFonts w:cs="Raleway"/>
+                          <w:color w:val="000000"/>
+                          <w:sz w:val="22"/>
+                          <w:szCs w:val="22"/>
+                          <w:lang w:val="uk-UA"/>
+                        </w:rPr>
+                        <w:t>Character</w:t>
+                      </w:r>
+                      <w:proofErr w:type="spellEnd"/>
+                      <w:r>
+                        <w:rPr>
+                          <w:rFonts w:cs="Raleway"/>
+                          <w:color w:val="000000"/>
+                          <w:sz w:val="22"/>
+                          <w:szCs w:val="22"/>
+                          <w:lang w:val="uk-UA"/>
+                        </w:rPr>
+                        <w:t xml:space="preserve"> </w:t>
+                      </w:r>
+                      <w:proofErr w:type="spellStart"/>
+                      <w:r>
+                        <w:rPr>
+                          <w:rFonts w:cs="Raleway"/>
+                          <w:color w:val="000000"/>
+                          <w:sz w:val="22"/>
+                          <w:szCs w:val="22"/>
+                          <w:lang w:val="uk-UA"/>
+                        </w:rPr>
+                        <w:t>Design</w:t>
+                      </w:r>
+                      <w:proofErr w:type="spellEnd"/>
+                      <w:r>
+                        <w:rPr>
+                          <w:rFonts w:cs="Raleway"/>
+                          <w:color w:val="000000"/>
+                          <w:sz w:val="22"/>
+                          <w:szCs w:val="22"/>
                         </w:rPr>
                         <w:t>” by Bryan Tillman</w:t>
                       </w:r>
                     </w:p>
                     <w:p>
                       <w:pPr>
-                        <w:pStyle w:val="a7"/>
+                        <w:pStyle w:val="ListParagraph"/>
                         <w:widowControl w:val="0"/>
                         <w:numPr>
                           <w:ilvl w:val="0"/>
@@ -721,7 +1232,17 @@
                           <w:sz w:val="22"/>
                           <w:szCs w:val="22"/>
                         </w:rPr>
-                        <w:t>Mastering Unity Scripting</w:t>
+                        <w:t xml:space="preserve">Mastering Unity </w:t>
+                      </w:r>
+                      <w:proofErr w:type="gramStart"/>
+                      <w:r>
+                        <w:rPr>
+                          <w:rFonts w:cs="Raleway"/>
+                          <w:color w:val="000000"/>
+                          <w:sz w:val="22"/>
+                          <w:szCs w:val="22"/>
+                        </w:rPr>
+                        <w:t>Scripting</w:t>
                       </w:r>
                       <w:r>
                         <w:t>“</w:t>
@@ -730,24 +1251,237 @@
                         <w:rPr>
                           <w:lang w:val="uk-UA"/>
                         </w:rPr>
-                        <w:t xml:space="preserve"> by </w:t>
-                      </w:r>
+                        <w:t xml:space="preserve"> </w:t>
+                      </w:r>
+                      <w:proofErr w:type="spellStart"/>
                       <w:r>
                         <w:rPr>
                           <w:lang w:val="uk-UA"/>
                         </w:rPr>
-                        <w:t>Alan Thorn</w:t>
-                      </w:r>
+                        <w:t>by</w:t>
+                      </w:r>
+                      <w:proofErr w:type="spellEnd"/>
+                      <w:proofErr w:type="gramEnd"/>
                       <w:r>
                         <w:rPr>
                           <w:lang w:val="uk-UA"/>
                         </w:rPr>
                         <w:t xml:space="preserve"> </w:t>
                       </w:r>
+                      <w:proofErr w:type="spellStart"/>
+                      <w:r>
+                        <w:rPr>
+                          <w:lang w:val="uk-UA"/>
+                        </w:rPr>
+                        <w:t>Alan</w:t>
+                      </w:r>
+                      <w:proofErr w:type="spellEnd"/>
+                      <w:r>
+                        <w:rPr>
+                          <w:lang w:val="uk-UA"/>
+                        </w:rPr>
+                        <w:t xml:space="preserve"> </w:t>
+                      </w:r>
+                      <w:proofErr w:type="spellStart"/>
+                      <w:r>
+                        <w:rPr>
+                          <w:lang w:val="uk-UA"/>
+                        </w:rPr>
+                        <w:t>Thorn</w:t>
+                      </w:r>
+                      <w:proofErr w:type="spellEnd"/>
                     </w:p>
                     <w:p>
                       <w:pPr>
-                        <w:pStyle w:val="a7"/>
+                        <w:pStyle w:val="ListParagraph"/>
+                        <w:widowControl w:val="0"/>
+                        <w:numPr>
+                          <w:ilvl w:val="0"/>
+                          <w:numId w:val="4"/>
+                        </w:numPr>
+                        <w:suppressAutoHyphens/>
+                        <w:autoSpaceDE w:val="0"/>
+                        <w:autoSpaceDN w:val="0"/>
+                        <w:adjustRightInd w:val="0"/>
+                        <w:spacing w:line="276" w:lineRule="auto"/>
+                        <w:jc w:val="right"/>
+                        <w:textAlignment w:val="center"/>
+                        <w:rPr>
+                          <w:rFonts w:cs="Raleway"/>
+                          <w:color w:val="000000"/>
+                          <w:sz w:val="22"/>
+                          <w:szCs w:val="22"/>
+                        </w:rPr>
+                      </w:pPr>
+                      <w:r>
+                        <w:t>“</w:t>
+                      </w:r>
+                      <w:proofErr w:type="spellStart"/>
+                      <w:r>
+                        <w:rPr>
+                          <w:lang w:val="uk-UA"/>
+                        </w:rPr>
+                        <w:t>Effective</w:t>
+                      </w:r>
+                      <w:proofErr w:type="spellEnd"/>
+                      <w:r>
+                        <w:rPr>
+                          <w:lang w:val="uk-UA"/>
+                        </w:rPr>
+                        <w:t xml:space="preserve"> C++, </w:t>
+                      </w:r>
+                      <w:proofErr w:type="spellStart"/>
+                      <w:r>
+                        <w:rPr>
+                          <w:lang w:val="uk-UA"/>
+                        </w:rPr>
+                        <w:t>Third</w:t>
+                      </w:r>
+                      <w:proofErr w:type="spellEnd"/>
+                      <w:r>
+                        <w:rPr>
+                          <w:lang w:val="uk-UA"/>
+                        </w:rPr>
+                        <w:t xml:space="preserve"> </w:t>
+                      </w:r>
+                      <w:proofErr w:type="spellStart"/>
+                      <w:r>
+                        <w:rPr>
+                          <w:lang w:val="uk-UA"/>
+                        </w:rPr>
+                        <w:t>Edition</w:t>
+                      </w:r>
+                      <w:proofErr w:type="spellEnd"/>
+                      <w:r>
+                        <w:rPr>
+                          <w:lang w:val="uk-UA"/>
+                        </w:rPr>
+                        <w:t xml:space="preserve">: 55 </w:t>
+                      </w:r>
+                      <w:proofErr w:type="spellStart"/>
+                      <w:r>
+                        <w:rPr>
+                          <w:lang w:val="uk-UA"/>
+                        </w:rPr>
+                        <w:t>Specific</w:t>
+                      </w:r>
+                      <w:proofErr w:type="spellEnd"/>
+                      <w:r>
+                        <w:rPr>
+                          <w:lang w:val="uk-UA"/>
+                        </w:rPr>
+                        <w:t xml:space="preserve"> </w:t>
+                      </w:r>
+                      <w:proofErr w:type="spellStart"/>
+                      <w:r>
+                        <w:rPr>
+                          <w:lang w:val="uk-UA"/>
+                        </w:rPr>
+                        <w:t>Ways</w:t>
+                      </w:r>
+                      <w:proofErr w:type="spellEnd"/>
+                      <w:r>
+                        <w:rPr>
+                          <w:lang w:val="uk-UA"/>
+                        </w:rPr>
+                        <w:t xml:space="preserve"> </w:t>
+                      </w:r>
+                      <w:proofErr w:type="spellStart"/>
+                      <w:r>
+                        <w:rPr>
+                          <w:lang w:val="uk-UA"/>
+                        </w:rPr>
+                        <w:t>to</w:t>
+                      </w:r>
+                      <w:proofErr w:type="spellEnd"/>
+                      <w:r>
+                        <w:rPr>
+                          <w:lang w:val="uk-UA"/>
+                        </w:rPr>
+                        <w:t xml:space="preserve"> </w:t>
+                      </w:r>
+                      <w:proofErr w:type="spellStart"/>
+                      <w:r>
+                        <w:rPr>
+                          <w:lang w:val="uk-UA"/>
+                        </w:rPr>
+                        <w:t>Improve</w:t>
+                      </w:r>
+                      <w:proofErr w:type="spellEnd"/>
+                      <w:r>
+                        <w:rPr>
+                          <w:lang w:val="uk-UA"/>
+                        </w:rPr>
+                        <w:t xml:space="preserve"> </w:t>
+                      </w:r>
+                      <w:proofErr w:type="spellStart"/>
+                      <w:r>
+                        <w:rPr>
+                          <w:lang w:val="uk-UA"/>
+                        </w:rPr>
+                        <w:t>Your</w:t>
+                      </w:r>
+                      <w:proofErr w:type="spellEnd"/>
+                      <w:r>
+                        <w:rPr>
+                          <w:lang w:val="uk-UA"/>
+                        </w:rPr>
+                        <w:t xml:space="preserve"> </w:t>
+                      </w:r>
+                      <w:proofErr w:type="spellStart"/>
+                      <w:r>
+                        <w:rPr>
+                          <w:lang w:val="uk-UA"/>
+                        </w:rPr>
+                        <w:t>Programs</w:t>
+                      </w:r>
+                      <w:proofErr w:type="spellEnd"/>
+                      <w:r>
+                        <w:rPr>
+                          <w:lang w:val="uk-UA"/>
+                        </w:rPr>
+                        <w:t xml:space="preserve"> </w:t>
+                      </w:r>
+                      <w:proofErr w:type="spellStart"/>
+                      <w:r>
+                        <w:rPr>
+                          <w:lang w:val="uk-UA"/>
+                        </w:rPr>
+                        <w:t>and</w:t>
+                      </w:r>
+                      <w:proofErr w:type="spellEnd"/>
+                      <w:r>
+                        <w:rPr>
+                          <w:lang w:val="uk-UA"/>
+                        </w:rPr>
+                        <w:t xml:space="preserve"> </w:t>
+                      </w:r>
+                      <w:proofErr w:type="spellStart"/>
+                      <w:r>
+                        <w:rPr>
+                          <w:lang w:val="uk-UA"/>
+                        </w:rPr>
+                        <w:t>Designs</w:t>
+                      </w:r>
+                      <w:proofErr w:type="spellEnd"/>
+                      <w:r>
+                        <w:t xml:space="preserve">” by </w:t>
+                      </w:r>
+                      <w:r>
+                        <w:t>Scott Meyers</w:t>
+                      </w:r>
+                      <w:bookmarkStart w:id="1" w:name="_GoBack"/>
+                      <w:bookmarkEnd w:id="1"/>
+                      <w:r>
+                        <w:rPr>
+                          <w:lang w:val="uk-UA"/>
+                        </w:rPr>
+                        <w:t xml:space="preserve"> </w:t>
+                      </w:r>
+                    </w:p>
+                    <w:p>
+                      <w:pPr>
+                        <w:pStyle w:val="ListParagraph"/>
                         <w:widowControl w:val="0"/>
                         <w:suppressAutoHyphens/>
                         <w:autoSpaceDE w:val="0"/>
@@ -768,7 +1502,7 @@
                     </w:p>
                     <w:p>
                       <w:pPr>
-                        <w:pStyle w:val="a7"/>
+                        <w:pStyle w:val="ListParagraph"/>
                         <w:widowControl w:val="0"/>
                         <w:suppressAutoHyphens/>
                         <w:autoSpaceDE w:val="0"/>
@@ -789,7 +1523,7 @@
                     </w:p>
                     <w:p>
                       <w:pPr>
-                        <w:pStyle w:val="a7"/>
+                        <w:pStyle w:val="ListParagraph"/>
                         <w:widowControl w:val="0"/>
                         <w:suppressAutoHyphens/>
                         <w:autoSpaceDE w:val="0"/>
@@ -810,7 +1544,7 @@
                     </w:p>
                     <w:p>
                       <w:pPr>
-                        <w:pStyle w:val="a7"/>
+                        <w:pStyle w:val="ListParagraph"/>
                         <w:widowControl w:val="0"/>
                         <w:suppressAutoHyphens/>
                         <w:autoSpaceDE w:val="0"/>
@@ -923,7 +1657,7 @@
                         <a:effectLst/>
                         <a:extLst>
                           <a:ext uri="{C572A759-6A51-4108-AA02-DFA0A04FC94B}">
-                            <ma14:wrappingTextBoxFlag xmlns="" xmlns:mo="http://schemas.microsoft.com/office/mac/office/2008/main" xmlns:mv="urn:schemas-microsoft-com:mac:vml" xmlns:o="urn:schemas-microsoft-com:office:office" xmlns:v="urn:schemas-microsoft-com:vml" xmlns:w10="urn:schemas-microsoft-com:office:word" xmlns:w="http://schemas.openxmlformats.org/wordprocessingml/2006/main" xmlns:ma14="http://schemas.microsoft.com/office/mac/drawingml/2011/main" val="1"/>
+                            <ma14:wrappingTextBoxFlag xmlns:ma14="http://schemas.microsoft.com/office/mac/drawingml/2011/main" xmlns:w="http://schemas.openxmlformats.org/wordprocessingml/2006/main" xmlns:w10="urn:schemas-microsoft-com:office:word" xmlns:v="urn:schemas-microsoft-com:vml" xmlns:o="urn:schemas-microsoft-com:office:office" xmlns:mv="urn:schemas-microsoft-com:mac:vml" xmlns:mo="http://schemas.microsoft.com/office/mac/office/2008/main" xmlns="" val="1"/>
                           </a:ext>
                         </a:extLst>
                       </wps:spPr>
@@ -1086,7 +1820,7 @@
                         <a:effectLst/>
                         <a:extLst>
                           <a:ext uri="{C572A759-6A51-4108-AA02-DFA0A04FC94B}">
-                            <ma14:wrappingTextBoxFlag xmlns="" xmlns:mo="http://schemas.microsoft.com/office/mac/office/2008/main" xmlns:mv="urn:schemas-microsoft-com:mac:vml" xmlns:o="urn:schemas-microsoft-com:office:office" xmlns:v="urn:schemas-microsoft-com:vml" xmlns:w10="urn:schemas-microsoft-com:office:word" xmlns:w="http://schemas.openxmlformats.org/wordprocessingml/2006/main" xmlns:ma14="http://schemas.microsoft.com/office/mac/drawingml/2011/main" val="1"/>
+                            <ma14:wrappingTextBoxFlag xmlns:ma14="http://schemas.microsoft.com/office/mac/drawingml/2011/main" xmlns:w="http://schemas.openxmlformats.org/wordprocessingml/2006/main" xmlns:w10="urn:schemas-microsoft-com:office:word" xmlns:v="urn:schemas-microsoft-com:vml" xmlns:o="urn:schemas-microsoft-com:office:office" xmlns:mv="urn:schemas-microsoft-com:mac:vml" xmlns:mo="http://schemas.microsoft.com/office/mac/office/2008/main" xmlns="" val="1"/>
                           </a:ext>
                         </a:extLst>
                       </wps:spPr>
@@ -1389,7 +2123,7 @@
                         <a:effectLst/>
                         <a:extLst>
                           <a:ext uri="{C572A759-6A51-4108-AA02-DFA0A04FC94B}">
-                            <ma14:wrappingTextBoxFlag xmlns="" xmlns:mo="http://schemas.microsoft.com/office/mac/office/2008/main" xmlns:mv="urn:schemas-microsoft-com:mac:vml" xmlns:o="urn:schemas-microsoft-com:office:office" xmlns:v="urn:schemas-microsoft-com:vml" xmlns:w10="urn:schemas-microsoft-com:office:word" xmlns:w="http://schemas.openxmlformats.org/wordprocessingml/2006/main" xmlns:ma14="http://schemas.microsoft.com/office/mac/drawingml/2011/main" val="1"/>
+                            <ma14:wrappingTextBoxFlag xmlns:ma14="http://schemas.microsoft.com/office/mac/drawingml/2011/main" xmlns:w="http://schemas.openxmlformats.org/wordprocessingml/2006/main" xmlns:w10="urn:schemas-microsoft-com:office:word" xmlns:v="urn:schemas-microsoft-com:vml" xmlns:o="urn:schemas-microsoft-com:office:office" xmlns:mv="urn:schemas-microsoft-com:mac:vml" xmlns:mo="http://schemas.microsoft.com/office/mac/office/2008/main" xmlns="" val="1"/>
                           </a:ext>
                         </a:extLst>
                       </wps:spPr>
@@ -1552,7 +2286,7 @@
                         <a:effectLst/>
                         <a:extLst>
                           <a:ext uri="{C572A759-6A51-4108-AA02-DFA0A04FC94B}">
-                            <ma14:wrappingTextBoxFlag xmlns="" xmlns:mo="http://schemas.microsoft.com/office/mac/office/2008/main" xmlns:mv="urn:schemas-microsoft-com:mac:vml" xmlns:o="urn:schemas-microsoft-com:office:office" xmlns:v="urn:schemas-microsoft-com:vml" xmlns:w10="urn:schemas-microsoft-com:office:word" xmlns:w="http://schemas.openxmlformats.org/wordprocessingml/2006/main" xmlns:ma14="http://schemas.microsoft.com/office/mac/drawingml/2011/main" val="1"/>
+                            <ma14:wrappingTextBoxFlag xmlns:ma14="http://schemas.microsoft.com/office/mac/drawingml/2011/main" xmlns:w="http://schemas.openxmlformats.org/wordprocessingml/2006/main" xmlns:w10="urn:schemas-microsoft-com:office:word" xmlns:v="urn:schemas-microsoft-com:vml" xmlns:o="urn:schemas-microsoft-com:office:office" xmlns:mv="urn:schemas-microsoft-com:mac:vml" xmlns:mo="http://schemas.microsoft.com/office/mac/office/2008/main" xmlns="" val="1"/>
                           </a:ext>
                         </a:extLst>
                       </wps:spPr>
@@ -1703,7 +2437,7 @@
                         <a:effectLst/>
                         <a:extLst>
                           <a:ext uri="{C572A759-6A51-4108-AA02-DFA0A04FC94B}">
-                            <ma14:wrappingTextBoxFlag xmlns="" xmlns:mo="http://schemas.microsoft.com/office/mac/office/2008/main" xmlns:mv="urn:schemas-microsoft-com:mac:vml" xmlns:o="urn:schemas-microsoft-com:office:office" xmlns:v="urn:schemas-microsoft-com:vml" xmlns:w10="urn:schemas-microsoft-com:office:word" xmlns:w="http://schemas.openxmlformats.org/wordprocessingml/2006/main" xmlns:ma14="http://schemas.microsoft.com/office/mac/drawingml/2011/main" val="1"/>
+                            <ma14:wrappingTextBoxFlag xmlns:ma14="http://schemas.microsoft.com/office/mac/drawingml/2011/main" xmlns:w="http://schemas.openxmlformats.org/wordprocessingml/2006/main" xmlns:w10="urn:schemas-microsoft-com:office:word" xmlns:v="urn:schemas-microsoft-com:vml" xmlns:o="urn:schemas-microsoft-com:office:office" xmlns:mv="urn:schemas-microsoft-com:mac:vml" xmlns:mo="http://schemas.microsoft.com/office/mac/office/2008/main" xmlns="" val="1"/>
                           </a:ext>
                         </a:extLst>
                       </wps:spPr>
@@ -1854,7 +2588,7 @@
                         <a:effectLst/>
                         <a:extLst>
                           <a:ext uri="{C572A759-6A51-4108-AA02-DFA0A04FC94B}">
-                            <ma14:wrappingTextBoxFlag xmlns="" xmlns:mo="http://schemas.microsoft.com/office/mac/office/2008/main" xmlns:mv="urn:schemas-microsoft-com:mac:vml" xmlns:o="urn:schemas-microsoft-com:office:office" xmlns:v="urn:schemas-microsoft-com:vml" xmlns:w10="urn:schemas-microsoft-com:office:word" xmlns:w="http://schemas.openxmlformats.org/wordprocessingml/2006/main" xmlns:ma14="http://schemas.microsoft.com/office/mac/drawingml/2011/main" val="1"/>
+                            <ma14:wrappingTextBoxFlag xmlns:ma14="http://schemas.microsoft.com/office/mac/drawingml/2011/main" xmlns:w="http://schemas.openxmlformats.org/wordprocessingml/2006/main" xmlns:w10="urn:schemas-microsoft-com:office:word" xmlns:v="urn:schemas-microsoft-com:vml" xmlns:o="urn:schemas-microsoft-com:office:office" xmlns:mv="urn:schemas-microsoft-com:mac:vml" xmlns:mo="http://schemas.microsoft.com/office/mac/office/2008/main" xmlns="" val="1"/>
                           </a:ext>
                         </a:extLst>
                       </wps:spPr>
@@ -2430,7 +3164,7 @@
                         <a:effectLst/>
                         <a:extLst>
                           <a:ext uri="{C572A759-6A51-4108-AA02-DFA0A04FC94B}">
-                            <ma14:wrappingTextBoxFlag xmlns="" xmlns:mo="http://schemas.microsoft.com/office/mac/office/2008/main" xmlns:mv="urn:schemas-microsoft-com:mac:vml" xmlns:o="urn:schemas-microsoft-com:office:office" xmlns:v="urn:schemas-microsoft-com:vml" xmlns:w10="urn:schemas-microsoft-com:office:word" xmlns:w="http://schemas.openxmlformats.org/wordprocessingml/2006/main" xmlns:ma14="http://schemas.microsoft.com/office/mac/drawingml/2011/main" val="1"/>
+                            <ma14:wrappingTextBoxFlag xmlns:ma14="http://schemas.microsoft.com/office/mac/drawingml/2011/main" xmlns:w="http://schemas.openxmlformats.org/wordprocessingml/2006/main" xmlns:w10="urn:schemas-microsoft-com:office:word" xmlns:v="urn:schemas-microsoft-com:vml" xmlns:o="urn:schemas-microsoft-com:office:office" xmlns:mv="urn:schemas-microsoft-com:mac:vml" xmlns:mo="http://schemas.microsoft.com/office/mac/office/2008/main" xmlns="" val="1"/>
                           </a:ext>
                         </a:extLst>
                       </wps:spPr>
@@ -3443,7 +4177,7 @@
                         <a:effectLst/>
                         <a:extLst>
                           <a:ext uri="{C572A759-6A51-4108-AA02-DFA0A04FC94B}">
-                            <ma14:wrappingTextBoxFlag xmlns="" xmlns:mo="http://schemas.microsoft.com/office/mac/office/2008/main" xmlns:mv="urn:schemas-microsoft-com:mac:vml" xmlns:o="urn:schemas-microsoft-com:office:office" xmlns:v="urn:schemas-microsoft-com:vml" xmlns:w10="urn:schemas-microsoft-com:office:word" xmlns:w="http://schemas.openxmlformats.org/wordprocessingml/2006/main" xmlns:ma14="http://schemas.microsoft.com/office/mac/drawingml/2011/main" val="1"/>
+                            <ma14:wrappingTextBoxFlag xmlns:ma14="http://schemas.microsoft.com/office/mac/drawingml/2011/main" xmlns:w="http://schemas.openxmlformats.org/wordprocessingml/2006/main" xmlns:w10="urn:schemas-microsoft-com:office:word" xmlns:v="urn:schemas-microsoft-com:vml" xmlns:o="urn:schemas-microsoft-com:office:office" xmlns:mv="urn:schemas-microsoft-com:mac:vml" xmlns:mo="http://schemas.microsoft.com/office/mac/office/2008/main" xmlns="" val="1"/>
                           </a:ext>
                         </a:extLst>
                       </wps:spPr>
@@ -3564,7 +4298,7 @@
                         <a:effectLst/>
                         <a:extLst>
                           <a:ext uri="{C572A759-6A51-4108-AA02-DFA0A04FC94B}">
-                            <ma14:wrappingTextBoxFlag xmlns="" xmlns:mo="http://schemas.microsoft.com/office/mac/office/2008/main" xmlns:mv="urn:schemas-microsoft-com:mac:vml" xmlns:o="urn:schemas-microsoft-com:office:office" xmlns:v="urn:schemas-microsoft-com:vml" xmlns:w10="urn:schemas-microsoft-com:office:word" xmlns:w="http://schemas.openxmlformats.org/wordprocessingml/2006/main" xmlns:ma14="http://schemas.microsoft.com/office/mac/drawingml/2011/main" val="1"/>
+                            <ma14:wrappingTextBoxFlag xmlns:ma14="http://schemas.microsoft.com/office/mac/drawingml/2011/main" xmlns:w="http://schemas.openxmlformats.org/wordprocessingml/2006/main" xmlns:w10="urn:schemas-microsoft-com:office:word" xmlns:v="urn:schemas-microsoft-com:vml" xmlns:o="urn:schemas-microsoft-com:office:office" xmlns:mv="urn:schemas-microsoft-com:mac:vml" xmlns:mo="http://schemas.microsoft.com/office/mac/office/2008/main" xmlns="" val="1"/>
                           </a:ext>
                         </a:extLst>
                       </wps:spPr>
@@ -3681,7 +4415,7 @@
                         <a:effectLst/>
                         <a:extLst>
                           <a:ext uri="{C572A759-6A51-4108-AA02-DFA0A04FC94B}">
-                            <ma14:wrappingTextBoxFlag xmlns="" xmlns:mo="http://schemas.microsoft.com/office/mac/office/2008/main" xmlns:mv="urn:schemas-microsoft-com:mac:vml" xmlns:o="urn:schemas-microsoft-com:office:office" xmlns:v="urn:schemas-microsoft-com:vml" xmlns:w10="urn:schemas-microsoft-com:office:word" xmlns:w="http://schemas.openxmlformats.org/wordprocessingml/2006/main" xmlns:ma14="http://schemas.microsoft.com/office/mac/drawingml/2011/main" val="1"/>
+                            <ma14:wrappingTextBoxFlag xmlns:ma14="http://schemas.microsoft.com/office/mac/drawingml/2011/main" xmlns:w="http://schemas.openxmlformats.org/wordprocessingml/2006/main" xmlns:w10="urn:schemas-microsoft-com:office:word" xmlns:v="urn:schemas-microsoft-com:vml" xmlns:o="urn:schemas-microsoft-com:office:office" xmlns:mv="urn:schemas-microsoft-com:mac:vml" xmlns:mo="http://schemas.microsoft.com/office/mac/office/2008/main" xmlns="" val="1"/>
                           </a:ext>
                         </a:extLst>
                       </wps:spPr>
@@ -3861,7 +4595,27 @@
                                 <w:sz w:val="20"/>
                                 <w:szCs w:val="20"/>
                               </w:rPr>
-                              <w:t>Since autumn 2018: I am studying the Unreal Engine 4 (C++\Blueprint) and OpenGL (C ++(glfw)). Have a basic knowledge of QA. Always trying to learn something new and useful</w:t>
+                              <w:t>Since autumn 2018: I am studying the Unreal Engine 4 (C++\Blueprint) and OpenGL (C ++(</w:t>
+                            </w:r>
+                            <w:proofErr w:type="spellStart"/>
+                            <w:r>
+                              <w:rPr>
+                                <w:rFonts w:cs="Raleway"/>
+                                <w:color w:val="000000"/>
+                                <w:sz w:val="20"/>
+                                <w:szCs w:val="20"/>
+                              </w:rPr>
+                              <w:t>glfw</w:t>
+                            </w:r>
+                            <w:proofErr w:type="spellEnd"/>
+                            <w:r>
+                              <w:rPr>
+                                <w:rFonts w:cs="Raleway"/>
+                                <w:color w:val="000000"/>
+                                <w:sz w:val="20"/>
+                                <w:szCs w:val="20"/>
+                              </w:rPr>
+                              <w:t>)). Have a basic knowledge of QA. Always trying to learn something new and useful</w:t>
                             </w:r>
                             <w:r>
                               <w:rPr>
@@ -3911,7 +4665,7 @@
                           </w:p>
                           <w:p>
                             <w:pPr>
-                              <w:pStyle w:val="a7"/>
+                              <w:pStyle w:val="ListParagraph"/>
                               <w:widowControl w:val="0"/>
                               <w:suppressAutoHyphens/>
                               <w:autoSpaceDE w:val="0"/>
@@ -3932,7 +4686,7 @@
                           </w:p>
                           <w:p>
                             <w:pPr>
-                              <w:pStyle w:val="a7"/>
+                              <w:pStyle w:val="ListParagraph"/>
                               <w:widowControl w:val="0"/>
                               <w:suppressAutoHyphens/>
                               <w:autoSpaceDE w:val="0"/>
@@ -3963,7 +4717,7 @@
                           </w:p>
                           <w:p>
                             <w:pPr>
-                              <w:pStyle w:val="a7"/>
+                              <w:pStyle w:val="ListParagraph"/>
                               <w:widowControl w:val="0"/>
                               <w:suppressAutoHyphens/>
                               <w:autoSpaceDE w:val="0"/>
@@ -3992,7 +4746,7 @@
                           </w:p>
                           <w:p>
                             <w:pPr>
-                              <w:pStyle w:val="a7"/>
+                              <w:pStyle w:val="ListParagraph"/>
                               <w:widowControl w:val="0"/>
                               <w:suppressAutoHyphens/>
                               <w:autoSpaceDE w:val="0"/>
@@ -4030,7 +4784,7 @@
                           </w:p>
                           <w:p>
                             <w:pPr>
-                              <w:pStyle w:val="a7"/>
+                              <w:pStyle w:val="ListParagraph"/>
                               <w:widowControl w:val="0"/>
                               <w:suppressAutoHyphens/>
                               <w:autoSpaceDE w:val="0"/>
@@ -4061,7 +4815,7 @@
                           </w:p>
                           <w:p>
                             <w:pPr>
-                              <w:pStyle w:val="a7"/>
+                              <w:pStyle w:val="ListParagraph"/>
                               <w:widowControl w:val="0"/>
                               <w:suppressAutoHyphens/>
                               <w:autoSpaceDE w:val="0"/>
@@ -4090,7 +4844,7 @@
                           </w:p>
                           <w:p>
                             <w:pPr>
-                              <w:pStyle w:val="a7"/>
+                              <w:pStyle w:val="ListParagraph"/>
                               <w:widowControl w:val="0"/>
                               <w:suppressAutoHyphens/>
                               <w:autoSpaceDE w:val="0"/>
@@ -4119,7 +4873,7 @@
                           </w:p>
                           <w:p>
                             <w:pPr>
-                              <w:pStyle w:val="a7"/>
+                              <w:pStyle w:val="ListParagraph"/>
                               <w:widowControl w:val="0"/>
                               <w:suppressAutoHyphens/>
                               <w:autoSpaceDE w:val="0"/>
@@ -4148,7 +4902,7 @@
                           </w:p>
                           <w:p>
                             <w:pPr>
-                              <w:pStyle w:val="a7"/>
+                              <w:pStyle w:val="ListParagraph"/>
                               <w:widowControl w:val="0"/>
                               <w:suppressAutoHyphens/>
                               <w:autoSpaceDE w:val="0"/>
@@ -4168,7 +4922,7 @@
                           </w:p>
                           <w:p>
                             <w:pPr>
-                              <w:pStyle w:val="a7"/>
+                              <w:pStyle w:val="ListParagraph"/>
                               <w:widowControl w:val="0"/>
                               <w:suppressAutoHyphens/>
                               <w:autoSpaceDE w:val="0"/>
@@ -4216,6 +4970,8 @@
                               </w:rPr>
                               <w:t xml:space="preserve"> </w:t>
                             </w:r>
+                            <w:proofErr w:type="spellStart"/>
+                            <w:proofErr w:type="gramStart"/>
                             <w:r>
                               <w:rPr>
                                 <w:b/>
@@ -4224,6 +4980,7 @@
                               </w:rPr>
                               <w:t>Worldopo</w:t>
                             </w:r>
+                            <w:proofErr w:type="spellEnd"/>
                             <w:r>
                               <w:rPr>
                                 <w:sz w:val="22"/>
@@ -4231,8 +4988,14 @@
                               </w:rPr>
                               <w:t>(</w:t>
                             </w:r>
-                            <w:r>
-                              <w:t>Lindenvalley GmbH</w:t>
+                            <w:proofErr w:type="spellStart"/>
+                            <w:proofErr w:type="gramEnd"/>
+                            <w:r>
+                              <w:t>Lindenvalley</w:t>
+                            </w:r>
+                            <w:proofErr w:type="spellEnd"/>
+                            <w:r>
+                              <w:t xml:space="preserve"> GmbH</w:t>
                             </w:r>
                             <w:r>
                               <w:t>/</w:t>
@@ -4249,7 +5012,7 @@
                           </w:p>
                           <w:p>
                             <w:pPr>
-                              <w:pStyle w:val="a7"/>
+                              <w:pStyle w:val="ListParagraph"/>
                               <w:widowControl w:val="0"/>
                               <w:suppressAutoHyphens/>
                               <w:autoSpaceDE w:val="0"/>
@@ -4269,7 +5032,7 @@
                           </w:p>
                           <w:p>
                             <w:pPr>
-                              <w:pStyle w:val="a7"/>
+                              <w:pStyle w:val="ListParagraph"/>
                               <w:widowControl w:val="0"/>
                               <w:suppressAutoHyphens/>
                               <w:autoSpaceDE w:val="0"/>
@@ -4326,7 +5089,7 @@
                           </w:p>
                           <w:p>
                             <w:pPr>
-                              <w:pStyle w:val="a7"/>
+                              <w:pStyle w:val="ListParagraph"/>
                               <w:widowControl w:val="0"/>
                               <w:suppressAutoHyphens/>
                               <w:autoSpaceDE w:val="0"/>
@@ -4347,7 +5110,7 @@
                           </w:p>
                           <w:p>
                             <w:pPr>
-                              <w:pStyle w:val="a7"/>
+                              <w:pStyle w:val="ListParagraph"/>
                               <w:widowControl w:val="0"/>
                               <w:suppressAutoHyphens/>
                               <w:autoSpaceDE w:val="0"/>
@@ -4368,7 +5131,7 @@
                           </w:p>
                           <w:p>
                             <w:pPr>
-                              <w:pStyle w:val="a7"/>
+                              <w:pStyle w:val="ListParagraph"/>
                               <w:widowControl w:val="0"/>
                               <w:suppressAutoHyphens/>
                               <w:autoSpaceDE w:val="0"/>
@@ -4389,7 +5152,7 @@
                           </w:p>
                           <w:p>
                             <w:pPr>
-                              <w:pStyle w:val="a7"/>
+                              <w:pStyle w:val="ListParagraph"/>
                               <w:widowControl w:val="0"/>
                               <w:suppressAutoHyphens/>
                               <w:autoSpaceDE w:val="0"/>
@@ -4660,7 +5423,27 @@
                           <w:sz w:val="20"/>
                           <w:szCs w:val="20"/>
                         </w:rPr>
-                        <w:t>Since autumn 2018: I am studying the Unreal Engine 4 (C++\Blueprint) and OpenGL (C ++(glfw)). Have a basic knowledge of QA. Always trying to learn something new and useful</w:t>
+                        <w:t>Since autumn 2018: I am studying the Unreal Engine 4 (C++\Blueprint) and OpenGL (C ++(</w:t>
+                      </w:r>
+                      <w:proofErr w:type="spellStart"/>
+                      <w:r>
+                        <w:rPr>
+                          <w:rFonts w:cs="Raleway"/>
+                          <w:color w:val="000000"/>
+                          <w:sz w:val="20"/>
+                          <w:szCs w:val="20"/>
+                        </w:rPr>
+                        <w:t>glfw</w:t>
+                      </w:r>
+                      <w:proofErr w:type="spellEnd"/>
+                      <w:r>
+                        <w:rPr>
+                          <w:rFonts w:cs="Raleway"/>
+                          <w:color w:val="000000"/>
+                          <w:sz w:val="20"/>
+                          <w:szCs w:val="20"/>
+                        </w:rPr>
+                        <w:t>)). Have a basic knowledge of QA. Always trying to learn something new and useful</w:t>
                       </w:r>
                       <w:r>
                         <w:rPr>
@@ -4710,7 +5493,7 @@
                     </w:p>
                     <w:p>
                       <w:pPr>
-                        <w:pStyle w:val="a7"/>
+                        <w:pStyle w:val="ListParagraph"/>
                         <w:widowControl w:val="0"/>
                         <w:suppressAutoHyphens/>
                         <w:autoSpaceDE w:val="0"/>
@@ -4731,7 +5514,7 @@
                     </w:p>
                     <w:p>
                       <w:pPr>
-                        <w:pStyle w:val="a7"/>
+                        <w:pStyle w:val="ListParagraph"/>
                         <w:widowControl w:val="0"/>
                         <w:suppressAutoHyphens/>
                         <w:autoSpaceDE w:val="0"/>
@@ -4762,7 +5545,7 @@
                     </w:p>
                     <w:p>
                       <w:pPr>
-                        <w:pStyle w:val="a7"/>
+                        <w:pStyle w:val="ListParagraph"/>
                         <w:widowControl w:val="0"/>
                         <w:suppressAutoHyphens/>
                         <w:autoSpaceDE w:val="0"/>
@@ -4791,7 +5574,7 @@
                     </w:p>
                     <w:p>
                       <w:pPr>
-                        <w:pStyle w:val="a7"/>
+                        <w:pStyle w:val="ListParagraph"/>
                         <w:widowControl w:val="0"/>
                         <w:suppressAutoHyphens/>
                         <w:autoSpaceDE w:val="0"/>
@@ -4829,7 +5612,7 @@
                     </w:p>
                     <w:p>
                       <w:pPr>
-                        <w:pStyle w:val="a7"/>
+                        <w:pStyle w:val="ListParagraph"/>
                         <w:widowControl w:val="0"/>
                         <w:suppressAutoHyphens/>
                         <w:autoSpaceDE w:val="0"/>
@@ -4860,7 +5643,7 @@
                     </w:p>
                     <w:p>
                       <w:pPr>
-                        <w:pStyle w:val="a7"/>
+                        <w:pStyle w:val="ListParagraph"/>
                         <w:widowControl w:val="0"/>
                         <w:suppressAutoHyphens/>
                         <w:autoSpaceDE w:val="0"/>
@@ -4889,7 +5672,7 @@
                     </w:p>
                     <w:p>
                       <w:pPr>
-                        <w:pStyle w:val="a7"/>
+                        <w:pStyle w:val="ListParagraph"/>
                         <w:widowControl w:val="0"/>
                         <w:suppressAutoHyphens/>
                         <w:autoSpaceDE w:val="0"/>
@@ -4918,7 +5701,7 @@
                     </w:p>
                     <w:p>
                       <w:pPr>
-                        <w:pStyle w:val="a7"/>
+                        <w:pStyle w:val="ListParagraph"/>
                         <w:widowControl w:val="0"/>
                         <w:suppressAutoHyphens/>
                         <w:autoSpaceDE w:val="0"/>
@@ -4947,7 +5730,7 @@
                     </w:p>
                     <w:p>
                       <w:pPr>
-                        <w:pStyle w:val="a7"/>
+                        <w:pStyle w:val="ListParagraph"/>
                         <w:widowControl w:val="0"/>
                         <w:suppressAutoHyphens/>
                         <w:autoSpaceDE w:val="0"/>
@@ -4967,7 +5750,7 @@
                     </w:p>
                     <w:p>
                       <w:pPr>
-                        <w:pStyle w:val="a7"/>
+                        <w:pStyle w:val="ListParagraph"/>
                         <w:widowControl w:val="0"/>
                         <w:suppressAutoHyphens/>
                         <w:autoSpaceDE w:val="0"/>
@@ -5015,6 +5798,8 @@
                         </w:rPr>
                         <w:t xml:space="preserve"> </w:t>
                       </w:r>
+                      <w:proofErr w:type="spellStart"/>
+                      <w:proofErr w:type="gramStart"/>
                       <w:r>
                         <w:rPr>
                           <w:b/>
@@ -5023,6 +5808,7 @@
                         </w:rPr>
                         <w:t>Worldopo</w:t>
                       </w:r>
+                      <w:proofErr w:type="spellEnd"/>
                       <w:r>
                         <w:rPr>
                           <w:sz w:val="22"/>
@@ -5030,8 +5816,14 @@
                         </w:rPr>
                         <w:t>(</w:t>
                       </w:r>
-                      <w:r>
-                        <w:t>Lindenvalley GmbH</w:t>
+                      <w:proofErr w:type="spellStart"/>
+                      <w:proofErr w:type="gramEnd"/>
+                      <w:r>
+                        <w:t>Lindenvalley</w:t>
+                      </w:r>
+                      <w:proofErr w:type="spellEnd"/>
+                      <w:r>
+                        <w:t xml:space="preserve"> GmbH</w:t>
                       </w:r>
                       <w:r>
                         <w:t>/</w:t>
@@ -5048,7 +5840,7 @@
                     </w:p>
                     <w:p>
                       <w:pPr>
-                        <w:pStyle w:val="a7"/>
+                        <w:pStyle w:val="ListParagraph"/>
                         <w:widowControl w:val="0"/>
                         <w:suppressAutoHyphens/>
                         <w:autoSpaceDE w:val="0"/>
@@ -5068,7 +5860,7 @@
                     </w:p>
                     <w:p>
                       <w:pPr>
-                        <w:pStyle w:val="a7"/>
+                        <w:pStyle w:val="ListParagraph"/>
                         <w:widowControl w:val="0"/>
                         <w:suppressAutoHyphens/>
                         <w:autoSpaceDE w:val="0"/>
@@ -5125,7 +5917,7 @@
                     </w:p>
                     <w:p>
                       <w:pPr>
-                        <w:pStyle w:val="a7"/>
+                        <w:pStyle w:val="ListParagraph"/>
                         <w:widowControl w:val="0"/>
                         <w:suppressAutoHyphens/>
                         <w:autoSpaceDE w:val="0"/>
@@ -5146,7 +5938,7 @@
                     </w:p>
                     <w:p>
                       <w:pPr>
-                        <w:pStyle w:val="a7"/>
+                        <w:pStyle w:val="ListParagraph"/>
                         <w:widowControl w:val="0"/>
                         <w:suppressAutoHyphens/>
                         <w:autoSpaceDE w:val="0"/>
@@ -5167,7 +5959,7 @@
                     </w:p>
                     <w:p>
                       <w:pPr>
-                        <w:pStyle w:val="a7"/>
+                        <w:pStyle w:val="ListParagraph"/>
                         <w:widowControl w:val="0"/>
                         <w:suppressAutoHyphens/>
                         <w:autoSpaceDE w:val="0"/>
@@ -5188,7 +5980,7 @@
                     </w:p>
                     <w:p>
                       <w:pPr>
-                        <w:pStyle w:val="a7"/>
+                        <w:pStyle w:val="ListParagraph"/>
                         <w:widowControl w:val="0"/>
                         <w:suppressAutoHyphens/>
                         <w:autoSpaceDE w:val="0"/>
@@ -5314,7 +6106,7 @@
                         <a:effectLst/>
                         <a:extLst>
                           <a:ext uri="{C572A759-6A51-4108-AA02-DFA0A04FC94B}">
-                            <ma14:wrappingTextBoxFlag xmlns="" xmlns:mo="http://schemas.microsoft.com/office/mac/office/2008/main" xmlns:mv="urn:schemas-microsoft-com:mac:vml" xmlns:o="urn:schemas-microsoft-com:office:office" xmlns:v="urn:schemas-microsoft-com:vml" xmlns:w10="urn:schemas-microsoft-com:office:word" xmlns:w="http://schemas.openxmlformats.org/wordprocessingml/2006/main" xmlns:ma14="http://schemas.microsoft.com/office/mac/drawingml/2011/main" val="1"/>
+                            <ma14:wrappingTextBoxFlag xmlns:ma14="http://schemas.microsoft.com/office/mac/drawingml/2011/main" xmlns:w="http://schemas.openxmlformats.org/wordprocessingml/2006/main" xmlns:w10="urn:schemas-microsoft-com:office:word" xmlns:v="urn:schemas-microsoft-com:vml" xmlns:o="urn:schemas-microsoft-com:office:office" xmlns:mv="urn:schemas-microsoft-com:mac:vml" xmlns:mo="http://schemas.microsoft.com/office/mac/office/2008/main" xmlns="" val="1"/>
                           </a:ext>
                         </a:extLst>
                       </wps:spPr>
@@ -5477,7 +6269,7 @@
                         <a:effectLst/>
                         <a:extLst>
                           <a:ext uri="{C572A759-6A51-4108-AA02-DFA0A04FC94B}">
-                            <ma14:wrappingTextBoxFlag xmlns="" xmlns:mo="http://schemas.microsoft.com/office/mac/office/2008/main" xmlns:mv="urn:schemas-microsoft-com:mac:vml" xmlns:o="urn:schemas-microsoft-com:office:office" xmlns:v="urn:schemas-microsoft-com:vml" xmlns:w10="urn:schemas-microsoft-com:office:word" xmlns:w="http://schemas.openxmlformats.org/wordprocessingml/2006/main" xmlns:ma14="http://schemas.microsoft.com/office/mac/drawingml/2011/main" val="1"/>
+                            <ma14:wrappingTextBoxFlag xmlns:ma14="http://schemas.microsoft.com/office/mac/drawingml/2011/main" xmlns:w="http://schemas.openxmlformats.org/wordprocessingml/2006/main" xmlns:w10="urn:schemas-microsoft-com:office:word" xmlns:v="urn:schemas-microsoft-com:vml" xmlns:o="urn:schemas-microsoft-com:office:office" xmlns:mv="urn:schemas-microsoft-com:mac:vml" xmlns:mo="http://schemas.microsoft.com/office/mac/office/2008/main" xmlns="" val="1"/>
                           </a:ext>
                         </a:extLst>
                       </wps:spPr>
@@ -5676,7 +6468,7 @@
                         <a:effectLst/>
                         <a:extLst>
                           <a:ext uri="{C572A759-6A51-4108-AA02-DFA0A04FC94B}">
-                            <ma14:wrappingTextBoxFlag xmlns="" xmlns:mo="http://schemas.microsoft.com/office/mac/office/2008/main" xmlns:mv="urn:schemas-microsoft-com:mac:vml" xmlns:o="urn:schemas-microsoft-com:office:office" xmlns:v="urn:schemas-microsoft-com:vml" xmlns:w10="urn:schemas-microsoft-com:office:word" xmlns:w="http://schemas.openxmlformats.org/wordprocessingml/2006/main" xmlns:ma14="http://schemas.microsoft.com/office/mac/drawingml/2011/main" val="1"/>
+                            <ma14:wrappingTextBoxFlag xmlns:ma14="http://schemas.microsoft.com/office/mac/drawingml/2011/main" xmlns:w="http://schemas.openxmlformats.org/wordprocessingml/2006/main" xmlns:w10="urn:schemas-microsoft-com:office:word" xmlns:v="urn:schemas-microsoft-com:vml" xmlns:o="urn:schemas-microsoft-com:office:office" xmlns:mv="urn:schemas-microsoft-com:mac:vml" xmlns:mo="http://schemas.microsoft.com/office/mac/office/2008/main" xmlns="" val="1"/>
                           </a:ext>
                         </a:extLst>
                       </wps:spPr>
@@ -5874,7 +6666,7 @@
                         <a:effectLst/>
                         <a:extLst>
                           <a:ext uri="{C572A759-6A51-4108-AA02-DFA0A04FC94B}">
-                            <ma14:wrappingTextBoxFlag xmlns="" xmlns:mo="http://schemas.microsoft.com/office/mac/office/2008/main" xmlns:mv="urn:schemas-microsoft-com:mac:vml" xmlns:o="urn:schemas-microsoft-com:office:office" xmlns:v="urn:schemas-microsoft-com:vml" xmlns:w10="urn:schemas-microsoft-com:office:word" xmlns:w="http://schemas.openxmlformats.org/wordprocessingml/2006/main" xmlns:ma14="http://schemas.microsoft.com/office/mac/drawingml/2011/main" val="1"/>
+                            <ma14:wrappingTextBoxFlag xmlns:ma14="http://schemas.microsoft.com/office/mac/drawingml/2011/main" xmlns:w="http://schemas.openxmlformats.org/wordprocessingml/2006/main" xmlns:w10="urn:schemas-microsoft-com:office:word" xmlns:v="urn:schemas-microsoft-com:vml" xmlns:o="urn:schemas-microsoft-com:office:office" xmlns:mv="urn:schemas-microsoft-com:mac:vml" xmlns:mo="http://schemas.microsoft.com/office/mac/office/2008/main" xmlns="" val="1"/>
                           </a:ext>
                         </a:extLst>
                       </wps:spPr>
@@ -6131,7 +6923,7 @@
                         <a:effectLst/>
                         <a:extLst>
                           <a:ext uri="{C572A759-6A51-4108-AA02-DFA0A04FC94B}">
-                            <ma14:wrappingTextBoxFlag xmlns="" xmlns:mo="http://schemas.microsoft.com/office/mac/office/2008/main" xmlns:mv="urn:schemas-microsoft-com:mac:vml" xmlns:o="urn:schemas-microsoft-com:office:office" xmlns:v="urn:schemas-microsoft-com:vml" xmlns:w10="urn:schemas-microsoft-com:office:word" xmlns:w="http://schemas.openxmlformats.org/wordprocessingml/2006/main" xmlns:ma14="http://schemas.microsoft.com/office/mac/drawingml/2011/main" val="1"/>
+                            <ma14:wrappingTextBoxFlag xmlns:ma14="http://schemas.microsoft.com/office/mac/drawingml/2011/main" xmlns:w="http://schemas.openxmlformats.org/wordprocessingml/2006/main" xmlns:w10="urn:schemas-microsoft-com:office:word" xmlns:v="urn:schemas-microsoft-com:vml" xmlns:o="urn:schemas-microsoft-com:office:office" xmlns:mv="urn:schemas-microsoft-com:mac:vml" xmlns:mo="http://schemas.microsoft.com/office/mac/office/2008/main" xmlns="" val="1"/>
                           </a:ext>
                         </a:extLst>
                       </wps:spPr>
@@ -6782,7 +7574,7 @@
                         <a:effectLst/>
                         <a:extLst>
                           <a:ext uri="{C572A759-6A51-4108-AA02-DFA0A04FC94B}">
-                            <ma14:wrappingTextBoxFlag xmlns="" xmlns:mo="http://schemas.microsoft.com/office/mac/office/2008/main" xmlns:mv="urn:schemas-microsoft-com:mac:vml" xmlns:o="urn:schemas-microsoft-com:office:office" xmlns:v="urn:schemas-microsoft-com:vml" xmlns:w10="urn:schemas-microsoft-com:office:word" xmlns:w="http://schemas.openxmlformats.org/wordprocessingml/2006/main" xmlns:ma14="http://schemas.microsoft.com/office/mac/drawingml/2011/main" val="1"/>
+                            <ma14:wrappingTextBoxFlag xmlns:ma14="http://schemas.microsoft.com/office/mac/drawingml/2011/main" xmlns:w="http://schemas.openxmlformats.org/wordprocessingml/2006/main" xmlns:w10="urn:schemas-microsoft-com:office:word" xmlns:v="urn:schemas-microsoft-com:vml" xmlns:o="urn:schemas-microsoft-com:office:office" xmlns:mv="urn:schemas-microsoft-com:mac:vml" xmlns:mo="http://schemas.microsoft.com/office/mac/office/2008/main" xmlns="" val="1"/>
                           </a:ext>
                         </a:extLst>
                       </wps:spPr>
@@ -6809,7 +7601,55 @@
                                 <w:sz w:val="22"/>
                                 <w:szCs w:val="22"/>
                               </w:rPr>
-                              <w:t>Ukraine, Zaporozhye, st. The fortress 5/50, index: 69002</w:t>
+                              <w:t xml:space="preserve">Ukraine, </w:t>
+                            </w:r>
+                            <w:proofErr w:type="spellStart"/>
+                            <w:r>
+                              <w:rPr>
+                                <w:rStyle w:val="Bold"/>
+                                <w:rFonts w:cs="Raleway-Regular"/>
+                                <w:b w:val="0"/>
+                                <w:color w:val="000000" w:themeColor="text1"/>
+                                <w:sz w:val="22"/>
+                                <w:szCs w:val="22"/>
+                              </w:rPr>
+                              <w:t>Zaporozhye</w:t>
+                            </w:r>
+                            <w:proofErr w:type="spellEnd"/>
+                            <w:r>
+                              <w:rPr>
+                                <w:rStyle w:val="Bold"/>
+                                <w:rFonts w:cs="Raleway-Regular"/>
+                                <w:b w:val="0"/>
+                                <w:color w:val="000000" w:themeColor="text1"/>
+                                <w:sz w:val="22"/>
+                                <w:szCs w:val="22"/>
+                              </w:rPr>
+                              <w:t xml:space="preserve">, </w:t>
+                            </w:r>
+                            <w:proofErr w:type="spellStart"/>
+                            <w:r>
+                              <w:rPr>
+                                <w:rStyle w:val="Bold"/>
+                                <w:rFonts w:cs="Raleway-Regular"/>
+                                <w:b w:val="0"/>
+                                <w:color w:val="000000" w:themeColor="text1"/>
+                                <w:sz w:val="22"/>
+                                <w:szCs w:val="22"/>
+                              </w:rPr>
+                              <w:t>st.</w:t>
+                            </w:r>
+                            <w:proofErr w:type="spellEnd"/>
+                            <w:r>
+                              <w:rPr>
+                                <w:rStyle w:val="Bold"/>
+                                <w:rFonts w:cs="Raleway-Regular"/>
+                                <w:b w:val="0"/>
+                                <w:color w:val="000000" w:themeColor="text1"/>
+                                <w:sz w:val="22"/>
+                                <w:szCs w:val="22"/>
+                              </w:rPr>
+                              <w:t xml:space="preserve"> The fortress 5/50, index: 69002</w:t>
                             </w:r>
                           </w:p>
                           <w:p>
@@ -6908,7 +7748,7 @@
                             <w:pPr>
                               <w:spacing w:line="276" w:lineRule="auto"/>
                               <w:rPr>
-                                <w:rStyle w:val="a8"/>
+                                <w:rStyle w:val="Hyperlink"/>
                                 <w:sz w:val="22"/>
                                 <w:szCs w:val="22"/>
                               </w:rPr>
@@ -6916,7 +7756,7 @@
                             <w:hyperlink r:id="rId12" w:history="1">
                               <w:r>
                                 <w:rPr>
-                                  <w:rStyle w:val="a8"/>
+                                  <w:rStyle w:val="Hyperlink"/>
                                   <w:sz w:val="22"/>
                                   <w:szCs w:val="22"/>
                                 </w:rPr>
@@ -6924,7 +7764,7 @@
                               </w:r>
                               <w:r>
                                 <w:rPr>
-                                  <w:rStyle w:val="a8"/>
+                                  <w:rStyle w:val="Hyperlink"/>
                                   <w:sz w:val="22"/>
                                   <w:szCs w:val="22"/>
                                 </w:rPr>
@@ -6932,7 +7772,7 @@
                               </w:r>
                               <w:r>
                                 <w:rPr>
-                                  <w:rStyle w:val="a8"/>
+                                  <w:rStyle w:val="Hyperlink"/>
                                   <w:sz w:val="22"/>
                                   <w:szCs w:val="22"/>
                                 </w:rPr>
@@ -6940,7 +7780,7 @@
                               </w:r>
                               <w:r>
                                 <w:rPr>
-                                  <w:rStyle w:val="a8"/>
+                                  <w:rStyle w:val="Hyperlink"/>
                                   <w:sz w:val="22"/>
                                   <w:szCs w:val="22"/>
                                 </w:rPr>
@@ -6948,7 +7788,7 @@
                               </w:r>
                               <w:r>
                                 <w:rPr>
-                                  <w:rStyle w:val="a8"/>
+                                  <w:rStyle w:val="Hyperlink"/>
                                   <w:sz w:val="22"/>
                                   <w:szCs w:val="22"/>
                                 </w:rPr>
@@ -6956,7 +7796,7 @@
                               </w:r>
                               <w:r>
                                 <w:rPr>
-                                  <w:rStyle w:val="a8"/>
+                                  <w:rStyle w:val="Hyperlink"/>
                                   <w:sz w:val="22"/>
                                   <w:szCs w:val="22"/>
                                 </w:rPr>
@@ -6964,7 +7804,7 @@
                               </w:r>
                               <w:r>
                                 <w:rPr>
-                                  <w:rStyle w:val="a8"/>
+                                  <w:rStyle w:val="Hyperlink"/>
                                   <w:sz w:val="22"/>
                                   <w:szCs w:val="22"/>
                                 </w:rPr>
@@ -6972,7 +7812,7 @@
                               </w:r>
                               <w:r>
                                 <w:rPr>
-                                  <w:rStyle w:val="a8"/>
+                                  <w:rStyle w:val="Hyperlink"/>
                                   <w:sz w:val="22"/>
                                   <w:szCs w:val="22"/>
                                 </w:rPr>
@@ -6980,7 +7820,7 @@
                               </w:r>
                               <w:r>
                                 <w:rPr>
-                                  <w:rStyle w:val="a8"/>
+                                  <w:rStyle w:val="Hyperlink"/>
                                   <w:sz w:val="22"/>
                                   <w:szCs w:val="22"/>
                                 </w:rPr>
@@ -6988,7 +7828,7 @@
                               </w:r>
                               <w:r>
                                 <w:rPr>
-                                  <w:rStyle w:val="a8"/>
+                                  <w:rStyle w:val="Hyperlink"/>
                                   <w:sz w:val="22"/>
                                   <w:szCs w:val="22"/>
                                 </w:rPr>
@@ -6996,7 +7836,7 @@
                               </w:r>
                               <w:r>
                                 <w:rPr>
-                                  <w:rStyle w:val="a8"/>
+                                  <w:rStyle w:val="Hyperlink"/>
                                   <w:sz w:val="22"/>
                                   <w:szCs w:val="22"/>
                                 </w:rPr>
@@ -7004,7 +7844,7 @@
                               </w:r>
                               <w:r>
                                 <w:rPr>
-                                  <w:rStyle w:val="a8"/>
+                                  <w:rStyle w:val="Hyperlink"/>
                                   <w:sz w:val="22"/>
                                   <w:szCs w:val="22"/>
                                 </w:rPr>
@@ -7068,7 +7908,55 @@
                           <w:sz w:val="22"/>
                           <w:szCs w:val="22"/>
                         </w:rPr>
-                        <w:t>Ukraine, Zaporozhye, st. The fortress 5/50, index: 69002</w:t>
+                        <w:t xml:space="preserve">Ukraine, </w:t>
+                      </w:r>
+                      <w:proofErr w:type="spellStart"/>
+                      <w:r>
+                        <w:rPr>
+                          <w:rStyle w:val="Bold"/>
+                          <w:rFonts w:cs="Raleway-Regular"/>
+                          <w:b w:val="0"/>
+                          <w:color w:val="000000" w:themeColor="text1"/>
+                          <w:sz w:val="22"/>
+                          <w:szCs w:val="22"/>
+                        </w:rPr>
+                        <w:t>Zaporozhye</w:t>
+                      </w:r>
+                      <w:proofErr w:type="spellEnd"/>
+                      <w:r>
+                        <w:rPr>
+                          <w:rStyle w:val="Bold"/>
+                          <w:rFonts w:cs="Raleway-Regular"/>
+                          <w:b w:val="0"/>
+                          <w:color w:val="000000" w:themeColor="text1"/>
+                          <w:sz w:val="22"/>
+                          <w:szCs w:val="22"/>
+                        </w:rPr>
+                        <w:t xml:space="preserve">, </w:t>
+                      </w:r>
+                      <w:proofErr w:type="spellStart"/>
+                      <w:r>
+                        <w:rPr>
+                          <w:rStyle w:val="Bold"/>
+                          <w:rFonts w:cs="Raleway-Regular"/>
+                          <w:b w:val="0"/>
+                          <w:color w:val="000000" w:themeColor="text1"/>
+                          <w:sz w:val="22"/>
+                          <w:szCs w:val="22"/>
+                        </w:rPr>
+                        <w:t>st.</w:t>
+                      </w:r>
+                      <w:proofErr w:type="spellEnd"/>
+                      <w:r>
+                        <w:rPr>
+                          <w:rStyle w:val="Bold"/>
+                          <w:rFonts w:cs="Raleway-Regular"/>
+                          <w:b w:val="0"/>
+                          <w:color w:val="000000" w:themeColor="text1"/>
+                          <w:sz w:val="22"/>
+                          <w:szCs w:val="22"/>
+                        </w:rPr>
+                        <w:t xml:space="preserve"> The fortress 5/50, index: 69002</w:t>
                       </w:r>
                     </w:p>
                     <w:p>
@@ -7167,7 +8055,7 @@
                       <w:pPr>
                         <w:spacing w:line="276" w:lineRule="auto"/>
                         <w:rPr>
-                          <w:rStyle w:val="a8"/>
+                          <w:rStyle w:val="Hyperlink"/>
                           <w:sz w:val="22"/>
                           <w:szCs w:val="22"/>
                         </w:rPr>
@@ -7175,7 +8063,7 @@
                       <w:hyperlink r:id="rId13" w:history="1">
                         <w:r>
                           <w:rPr>
-                            <w:rStyle w:val="a8"/>
+                            <w:rStyle w:val="Hyperlink"/>
                             <w:sz w:val="22"/>
                             <w:szCs w:val="22"/>
                           </w:rPr>
@@ -7183,7 +8071,7 @@
                         </w:r>
                         <w:r>
                           <w:rPr>
-                            <w:rStyle w:val="a8"/>
+                            <w:rStyle w:val="Hyperlink"/>
                             <w:sz w:val="22"/>
                             <w:szCs w:val="22"/>
                           </w:rPr>
@@ -7191,7 +8079,7 @@
                         </w:r>
                         <w:r>
                           <w:rPr>
-                            <w:rStyle w:val="a8"/>
+                            <w:rStyle w:val="Hyperlink"/>
                             <w:sz w:val="22"/>
                             <w:szCs w:val="22"/>
                           </w:rPr>
@@ -7199,7 +8087,7 @@
                         </w:r>
                         <w:r>
                           <w:rPr>
-                            <w:rStyle w:val="a8"/>
+                            <w:rStyle w:val="Hyperlink"/>
                             <w:sz w:val="22"/>
                             <w:szCs w:val="22"/>
                           </w:rPr>
@@ -7207,7 +8095,7 @@
                         </w:r>
                         <w:r>
                           <w:rPr>
-                            <w:rStyle w:val="a8"/>
+                            <w:rStyle w:val="Hyperlink"/>
                             <w:sz w:val="22"/>
                             <w:szCs w:val="22"/>
                           </w:rPr>
@@ -7215,7 +8103,7 @@
                         </w:r>
                         <w:r>
                           <w:rPr>
-                            <w:rStyle w:val="a8"/>
+                            <w:rStyle w:val="Hyperlink"/>
                             <w:sz w:val="22"/>
                             <w:szCs w:val="22"/>
                           </w:rPr>
@@ -7223,7 +8111,7 @@
                         </w:r>
                         <w:r>
                           <w:rPr>
-                            <w:rStyle w:val="a8"/>
+                            <w:rStyle w:val="Hyperlink"/>
                             <w:sz w:val="22"/>
                             <w:szCs w:val="22"/>
                           </w:rPr>
@@ -7231,7 +8119,7 @@
                         </w:r>
                         <w:r>
                           <w:rPr>
-                            <w:rStyle w:val="a8"/>
+                            <w:rStyle w:val="Hyperlink"/>
                             <w:sz w:val="22"/>
                             <w:szCs w:val="22"/>
                           </w:rPr>
@@ -7239,7 +8127,7 @@
                         </w:r>
                         <w:r>
                           <w:rPr>
-                            <w:rStyle w:val="a8"/>
+                            <w:rStyle w:val="Hyperlink"/>
                             <w:sz w:val="22"/>
                             <w:szCs w:val="22"/>
                           </w:rPr>
@@ -7247,7 +8135,7 @@
                         </w:r>
                         <w:r>
                           <w:rPr>
-                            <w:rStyle w:val="a8"/>
+                            <w:rStyle w:val="Hyperlink"/>
                             <w:sz w:val="22"/>
                             <w:szCs w:val="22"/>
                           </w:rPr>
@@ -7255,7 +8143,7 @@
                         </w:r>
                         <w:r>
                           <w:rPr>
-                            <w:rStyle w:val="a8"/>
+                            <w:rStyle w:val="Hyperlink"/>
                             <w:sz w:val="22"/>
                             <w:szCs w:val="22"/>
                           </w:rPr>
@@ -7263,7 +8151,7 @@
                         </w:r>
                         <w:r>
                           <w:rPr>
-                            <w:rStyle w:val="a8"/>
+                            <w:rStyle w:val="Hyperlink"/>
                             <w:sz w:val="22"/>
                             <w:szCs w:val="22"/>
                           </w:rPr>
@@ -7329,7 +8217,7 @@
                         <a:effectLst/>
                         <a:extLst>
                           <a:ext uri="{C572A759-6A51-4108-AA02-DFA0A04FC94B}">
-                            <ma14:wrappingTextBoxFlag xmlns="" xmlns:mo="http://schemas.microsoft.com/office/mac/office/2008/main" xmlns:mv="urn:schemas-microsoft-com:mac:vml" xmlns:o="urn:schemas-microsoft-com:office:office" xmlns:v="urn:schemas-microsoft-com:vml" xmlns:w10="urn:schemas-microsoft-com:office:word" xmlns:w="http://schemas.openxmlformats.org/wordprocessingml/2006/main" xmlns:ma14="http://schemas.microsoft.com/office/mac/drawingml/2011/main" val="1"/>
+                            <ma14:wrappingTextBoxFlag xmlns:ma14="http://schemas.microsoft.com/office/mac/drawingml/2011/main" xmlns:w="http://schemas.openxmlformats.org/wordprocessingml/2006/main" xmlns:w10="urn:schemas-microsoft-com:office:word" xmlns:v="urn:schemas-microsoft-com:vml" xmlns:o="urn:schemas-microsoft-com:office:office" xmlns:mv="urn:schemas-microsoft-com:mac:vml" xmlns:mo="http://schemas.microsoft.com/office/mac/office/2008/main" xmlns="" val="1"/>
                           </a:ext>
                         </a:extLst>
                       </wps:spPr>
@@ -7452,7 +8340,7 @@
                         <a:effectLst/>
                         <a:extLst>
                           <a:ext uri="{C572A759-6A51-4108-AA02-DFA0A04FC94B}">
-                            <ma14:wrappingTextBoxFlag xmlns="" xmlns:mo="http://schemas.microsoft.com/office/mac/office/2008/main" xmlns:mv="urn:schemas-microsoft-com:mac:vml" xmlns:o="urn:schemas-microsoft-com:office:office" xmlns:v="urn:schemas-microsoft-com:vml" xmlns:w10="urn:schemas-microsoft-com:office:word" xmlns:w="http://schemas.openxmlformats.org/wordprocessingml/2006/main" xmlns:ma14="http://schemas.microsoft.com/office/mac/drawingml/2011/main" val="1"/>
+                            <ma14:wrappingTextBoxFlag xmlns:ma14="http://schemas.microsoft.com/office/mac/drawingml/2011/main" xmlns:w="http://schemas.openxmlformats.org/wordprocessingml/2006/main" xmlns:w10="urn:schemas-microsoft-com:office:word" xmlns:v="urn:schemas-microsoft-com:vml" xmlns:o="urn:schemas-microsoft-com:office:office" xmlns:mv="urn:schemas-microsoft-com:mac:vml" xmlns:mo="http://schemas.microsoft.com/office/mac/office/2008/main" xmlns="" val="1"/>
                           </a:ext>
                         </a:extLst>
                       </wps:spPr>
@@ -7810,7 +8698,7 @@
                         <a:effectLst/>
                         <a:extLst>
                           <a:ext uri="{C572A759-6A51-4108-AA02-DFA0A04FC94B}">
-                            <ma14:wrappingTextBoxFlag xmlns="" xmlns:mo="http://schemas.microsoft.com/office/mac/office/2008/main" xmlns:mv="urn:schemas-microsoft-com:mac:vml" xmlns:o="urn:schemas-microsoft-com:office:office" xmlns:v="urn:schemas-microsoft-com:vml" xmlns:w10="urn:schemas-microsoft-com:office:word" xmlns:w="http://schemas.openxmlformats.org/wordprocessingml/2006/main" xmlns:ma14="http://schemas.microsoft.com/office/mac/drawingml/2011/main" val="1"/>
+                            <ma14:wrappingTextBoxFlag xmlns:ma14="http://schemas.microsoft.com/office/mac/drawingml/2011/main" xmlns:w="http://schemas.openxmlformats.org/wordprocessingml/2006/main" xmlns:w10="urn:schemas-microsoft-com:office:word" xmlns:v="urn:schemas-microsoft-com:vml" xmlns:o="urn:schemas-microsoft-com:office:office" xmlns:mv="urn:schemas-microsoft-com:mac:vml" xmlns:mo="http://schemas.microsoft.com/office/mac/office/2008/main" xmlns="" val="1"/>
                           </a:ext>
                         </a:extLst>
                       </wps:spPr>
@@ -7931,7 +8819,7 @@
                         <a:effectLst/>
                         <a:extLst>
                           <a:ext uri="{C572A759-6A51-4108-AA02-DFA0A04FC94B}">
-                            <ma14:wrappingTextBoxFlag xmlns="" xmlns:mo="http://schemas.microsoft.com/office/mac/office/2008/main" xmlns:mv="urn:schemas-microsoft-com:mac:vml" xmlns:o="urn:schemas-microsoft-com:office:office" xmlns:v="urn:schemas-microsoft-com:vml" xmlns:w10="urn:schemas-microsoft-com:office:word" xmlns:w="http://schemas.openxmlformats.org/wordprocessingml/2006/main" xmlns:ma14="http://schemas.microsoft.com/office/mac/drawingml/2011/main" val="1"/>
+                            <ma14:wrappingTextBoxFlag xmlns:ma14="http://schemas.microsoft.com/office/mac/drawingml/2011/main" xmlns:w="http://schemas.openxmlformats.org/wordprocessingml/2006/main" xmlns:w10="urn:schemas-microsoft-com:office:word" xmlns:v="urn:schemas-microsoft-com:vml" xmlns:o="urn:schemas-microsoft-com:office:office" xmlns:mv="urn:schemas-microsoft-com:mac:vml" xmlns:mo="http://schemas.microsoft.com/office/mac/office/2008/main" xmlns="" val="1"/>
                           </a:ext>
                         </a:extLst>
                       </wps:spPr>
@@ -8088,7 +8976,7 @@
                         <a:effectLst/>
                         <a:extLst>
                           <a:ext uri="{C572A759-6A51-4108-AA02-DFA0A04FC94B}">
-                            <ma14:wrappingTextBoxFlag xmlns="" xmlns:mo="http://schemas.microsoft.com/office/mac/office/2008/main" xmlns:mv="urn:schemas-microsoft-com:mac:vml" xmlns:o="urn:schemas-microsoft-com:office:office" xmlns:v="urn:schemas-microsoft-com:vml" xmlns:w10="urn:schemas-microsoft-com:office:word" xmlns:w="http://schemas.openxmlformats.org/wordprocessingml/2006/main" xmlns:ma14="http://schemas.microsoft.com/office/mac/drawingml/2011/main" val="1"/>
+                            <ma14:wrappingTextBoxFlag xmlns:ma14="http://schemas.microsoft.com/office/mac/drawingml/2011/main" xmlns:w="http://schemas.openxmlformats.org/wordprocessingml/2006/main" xmlns:w10="urn:schemas-microsoft-com:office:word" xmlns:v="urn:schemas-microsoft-com:vml" xmlns:o="urn:schemas-microsoft-com:office:office" xmlns:mv="urn:schemas-microsoft-com:mac:vml" xmlns:mo="http://schemas.microsoft.com/office/mac/office/2008/main" xmlns="" val="1"/>
                           </a:ext>
                         </a:extLst>
                       </wps:spPr>
@@ -8236,7 +9124,7 @@
                         <a:effectLst/>
                         <a:extLst>
                           <a:ext uri="{C572A759-6A51-4108-AA02-DFA0A04FC94B}">
-                            <ma14:wrappingTextBoxFlag xmlns="" xmlns:mo="http://schemas.microsoft.com/office/mac/office/2008/main" xmlns:mv="urn:schemas-microsoft-com:mac:vml" xmlns:o="urn:schemas-microsoft-com:office:office" xmlns:v="urn:schemas-microsoft-com:vml" xmlns:w10="urn:schemas-microsoft-com:office:word" xmlns:w="http://schemas.openxmlformats.org/wordprocessingml/2006/main" xmlns:ma14="http://schemas.microsoft.com/office/mac/drawingml/2011/main" val="1"/>
+                            <ma14:wrappingTextBoxFlag xmlns:ma14="http://schemas.microsoft.com/office/mac/drawingml/2011/main" xmlns:w="http://schemas.openxmlformats.org/wordprocessingml/2006/main" xmlns:w10="urn:schemas-microsoft-com:office:word" xmlns:v="urn:schemas-microsoft-com:vml" xmlns:o="urn:schemas-microsoft-com:office:office" xmlns:mv="urn:schemas-microsoft-com:mac:vml" xmlns:mo="http://schemas.microsoft.com/office/mac/office/2008/main" xmlns="" val="1"/>
                           </a:ext>
                         </a:extLst>
                       </wps:spPr>
@@ -8335,6 +9223,9 @@
     <w:p/>
     <w:p>
       <w:r>
+        <w:rPr>
+          <w:noProof/>
+        </w:rPr>
         <mc:AlternateContent>
           <mc:Choice Requires="wps">
             <w:drawing>
@@ -8370,7 +9261,7 @@
                         <a:effectLst/>
                         <a:extLst>
                           <a:ext uri="{C572A759-6A51-4108-AA02-DFA0A04FC94B}">
-                            <ma14:wrappingTextBoxFlag xmlns="" xmlns:mo="http://schemas.microsoft.com/office/mac/office/2008/main" xmlns:mv="urn:schemas-microsoft-com:mac:vml" xmlns:o="urn:schemas-microsoft-com:office:office" xmlns:v="urn:schemas-microsoft-com:vml" xmlns:w10="urn:schemas-microsoft-com:office:word" xmlns:w="http://schemas.openxmlformats.org/wordprocessingml/2006/main" xmlns:ma14="http://schemas.microsoft.com/office/mac/drawingml/2011/main" val="1"/>
+                            <ma14:wrappingTextBoxFlag xmlns:ma14="http://schemas.microsoft.com/office/mac/drawingml/2011/main" xmlns:w="http://schemas.openxmlformats.org/wordprocessingml/2006/main" xmlns:w10="urn:schemas-microsoft-com:office:word" xmlns:v="urn:schemas-microsoft-com:vml" xmlns:o="urn:schemas-microsoft-com:office:office" xmlns:mv="urn:schemas-microsoft-com:mac:vml" xmlns:mo="http://schemas.microsoft.com/office/mac/office/2008/main" xmlns="" val="1"/>
                           </a:ext>
                         </a:extLst>
                       </wps:spPr>
@@ -8494,6 +9385,9 @@
         </mc:AlternateContent>
       </w:r>
       <w:r>
+        <w:rPr>
+          <w:noProof/>
+        </w:rPr>
         <mc:AlternateContent>
           <mc:Choice Requires="wps">
             <w:drawing>
@@ -8566,6 +9460,9 @@
         </mc:AlternateContent>
       </w:r>
       <w:r>
+        <w:rPr>
+          <w:noProof/>
+        </w:rPr>
         <mc:AlternateContent>
           <mc:Choice Requires="wps">
             <w:drawing>
@@ -8601,7 +9498,7 @@
                         <a:effectLst/>
                         <a:extLst>
                           <a:ext uri="{C572A759-6A51-4108-AA02-DFA0A04FC94B}">
-                            <ma14:wrappingTextBoxFlag xmlns="" xmlns:mo="http://schemas.microsoft.com/office/mac/office/2008/main" xmlns:mv="urn:schemas-microsoft-com:mac:vml" xmlns:o="urn:schemas-microsoft-com:office:office" xmlns:v="urn:schemas-microsoft-com:vml" xmlns:w10="urn:schemas-microsoft-com:office:word" xmlns:w="http://schemas.openxmlformats.org/wordprocessingml/2006/main" xmlns:ma14="http://schemas.microsoft.com/office/mac/drawingml/2011/main" val="1"/>
+                            <ma14:wrappingTextBoxFlag xmlns:ma14="http://schemas.microsoft.com/office/mac/drawingml/2011/main" xmlns:w="http://schemas.openxmlformats.org/wordprocessingml/2006/main" xmlns:w10="urn:schemas-microsoft-com:office:word" xmlns:v="urn:schemas-microsoft-com:vml" xmlns:o="urn:schemas-microsoft-com:office:office" xmlns:mv="urn:schemas-microsoft-com:mac:vml" xmlns:mo="http://schemas.microsoft.com/office/mac/office/2008/main" xmlns="" val="1"/>
                           </a:ext>
                         </a:extLst>
                       </wps:spPr>
@@ -8715,10 +9612,7 @@
     </w:p>
     <w:p/>
     <w:p/>
-    <w:p>
-      <w:bookmarkStart w:id="0" w:name="_GoBack"/>
-      <w:bookmarkEnd w:id="0"/>
-    </w:p>
+    <w:p/>
     <w:sectPr>
       <w:pgSz w:w="11900" w:h="16840"/>
       <w:pgMar w:top="879" w:right="879" w:bottom="879" w:left="879" w:header="708" w:footer="708" w:gutter="0"/>
@@ -8729,7 +9623,7 @@
 </file>
 
 <file path=word/endnotes.xml><?xml version="1.0" encoding="utf-8"?>
-<w:endnotes xmlns:wpc="http://schemas.microsoft.com/office/word/2010/wordprocessingCanvas" xmlns:cx="http://schemas.microsoft.com/office/drawing/2014/chartex" xmlns:mc="http://schemas.openxmlformats.org/markup-compatibility/2006" xmlns:o="urn:schemas-microsoft-com:office:office" xmlns:r="http://schemas.openxmlformats.org/officeDocument/2006/relationships" xmlns:m="http://schemas.openxmlformats.org/officeDocument/2006/math" xmlns:v="urn:schemas-microsoft-com:vml" xmlns:wp14="http://schemas.microsoft.com/office/word/2010/wordprocessingDrawing" xmlns:wp="http://schemas.openxmlformats.org/drawingml/2006/wordprocessingDrawing" xmlns:w10="urn:schemas-microsoft-com:office:word" xmlns:w="http://schemas.openxmlformats.org/wordprocessingml/2006/main" xmlns:w14="http://schemas.microsoft.com/office/word/2010/wordml" xmlns:w15="http://schemas.microsoft.com/office/word/2012/wordml" xmlns:w16se="http://schemas.microsoft.com/office/word/2015/wordml/symex" xmlns:wpg="http://schemas.microsoft.com/office/word/2010/wordprocessingGroup" xmlns:wpi="http://schemas.microsoft.com/office/word/2010/wordprocessingInk" xmlns:wne="http://schemas.microsoft.com/office/word/2006/wordml" xmlns:wps="http://schemas.microsoft.com/office/word/2010/wordprocessingShape" mc:Ignorable="w14 w15 w16se wp14">
+<w:endnotes xmlns:wpc="http://schemas.microsoft.com/office/word/2010/wordprocessingCanvas" xmlns:cx="http://schemas.microsoft.com/office/drawing/2014/chartex" xmlns:cx1="http://schemas.microsoft.com/office/drawing/2015/9/8/chartex" xmlns:cx2="http://schemas.microsoft.com/office/drawing/2015/10/21/chartex" xmlns:cx3="http://schemas.microsoft.com/office/drawing/2016/5/9/chartex" xmlns:cx4="http://schemas.microsoft.com/office/drawing/2016/5/10/chartex" xmlns:cx5="http://schemas.microsoft.com/office/drawing/2016/5/11/chartex" xmlns:cx6="http://schemas.microsoft.com/office/drawing/2016/5/12/chartex" xmlns:cx7="http://schemas.microsoft.com/office/drawing/2016/5/13/chartex" xmlns:cx8="http://schemas.microsoft.com/office/drawing/2016/5/14/chartex" xmlns:mc="http://schemas.openxmlformats.org/markup-compatibility/2006" xmlns:aink="http://schemas.microsoft.com/office/drawing/2016/ink" xmlns:am3d="http://schemas.microsoft.com/office/drawing/2017/model3d" xmlns:o="urn:schemas-microsoft-com:office:office" xmlns:r="http://schemas.openxmlformats.org/officeDocument/2006/relationships" xmlns:m="http://schemas.openxmlformats.org/officeDocument/2006/math" xmlns:v="urn:schemas-microsoft-com:vml" xmlns:wp14="http://schemas.microsoft.com/office/word/2010/wordprocessingDrawing" xmlns:wp="http://schemas.openxmlformats.org/drawingml/2006/wordprocessingDrawing" xmlns:w10="urn:schemas-microsoft-com:office:word" xmlns:w="http://schemas.openxmlformats.org/wordprocessingml/2006/main" xmlns:w14="http://schemas.microsoft.com/office/word/2010/wordml" xmlns:w15="http://schemas.microsoft.com/office/word/2012/wordml" xmlns:w16cid="http://schemas.microsoft.com/office/word/2016/wordml/cid" xmlns:w16se="http://schemas.microsoft.com/office/word/2015/wordml/symex" xmlns:wpg="http://schemas.microsoft.com/office/word/2010/wordprocessingGroup" xmlns:wpi="http://schemas.microsoft.com/office/word/2010/wordprocessingInk" xmlns:wne="http://schemas.microsoft.com/office/word/2006/wordml" xmlns:wps="http://schemas.microsoft.com/office/word/2010/wordprocessingShape" mc:Ignorable="w14 w15 w16se w16cid wp14">
   <w:endnote w:type="separator" w:id="-1">
     <w:p>
       <w:r>
@@ -8748,7 +9642,7 @@
 </file>
 
 <file path=word/footnotes.xml><?xml version="1.0" encoding="utf-8"?>
-<w:footnotes xmlns:wpc="http://schemas.microsoft.com/office/word/2010/wordprocessingCanvas" xmlns:cx="http://schemas.microsoft.com/office/drawing/2014/chartex" xmlns:mc="http://schemas.openxmlformats.org/markup-compatibility/2006" xmlns:o="urn:schemas-microsoft-com:office:office" xmlns:r="http://schemas.openxmlformats.org/officeDocument/2006/relationships" xmlns:m="http://schemas.openxmlformats.org/officeDocument/2006/math" xmlns:v="urn:schemas-microsoft-com:vml" xmlns:wp14="http://schemas.microsoft.com/office/word/2010/wordprocessingDrawing" xmlns:wp="http://schemas.openxmlformats.org/drawingml/2006/wordprocessingDrawing" xmlns:w10="urn:schemas-microsoft-com:office:word" xmlns:w="http://schemas.openxmlformats.org/wordprocessingml/2006/main" xmlns:w14="http://schemas.microsoft.com/office/word/2010/wordml" xmlns:w15="http://schemas.microsoft.com/office/word/2012/wordml" xmlns:w16se="http://schemas.microsoft.com/office/word/2015/wordml/symex" xmlns:wpg="http://schemas.microsoft.com/office/word/2010/wordprocessingGroup" xmlns:wpi="http://schemas.microsoft.com/office/word/2010/wordprocessingInk" xmlns:wne="http://schemas.microsoft.com/office/word/2006/wordml" xmlns:wps="http://schemas.microsoft.com/office/word/2010/wordprocessingShape" mc:Ignorable="w14 w15 w16se wp14">
+<w:footnotes xmlns:wpc="http://schemas.microsoft.com/office/word/2010/wordprocessingCanvas" xmlns:cx="http://schemas.microsoft.com/office/drawing/2014/chartex" xmlns:cx1="http://schemas.microsoft.com/office/drawing/2015/9/8/chartex" xmlns:cx2="http://schemas.microsoft.com/office/drawing/2015/10/21/chartex" xmlns:cx3="http://schemas.microsoft.com/office/drawing/2016/5/9/chartex" xmlns:cx4="http://schemas.microsoft.com/office/drawing/2016/5/10/chartex" xmlns:cx5="http://schemas.microsoft.com/office/drawing/2016/5/11/chartex" xmlns:cx6="http://schemas.microsoft.com/office/drawing/2016/5/12/chartex" xmlns:cx7="http://schemas.microsoft.com/office/drawing/2016/5/13/chartex" xmlns:cx8="http://schemas.microsoft.com/office/drawing/2016/5/14/chartex" xmlns:mc="http://schemas.openxmlformats.org/markup-compatibility/2006" xmlns:aink="http://schemas.microsoft.com/office/drawing/2016/ink" xmlns:am3d="http://schemas.microsoft.com/office/drawing/2017/model3d" xmlns:o="urn:schemas-microsoft-com:office:office" xmlns:r="http://schemas.openxmlformats.org/officeDocument/2006/relationships" xmlns:m="http://schemas.openxmlformats.org/officeDocument/2006/math" xmlns:v="urn:schemas-microsoft-com:vml" xmlns:wp14="http://schemas.microsoft.com/office/word/2010/wordprocessingDrawing" xmlns:wp="http://schemas.openxmlformats.org/drawingml/2006/wordprocessingDrawing" xmlns:w10="urn:schemas-microsoft-com:office:word" xmlns:w="http://schemas.openxmlformats.org/wordprocessingml/2006/main" xmlns:w14="http://schemas.microsoft.com/office/word/2010/wordml" xmlns:w15="http://schemas.microsoft.com/office/word/2012/wordml" xmlns:w16cid="http://schemas.microsoft.com/office/word/2016/wordml/cid" xmlns:w16se="http://schemas.microsoft.com/office/word/2015/wordml/symex" xmlns:wpg="http://schemas.microsoft.com/office/word/2010/wordprocessingGroup" xmlns:wpi="http://schemas.microsoft.com/office/word/2010/wordprocessingInk" xmlns:wne="http://schemas.microsoft.com/office/word/2006/wordml" xmlns:wps="http://schemas.microsoft.com/office/word/2010/wordprocessingShape" mc:Ignorable="w14 w15 w16se w16cid wp14">
   <w:footnote w:type="separator" w:id="-1">
     <w:p>
       <w:r>
@@ -8767,7 +9661,7 @@
 </file>
 
 <file path=word/numbering.xml><?xml version="1.0" encoding="utf-8"?>
-<w:numbering xmlns:wpc="http://schemas.microsoft.com/office/word/2010/wordprocessingCanvas" xmlns:cx="http://schemas.microsoft.com/office/drawing/2014/chartex" xmlns:mc="http://schemas.openxmlformats.org/markup-compatibility/2006" xmlns:o="urn:schemas-microsoft-com:office:office" xmlns:r="http://schemas.openxmlformats.org/officeDocument/2006/relationships" xmlns:m="http://schemas.openxmlformats.org/officeDocument/2006/math" xmlns:v="urn:schemas-microsoft-com:vml" xmlns:wp14="http://schemas.microsoft.com/office/word/2010/wordprocessingDrawing" xmlns:wp="http://schemas.openxmlformats.org/drawingml/2006/wordprocessingDrawing" xmlns:w10="urn:schemas-microsoft-com:office:word" xmlns:w="http://schemas.openxmlformats.org/wordprocessingml/2006/main" xmlns:w14="http://schemas.microsoft.com/office/word/2010/wordml" xmlns:w15="http://schemas.microsoft.com/office/word/2012/wordml" xmlns:w16se="http://schemas.microsoft.com/office/word/2015/wordml/symex" xmlns:wpg="http://schemas.microsoft.com/office/word/2010/wordprocessingGroup" xmlns:wpi="http://schemas.microsoft.com/office/word/2010/wordprocessingInk" xmlns:wne="http://schemas.microsoft.com/office/word/2006/wordml" xmlns:wps="http://schemas.microsoft.com/office/word/2010/wordprocessingShape" mc:Ignorable="w14 w15 w16se wp14">
+<w:numbering xmlns:wpc="http://schemas.microsoft.com/office/word/2010/wordprocessingCanvas" xmlns:cx="http://schemas.microsoft.com/office/drawing/2014/chartex" xmlns:cx1="http://schemas.microsoft.com/office/drawing/2015/9/8/chartex" xmlns:cx2="http://schemas.microsoft.com/office/drawing/2015/10/21/chartex" xmlns:cx3="http://schemas.microsoft.com/office/drawing/2016/5/9/chartex" xmlns:cx4="http://schemas.microsoft.com/office/drawing/2016/5/10/chartex" xmlns:cx5="http://schemas.microsoft.com/office/drawing/2016/5/11/chartex" xmlns:cx6="http://schemas.microsoft.com/office/drawing/2016/5/12/chartex" xmlns:cx7="http://schemas.microsoft.com/office/drawing/2016/5/13/chartex" xmlns:cx8="http://schemas.microsoft.com/office/drawing/2016/5/14/chartex" xmlns:mc="http://schemas.openxmlformats.org/markup-compatibility/2006" xmlns:aink="http://schemas.microsoft.com/office/drawing/2016/ink" xmlns:am3d="http://schemas.microsoft.com/office/drawing/2017/model3d" xmlns:o="urn:schemas-microsoft-com:office:office" xmlns:r="http://schemas.openxmlformats.org/officeDocument/2006/relationships" xmlns:m="http://schemas.openxmlformats.org/officeDocument/2006/math" xmlns:v="urn:schemas-microsoft-com:vml" xmlns:wp14="http://schemas.microsoft.com/office/word/2010/wordprocessingDrawing" xmlns:wp="http://schemas.openxmlformats.org/drawingml/2006/wordprocessingDrawing" xmlns:w10="urn:schemas-microsoft-com:office:word" xmlns:w="http://schemas.openxmlformats.org/wordprocessingml/2006/main" xmlns:w14="http://schemas.microsoft.com/office/word/2010/wordml" xmlns:w15="http://schemas.microsoft.com/office/word/2012/wordml" xmlns:w16cid="http://schemas.microsoft.com/office/word/2016/wordml/cid" xmlns:w16se="http://schemas.microsoft.com/office/word/2015/wordml/symex" xmlns:wpg="http://schemas.microsoft.com/office/word/2010/wordprocessingGroup" xmlns:wpi="http://schemas.microsoft.com/office/word/2010/wordprocessingInk" xmlns:wne="http://schemas.microsoft.com/office/word/2006/wordml" xmlns:wps="http://schemas.microsoft.com/office/word/2010/wordprocessingShape" mc:Ignorable="w14 w15 w16se w16cid wp14">
   <w:abstractNum w:abstractNumId="0" w15:restartNumberingAfterBreak="0">
     <w:nsid w:val="24256160"/>
     <w:multiLevelType w:val="hybridMultilevel"/>
@@ -9144,7 +10038,7 @@
 </file>
 
 <file path=word/styles.xml><?xml version="1.0" encoding="utf-8"?>
-<w:styles xmlns:mc="http://schemas.openxmlformats.org/markup-compatibility/2006" xmlns:r="http://schemas.openxmlformats.org/officeDocument/2006/relationships" xmlns:w="http://schemas.openxmlformats.org/wordprocessingml/2006/main" xmlns:w14="http://schemas.microsoft.com/office/word/2010/wordml" xmlns:w15="http://schemas.microsoft.com/office/word/2012/wordml" xmlns:w16se="http://schemas.microsoft.com/office/word/2015/wordml/symex" mc:Ignorable="w14 w15 w16se">
+<w:styles xmlns:mc="http://schemas.openxmlformats.org/markup-compatibility/2006" xmlns:r="http://schemas.openxmlformats.org/officeDocument/2006/relationships" xmlns:w="http://schemas.openxmlformats.org/wordprocessingml/2006/main" xmlns:w14="http://schemas.microsoft.com/office/word/2010/wordml" xmlns:w15="http://schemas.microsoft.com/office/word/2012/wordml" xmlns:w16cid="http://schemas.microsoft.com/office/word/2016/wordml/cid" xmlns:w16se="http://schemas.microsoft.com/office/word/2015/wordml/symex" mc:Ignorable="w14 w15 w16se w16cid">
   <w:docDefaults>
     <w:rPrDefault>
       <w:rPr>
@@ -9156,7 +10050,7 @@
     </w:rPrDefault>
     <w:pPrDefault/>
   </w:docDefaults>
-  <w:latentStyles w:defLockedState="0" w:defUIPriority="99" w:defSemiHidden="0" w:defUnhideWhenUsed="0" w:defQFormat="0" w:count="371">
+  <w:latentStyles w:defLockedState="0" w:defUIPriority="99" w:defSemiHidden="0" w:defUnhideWhenUsed="0" w:defQFormat="0" w:count="375">
     <w:lsdException w:name="Normal" w:uiPriority="0" w:qFormat="1"/>
     <w:lsdException w:name="heading 1" w:uiPriority="9" w:qFormat="1"/>
     <w:lsdException w:name="heading 2" w:semiHidden="1" w:uiPriority="9" w:unhideWhenUsed="1" w:qFormat="1"/>
@@ -9262,7 +10156,6 @@
     <w:lsdException w:name="HTML Sample" w:semiHidden="1" w:unhideWhenUsed="1"/>
     <w:lsdException w:name="HTML Typewriter" w:semiHidden="1" w:unhideWhenUsed="1"/>
     <w:lsdException w:name="HTML Variable" w:semiHidden="1" w:unhideWhenUsed="1"/>
-    <w:lsdException w:name="Normal Table" w:semiHidden="1" w:unhideWhenUsed="1"/>
     <w:lsdException w:name="annotation subject" w:semiHidden="1" w:unhideWhenUsed="1"/>
     <w:lsdException w:name="No List" w:semiHidden="1" w:unhideWhenUsed="1"/>
     <w:lsdException w:name="Outline List 1" w:semiHidden="1" w:unhideWhenUsed="1"/>
@@ -9306,10 +10199,8 @@
     <w:lsdException w:name="Table Elegant" w:semiHidden="1" w:unhideWhenUsed="1"/>
     <w:lsdException w:name="Table Professional" w:semiHidden="1" w:unhideWhenUsed="1"/>
     <w:lsdException w:name="Table Subtle 1" w:semiHidden="1" w:unhideWhenUsed="1"/>
-    <w:lsdException w:name="Table Subtle 2" w:semiHidden="1" w:unhideWhenUsed="1"/>
     <w:lsdException w:name="Table Web 1" w:semiHidden="1" w:unhideWhenUsed="1"/>
     <w:lsdException w:name="Table Web 2" w:semiHidden="1" w:unhideWhenUsed="1"/>
-    <w:lsdException w:name="Table Web 3" w:semiHidden="1" w:unhideWhenUsed="1"/>
     <w:lsdException w:name="Balloon Text" w:semiHidden="1" w:unhideWhenUsed="1"/>
     <w:lsdException w:name="Table Grid" w:uiPriority="59"/>
     <w:lsdException w:name="Table Theme" w:semiHidden="1" w:unhideWhenUsed="1"/>
@@ -9519,19 +10410,23 @@
     <w:lsdException w:name="List Table 5 Dark Accent 6" w:uiPriority="50"/>
     <w:lsdException w:name="List Table 6 Colorful Accent 6" w:uiPriority="51"/>
     <w:lsdException w:name="List Table 7 Colorful Accent 6" w:uiPriority="52"/>
+    <w:lsdException w:name="Mention" w:semiHidden="1" w:unhideWhenUsed="1"/>
+    <w:lsdException w:name="Smart Hyperlink" w:semiHidden="1" w:unhideWhenUsed="1"/>
+    <w:lsdException w:name="Hashtag" w:semiHidden="1" w:unhideWhenUsed="1"/>
+    <w:lsdException w:name="Unresolved Mention" w:semiHidden="1" w:unhideWhenUsed="1"/>
   </w:latentStyles>
-  <w:style w:type="paragraph" w:default="1" w:styleId="a">
+  <w:style w:type="paragraph" w:default="1" w:styleId="Normal">
     <w:name w:val="Normal"/>
     <w:qFormat/>
     <w:rsid w:val="00A33F5C"/>
   </w:style>
-  <w:style w:type="character" w:default="1" w:styleId="a0">
+  <w:style w:type="character" w:default="1" w:styleId="DefaultParagraphFont">
     <w:name w:val="Default Paragraph Font"/>
     <w:uiPriority w:val="1"/>
     <w:semiHidden/>
     <w:unhideWhenUsed/>
   </w:style>
-  <w:style w:type="table" w:default="1" w:styleId="a1">
+  <w:style w:type="table" w:default="1" w:styleId="TableNormal">
     <w:name w:val="Normal Table"/>
     <w:uiPriority w:val="99"/>
     <w:semiHidden/>
@@ -9546,16 +10441,16 @@
       </w:tblCellMar>
     </w:tblPr>
   </w:style>
-  <w:style w:type="numbering" w:default="1" w:styleId="a2">
+  <w:style w:type="numbering" w:default="1" w:styleId="NoList">
     <w:name w:val="No List"/>
     <w:uiPriority w:val="99"/>
     <w:semiHidden/>
     <w:unhideWhenUsed/>
   </w:style>
-  <w:style w:type="paragraph" w:styleId="a3">
+  <w:style w:type="paragraph" w:styleId="Header">
     <w:name w:val="header"/>
-    <w:basedOn w:val="a"/>
-    <w:link w:val="a4"/>
+    <w:basedOn w:val="Normal"/>
+    <w:link w:val="HeaderChar"/>
     <w:uiPriority w:val="99"/>
     <w:unhideWhenUsed/>
     <w:rsid w:val="00842CF6"/>
@@ -9566,17 +10461,17 @@
       </w:tabs>
     </w:pPr>
   </w:style>
-  <w:style w:type="character" w:customStyle="1" w:styleId="a4">
-    <w:name w:val="Верхний колонтитул Знак"/>
-    <w:basedOn w:val="a0"/>
-    <w:link w:val="a3"/>
+  <w:style w:type="character" w:customStyle="1" w:styleId="HeaderChar">
+    <w:name w:val="Header Char"/>
+    <w:basedOn w:val="DefaultParagraphFont"/>
+    <w:link w:val="Header"/>
     <w:uiPriority w:val="99"/>
     <w:rsid w:val="00842CF6"/>
   </w:style>
-  <w:style w:type="paragraph" w:styleId="a5">
+  <w:style w:type="paragraph" w:styleId="Footer">
     <w:name w:val="footer"/>
-    <w:basedOn w:val="a"/>
-    <w:link w:val="a6"/>
+    <w:basedOn w:val="Normal"/>
+    <w:link w:val="FooterChar"/>
     <w:uiPriority w:val="99"/>
     <w:unhideWhenUsed/>
     <w:rsid w:val="00842CF6"/>
@@ -9587,16 +10482,16 @@
       </w:tabs>
     </w:pPr>
   </w:style>
-  <w:style w:type="character" w:customStyle="1" w:styleId="a6">
-    <w:name w:val="Нижний колонтитул Знак"/>
-    <w:basedOn w:val="a0"/>
-    <w:link w:val="a5"/>
+  <w:style w:type="character" w:customStyle="1" w:styleId="FooterChar">
+    <w:name w:val="Footer Char"/>
+    <w:basedOn w:val="DefaultParagraphFont"/>
+    <w:link w:val="Footer"/>
     <w:uiPriority w:val="99"/>
     <w:rsid w:val="00842CF6"/>
   </w:style>
   <w:style w:type="paragraph" w:customStyle="1" w:styleId="InitialsTopPage">
     <w:name w:val="Initials (Top Page)"/>
-    <w:basedOn w:val="a"/>
+    <w:basedOn w:val="Normal"/>
     <w:uiPriority w:val="99"/>
     <w:rsid w:val="0000132A"/>
     <w:pPr>
@@ -9623,7 +10518,7 @@
   </w:style>
   <w:style w:type="paragraph" w:customStyle="1" w:styleId="BodyText-BLACKCENTREBodyText">
     <w:name w:val="Body Text - BLACK CENTRE (Body Text)"/>
-    <w:basedOn w:val="a"/>
+    <w:basedOn w:val="Normal"/>
     <w:uiPriority w:val="99"/>
     <w:rsid w:val="006A7431"/>
     <w:pPr>
@@ -9655,7 +10550,7 @@
   </w:style>
   <w:style w:type="paragraph" w:customStyle="1" w:styleId="SectionTitleTitle">
     <w:name w:val="Section Title (Title)"/>
-    <w:basedOn w:val="a"/>
+    <w:basedOn w:val="Normal"/>
     <w:uiPriority w:val="99"/>
     <w:rsid w:val="0058675C"/>
     <w:pPr>
@@ -9681,7 +10576,7 @@
   </w:style>
   <w:style w:type="paragraph" w:customStyle="1" w:styleId="Title-BlackTitle">
     <w:name w:val="Title - Black (Title)"/>
-    <w:basedOn w:val="a"/>
+    <w:basedOn w:val="Normal"/>
     <w:uiPriority w:val="99"/>
     <w:rsid w:val="00924244"/>
     <w:pPr>
@@ -9705,7 +10600,7 @@
   </w:style>
   <w:style w:type="paragraph" w:customStyle="1" w:styleId="BodyText-BLACKLEFTBodyText">
     <w:name w:val="Body Text - BLACK LEFT (Body Text)"/>
-    <w:basedOn w:val="a"/>
+    <w:basedOn w:val="Normal"/>
     <w:uiPriority w:val="99"/>
     <w:rsid w:val="00924244"/>
     <w:pPr>
@@ -9748,9 +10643,9 @@
       <w:rFonts w:ascii="Raleway-Regular" w:hAnsi="Raleway-Regular" w:cs="Raleway-Regular"/>
     </w:rPr>
   </w:style>
-  <w:style w:type="paragraph" w:styleId="a7">
+  <w:style w:type="paragraph" w:styleId="ListParagraph">
     <w:name w:val="List Paragraph"/>
-    <w:basedOn w:val="a"/>
+    <w:basedOn w:val="Normal"/>
     <w:uiPriority w:val="34"/>
     <w:qFormat/>
     <w:rsid w:val="00D921B4"/>
@@ -9759,9 +10654,9 @@
       <w:contextualSpacing/>
     </w:pPr>
   </w:style>
-  <w:style w:type="character" w:styleId="a8">
+  <w:style w:type="character" w:styleId="Hyperlink">
     <w:name w:val="Hyperlink"/>
-    <w:basedOn w:val="a0"/>
+    <w:basedOn w:val="DefaultParagraphFont"/>
     <w:uiPriority w:val="99"/>
     <w:unhideWhenUsed/>
     <w:rsid w:val="003C0C22"/>
@@ -10098,7 +10993,7 @@
 </file>
 
 <file path=customXml/itemProps1.xml><?xml version="1.0" encoding="utf-8"?>
-<ds:datastoreItem xmlns:ds="http://schemas.openxmlformats.org/officeDocument/2006/customXml" ds:itemID="{32D7D12C-6CC0-4705-AE5B-17F522354F64}">
+<ds:datastoreItem xmlns:ds="http://schemas.openxmlformats.org/officeDocument/2006/customXml" ds:itemID="{8E4334E6-BE60-4046-969B-560A8C3E9692}">
   <ds:schemaRefs>
     <ds:schemaRef ds:uri="http://schemas.openxmlformats.org/officeDocument/2006/bibliography"/>
   </ds:schemaRefs>

</xml_diff>